<commit_message>
docs: recruitment 수정 완료
</commit_message>
<xml_diff>
--- a/소프트웨어공학 프로젝트.docx
+++ b/소프트웨어공학 프로젝트.docx
@@ -1,6 +1,6 @@
 
 <file path=word/document.xml><?xml version="1.0" encoding="utf-8"?>
-<w:document xmlns:wpc="http://schemas.microsoft.com/office/word/2010/wordprocessingCanvas" xmlns:cx="http://schemas.microsoft.com/office/drawing/2014/chartex" xmlns:cx1="http://schemas.microsoft.com/office/drawing/2015/9/8/chartex" xmlns:cx2="http://schemas.microsoft.com/office/drawing/2015/10/21/chartex" xmlns:cx3="http://schemas.microsoft.com/office/drawing/2016/5/9/chartex" xmlns:cx4="http://schemas.microsoft.com/office/drawing/2016/5/10/chartex" xmlns:cx5="http://schemas.microsoft.com/office/drawing/2016/5/11/chartex" xmlns:cx6="http://schemas.microsoft.com/office/drawing/2016/5/12/chartex" xmlns:cx7="http://schemas.microsoft.com/office/drawing/2016/5/13/chartex" xmlns:cx8="http://schemas.microsoft.com/office/drawing/2016/5/14/chartex" xmlns:mc="http://schemas.openxmlformats.org/markup-compatibility/2006" xmlns:aink="http://schemas.microsoft.com/office/drawing/2016/ink" xmlns:am3d="http://schemas.microsoft.com/office/drawing/2017/model3d" xmlns:o="urn:schemas-microsoft-com:office:office" xmlns:oel="http://schemas.microsoft.com/office/2019/extlst" xmlns:r="http://schemas.openxmlformats.org/officeDocument/2006/relationships" xmlns:m="http://schemas.openxmlformats.org/officeDocument/2006/math" xmlns:v="urn:schemas-microsoft-com:vml" xmlns:wp14="http://schemas.microsoft.com/office/word/2010/wordprocessingDrawing" xmlns:wp="http://schemas.openxmlformats.org/drawingml/2006/wordprocessingDrawing" xmlns:w10="urn:schemas-microsoft-com:office:word" xmlns:w="http://schemas.openxmlformats.org/wordprocessingml/2006/main" xmlns:w14="http://schemas.microsoft.com/office/word/2010/wordml" xmlns:w15="http://schemas.microsoft.com/office/word/2012/wordml" xmlns:w16cex="http://schemas.microsoft.com/office/word/2018/wordml/cex" xmlns:w16cid="http://schemas.microsoft.com/office/word/2016/wordml/cid" xmlns:w16="http://schemas.microsoft.com/office/word/2018/wordml" xmlns:w16sdtdh="http://schemas.microsoft.com/office/word/2020/wordml/sdtdatahash" xmlns:w16se="http://schemas.microsoft.com/office/word/2015/wordml/symex" xmlns:wpg="http://schemas.microsoft.com/office/word/2010/wordprocessingGroup" xmlns:wpi="http://schemas.microsoft.com/office/word/2010/wordprocessingInk" xmlns:wne="http://schemas.microsoft.com/office/word/2006/wordml" xmlns:wps="http://schemas.microsoft.com/office/word/2010/wordprocessingShape" mc:Ignorable="w14 w15 w16se w16cid w16 w16cex w16sdtdh wp14">
+<w:document xmlns:wpc="http://schemas.microsoft.com/office/word/2010/wordprocessingCanvas" xmlns:cx="http://schemas.microsoft.com/office/drawing/2014/chartex" xmlns:cx1="http://schemas.microsoft.com/office/drawing/2015/9/8/chartex" xmlns:cx2="http://schemas.microsoft.com/office/drawing/2015/10/21/chartex" xmlns:cx3="http://schemas.microsoft.com/office/drawing/2016/5/9/chartex" xmlns:cx4="http://schemas.microsoft.com/office/drawing/2016/5/10/chartex" xmlns:cx5="http://schemas.microsoft.com/office/drawing/2016/5/11/chartex" xmlns:cx6="http://schemas.microsoft.com/office/drawing/2016/5/12/chartex" xmlns:cx7="http://schemas.microsoft.com/office/drawing/2016/5/13/chartex" xmlns:cx8="http://schemas.microsoft.com/office/drawing/2016/5/14/chartex" xmlns:mc="http://schemas.openxmlformats.org/markup-compatibility/2006" xmlns:aink="http://schemas.microsoft.com/office/drawing/2016/ink" xmlns:am3d="http://schemas.microsoft.com/office/drawing/2017/model3d" xmlns:o="urn:schemas-microsoft-com:office:office" xmlns:r="http://schemas.openxmlformats.org/officeDocument/2006/relationships" xmlns:m="http://schemas.openxmlformats.org/officeDocument/2006/math" xmlns:v="urn:schemas-microsoft-com:vml" xmlns:wp14="http://schemas.microsoft.com/office/word/2010/wordprocessingDrawing" xmlns:wp="http://schemas.openxmlformats.org/drawingml/2006/wordprocessingDrawing" xmlns:w10="urn:schemas-microsoft-com:office:word" xmlns:w="http://schemas.openxmlformats.org/wordprocessingml/2006/main" xmlns:w14="http://schemas.microsoft.com/office/word/2010/wordml" xmlns:w15="http://schemas.microsoft.com/office/word/2012/wordml" xmlns:w16cex="http://schemas.microsoft.com/office/word/2018/wordml/cex" xmlns:w16cid="http://schemas.microsoft.com/office/word/2016/wordml/cid" xmlns:w16="http://schemas.microsoft.com/office/word/2018/wordml" xmlns:w16sdtdh="http://schemas.microsoft.com/office/word/2020/wordml/sdtdatahash" xmlns:w16se="http://schemas.microsoft.com/office/word/2015/wordml/symex" xmlns:wpg="http://schemas.microsoft.com/office/word/2010/wordprocessingGroup" xmlns:wpi="http://schemas.microsoft.com/office/word/2010/wordprocessingInk" xmlns:wne="http://schemas.microsoft.com/office/word/2006/wordml" xmlns:wps="http://schemas.microsoft.com/office/word/2010/wordprocessingShape" mc:Ignorable="w14 w15 w16se w16cid w16 w16cex w16sdtdh wp14">
   <w:body>
     <w:p>
       <w:pPr>
@@ -2821,7 +2821,7 @@
                 <w:szCs w:val="21"/>
                 <w:lang w:eastAsia="ko-KR"/>
               </w:rPr>
-              <w:t>1</w:t>
+              <w:t>2</w:t>
             </w:r>
           </w:p>
         </w:tc>
@@ -2836,7 +2836,7 @@
               <w:jc w:val="left"/>
               <w:cnfStyle w:val="000000000000" w:firstRow="0" w:lastRow="0" w:firstColumn="0" w:lastColumn="0" w:oddVBand="0" w:evenVBand="0" w:oddHBand="0" w:evenHBand="0" w:firstRowFirstColumn="0" w:firstRowLastColumn="0" w:lastRowFirstColumn="0" w:lastRowLastColumn="0"/>
               <w:rPr>
-                <w:rFonts w:cstheme="minorHAnsi"/>
+                <w:rFonts w:cstheme="minorHAnsi" w:hint="eastAsia"/>
                 <w:sz w:val="16"/>
                 <w:szCs w:val="21"/>
                 <w:lang w:eastAsia="ko-KR"/>
@@ -2849,61 +2849,306 @@
                 <w:szCs w:val="21"/>
                 <w:lang w:eastAsia="ko-KR"/>
               </w:rPr>
-              <w:t>마감</w:t>
-            </w:r>
-            <w:r>
-              <w:rPr>
-                <w:rFonts w:cstheme="minorHAnsi"/>
-                <w:sz w:val="16"/>
-                <w:szCs w:val="21"/>
-                <w:lang w:eastAsia="ko-KR"/>
-              </w:rPr>
-              <w:t xml:space="preserve"> </w:t>
-            </w:r>
-            <w:r>
-              <w:rPr>
-                <w:rFonts w:cstheme="minorHAnsi"/>
-                <w:sz w:val="16"/>
-                <w:szCs w:val="21"/>
-                <w:lang w:eastAsia="ko-KR"/>
-              </w:rPr>
-              <w:t>처리된</w:t>
-            </w:r>
-            <w:r>
-              <w:rPr>
-                <w:rFonts w:cstheme="minorHAnsi"/>
-                <w:sz w:val="16"/>
-                <w:szCs w:val="21"/>
-                <w:lang w:eastAsia="ko-KR"/>
-              </w:rPr>
-              <w:t xml:space="preserve"> </w:t>
-            </w:r>
-            <w:r>
-              <w:rPr>
-                <w:rFonts w:cstheme="minorHAnsi"/>
-                <w:sz w:val="16"/>
-                <w:szCs w:val="21"/>
-                <w:lang w:eastAsia="ko-KR"/>
-              </w:rPr>
-              <w:t>정보를</w:t>
-            </w:r>
-            <w:r>
-              <w:rPr>
-                <w:rFonts w:cstheme="minorHAnsi"/>
-                <w:sz w:val="16"/>
-                <w:szCs w:val="21"/>
-                <w:lang w:eastAsia="ko-KR"/>
-              </w:rPr>
-              <w:t xml:space="preserve"> </w:t>
-            </w:r>
-            <w:r>
-              <w:rPr>
-                <w:rFonts w:cstheme="minorHAnsi"/>
-                <w:sz w:val="16"/>
-                <w:szCs w:val="21"/>
-                <w:lang w:eastAsia="ko-KR"/>
-              </w:rPr>
-              <w:t>조회</w:t>
+              <w:t>회사이름</w:t>
+            </w:r>
+            <w:r>
+              <w:rPr>
+                <w:rFonts w:cstheme="minorHAnsi" w:hint="eastAsia"/>
+                <w:sz w:val="16"/>
+                <w:szCs w:val="21"/>
+                <w:lang w:eastAsia="ko-KR"/>
+              </w:rPr>
+              <w:t>으로</w:t>
+            </w:r>
+            <w:r>
+              <w:rPr>
+                <w:rFonts w:cstheme="minorHAnsi"/>
+                <w:sz w:val="16"/>
+                <w:szCs w:val="21"/>
+                <w:lang w:eastAsia="ko-KR"/>
+              </w:rPr>
+              <w:t xml:space="preserve"> </w:t>
+            </w:r>
+            <w:r>
+              <w:rPr>
+                <w:rFonts w:cstheme="minorHAnsi"/>
+                <w:sz w:val="16"/>
+                <w:szCs w:val="21"/>
+                <w:lang w:eastAsia="ko-KR"/>
+              </w:rPr>
+              <w:t>검색</w:t>
+            </w:r>
+            <w:r>
+              <w:rPr>
+                <w:rFonts w:cstheme="minorHAnsi"/>
+                <w:sz w:val="16"/>
+                <w:szCs w:val="21"/>
+                <w:lang w:eastAsia="ko-KR"/>
+              </w:rPr>
+              <w:t xml:space="preserve"> </w:t>
+            </w:r>
+            <w:r>
+              <w:rPr>
+                <w:rFonts w:cstheme="minorHAnsi"/>
+                <w:sz w:val="16"/>
+                <w:szCs w:val="21"/>
+                <w:lang w:eastAsia="ko-KR"/>
+              </w:rPr>
+              <w:t>시</w:t>
+            </w:r>
+            <w:r>
+              <w:rPr>
+                <w:rFonts w:cstheme="minorHAnsi"/>
+                <w:sz w:val="16"/>
+                <w:szCs w:val="21"/>
+                <w:lang w:eastAsia="ko-KR"/>
+              </w:rPr>
+              <w:t xml:space="preserve"> </w:t>
+            </w:r>
+            <w:r>
+              <w:rPr>
+                <w:rFonts w:cstheme="minorHAnsi"/>
+                <w:sz w:val="16"/>
+                <w:szCs w:val="21"/>
+                <w:lang w:eastAsia="ko-KR"/>
+              </w:rPr>
+              <w:t>채용</w:t>
+            </w:r>
+            <w:r>
+              <w:rPr>
+                <w:rFonts w:cstheme="minorHAnsi"/>
+                <w:sz w:val="16"/>
+                <w:szCs w:val="21"/>
+                <w:lang w:eastAsia="ko-KR"/>
+              </w:rPr>
+              <w:t xml:space="preserve"> </w:t>
+            </w:r>
+            <w:r>
+              <w:rPr>
+                <w:rFonts w:cstheme="minorHAnsi"/>
+                <w:sz w:val="16"/>
+                <w:szCs w:val="21"/>
+                <w:lang w:eastAsia="ko-KR"/>
+              </w:rPr>
+              <w:t>정보</w:t>
+            </w:r>
+            <w:r>
+              <w:rPr>
+                <w:rFonts w:cstheme="minorHAnsi"/>
+                <w:sz w:val="16"/>
+                <w:szCs w:val="21"/>
+                <w:lang w:eastAsia="ko-KR"/>
+              </w:rPr>
+              <w:t xml:space="preserve"> </w:t>
+            </w:r>
+            <w:r>
+              <w:rPr>
+                <w:rFonts w:cstheme="minorHAnsi"/>
+                <w:sz w:val="16"/>
+                <w:szCs w:val="21"/>
+                <w:lang w:eastAsia="ko-KR"/>
+              </w:rPr>
+              <w:t>리스트</w:t>
+            </w:r>
+            <w:r>
+              <w:rPr>
+                <w:rFonts w:cstheme="minorHAnsi"/>
+                <w:sz w:val="16"/>
+                <w:szCs w:val="21"/>
+                <w:lang w:eastAsia="ko-KR"/>
+              </w:rPr>
+              <w:t>(</w:t>
+            </w:r>
+            <w:r>
+              <w:rPr>
+                <w:rFonts w:cstheme="minorHAnsi"/>
+                <w:sz w:val="16"/>
+                <w:szCs w:val="21"/>
+                <w:lang w:eastAsia="ko-KR"/>
+              </w:rPr>
+              <w:t>회사</w:t>
+            </w:r>
+            <w:r>
+              <w:rPr>
+                <w:rFonts w:cstheme="minorHAnsi"/>
+                <w:sz w:val="16"/>
+                <w:szCs w:val="21"/>
+                <w:lang w:eastAsia="ko-KR"/>
+              </w:rPr>
+              <w:t xml:space="preserve"> </w:t>
+            </w:r>
+            <w:r>
+              <w:rPr>
+                <w:rFonts w:cstheme="minorHAnsi"/>
+                <w:sz w:val="16"/>
+                <w:szCs w:val="21"/>
+                <w:lang w:eastAsia="ko-KR"/>
+              </w:rPr>
+              <w:t>이름</w:t>
+            </w:r>
+            <w:r>
+              <w:rPr>
+                <w:rFonts w:cstheme="minorHAnsi"/>
+                <w:sz w:val="16"/>
+                <w:szCs w:val="21"/>
+                <w:lang w:eastAsia="ko-KR"/>
+              </w:rPr>
+              <w:t>,</w:t>
+            </w:r>
+            <w:r>
+              <w:rPr>
+                <w:rFonts w:cstheme="minorHAnsi"/>
+                <w:sz w:val="16"/>
+                <w:szCs w:val="21"/>
+                <w:lang w:eastAsia="ko-KR"/>
+              </w:rPr>
+              <w:t xml:space="preserve"> </w:t>
+            </w:r>
+            <w:r>
+              <w:rPr>
+                <w:rFonts w:cstheme="minorHAnsi" w:hint="eastAsia"/>
+                <w:sz w:val="16"/>
+                <w:szCs w:val="21"/>
+                <w:lang w:eastAsia="ko-KR"/>
+              </w:rPr>
+              <w:t>사업자번호</w:t>
+            </w:r>
+            <w:r>
+              <w:rPr>
+                <w:rFonts w:cstheme="minorHAnsi" w:hint="eastAsia"/>
+                <w:sz w:val="16"/>
+                <w:szCs w:val="21"/>
+                <w:lang w:eastAsia="ko-KR"/>
+              </w:rPr>
+              <w:t>,</w:t>
+            </w:r>
+            <w:r>
+              <w:rPr>
+                <w:rFonts w:cstheme="minorHAnsi"/>
+                <w:sz w:val="16"/>
+                <w:szCs w:val="21"/>
+                <w:lang w:eastAsia="ko-KR"/>
+              </w:rPr>
+              <w:t xml:space="preserve"> </w:t>
+            </w:r>
+            <w:r>
+              <w:rPr>
+                <w:rFonts w:cstheme="minorHAnsi" w:hint="eastAsia"/>
+                <w:sz w:val="16"/>
+                <w:szCs w:val="21"/>
+                <w:lang w:eastAsia="ko-KR"/>
+              </w:rPr>
+              <w:t>업무</w:t>
+            </w:r>
+            <w:r>
+              <w:rPr>
+                <w:rFonts w:cstheme="minorHAnsi" w:hint="eastAsia"/>
+                <w:sz w:val="16"/>
+                <w:szCs w:val="21"/>
+                <w:lang w:eastAsia="ko-KR"/>
+              </w:rPr>
+              <w:t>,</w:t>
+            </w:r>
+            <w:r>
+              <w:rPr>
+                <w:rFonts w:cstheme="minorHAnsi"/>
+                <w:sz w:val="16"/>
+                <w:szCs w:val="21"/>
+                <w:lang w:eastAsia="ko-KR"/>
+              </w:rPr>
+              <w:t xml:space="preserve"> </w:t>
+            </w:r>
+            <w:r>
+              <w:rPr>
+                <w:rFonts w:cstheme="minorHAnsi" w:hint="eastAsia"/>
+                <w:sz w:val="16"/>
+                <w:szCs w:val="21"/>
+                <w:lang w:eastAsia="ko-KR"/>
+              </w:rPr>
+              <w:t>인원수</w:t>
+            </w:r>
+            <w:r>
+              <w:rPr>
+                <w:rFonts w:cstheme="minorHAnsi" w:hint="eastAsia"/>
+                <w:sz w:val="16"/>
+                <w:szCs w:val="21"/>
+                <w:lang w:eastAsia="ko-KR"/>
+              </w:rPr>
+              <w:t>,</w:t>
+            </w:r>
+            <w:r>
+              <w:rPr>
+                <w:rFonts w:cstheme="minorHAnsi"/>
+                <w:sz w:val="16"/>
+                <w:szCs w:val="21"/>
+                <w:lang w:eastAsia="ko-KR"/>
+              </w:rPr>
+              <w:t xml:space="preserve"> </w:t>
+            </w:r>
+            <w:r>
+              <w:rPr>
+                <w:rFonts w:cstheme="minorHAnsi"/>
+                <w:sz w:val="16"/>
+                <w:szCs w:val="21"/>
+                <w:lang w:eastAsia="ko-KR"/>
+              </w:rPr>
+              <w:t>마감일</w:t>
+            </w:r>
+            <w:r>
+              <w:rPr>
+                <w:rFonts w:cstheme="minorHAnsi"/>
+                <w:sz w:val="16"/>
+                <w:szCs w:val="21"/>
+                <w:lang w:eastAsia="ko-KR"/>
+              </w:rPr>
+              <w:t xml:space="preserve"> </w:t>
+            </w:r>
+            <w:r>
+              <w:rPr>
+                <w:rFonts w:cstheme="minorHAnsi"/>
+                <w:sz w:val="16"/>
+                <w:szCs w:val="21"/>
+                <w:lang w:eastAsia="ko-KR"/>
+              </w:rPr>
+              <w:t>정보</w:t>
+            </w:r>
+            <w:r>
+              <w:rPr>
+                <w:rFonts w:cstheme="minorHAnsi"/>
+                <w:sz w:val="16"/>
+                <w:szCs w:val="21"/>
+                <w:lang w:eastAsia="ko-KR"/>
+              </w:rPr>
+              <w:t>)</w:t>
+            </w:r>
+            <w:proofErr w:type="spellStart"/>
+            <w:r>
+              <w:rPr>
+                <w:rFonts w:cstheme="minorHAnsi" w:hint="eastAsia"/>
+                <w:sz w:val="16"/>
+                <w:szCs w:val="21"/>
+                <w:lang w:eastAsia="ko-KR"/>
+              </w:rPr>
+              <w:t>를</w:t>
+            </w:r>
+            <w:proofErr w:type="spellEnd"/>
+            <w:r>
+              <w:rPr>
+                <w:rFonts w:cstheme="minorHAnsi"/>
+                <w:sz w:val="16"/>
+                <w:szCs w:val="21"/>
+                <w:lang w:eastAsia="ko-KR"/>
+              </w:rPr>
+              <w:t xml:space="preserve"> </w:t>
+            </w:r>
+            <w:r>
+              <w:rPr>
+                <w:rFonts w:cstheme="minorHAnsi"/>
+                <w:sz w:val="16"/>
+                <w:szCs w:val="21"/>
+                <w:lang w:eastAsia="ko-KR"/>
+              </w:rPr>
+              <w:t>출력</w:t>
             </w:r>
             <w:r>
               <w:rPr>
@@ -2921,25 +3166,43 @@
                 <w:szCs w:val="21"/>
                 <w:lang w:eastAsia="ko-KR"/>
               </w:rPr>
-              <w:t>마감일의</w:t>
-            </w:r>
-            <w:r>
-              <w:rPr>
-                <w:rFonts w:cstheme="minorHAnsi"/>
-                <w:sz w:val="16"/>
-                <w:szCs w:val="21"/>
-                <w:lang w:eastAsia="ko-KR"/>
-              </w:rPr>
-              <w:t xml:space="preserve"> </w:t>
-            </w:r>
-            <w:r>
-              <w:rPr>
-                <w:rFonts w:cstheme="minorHAnsi"/>
-                <w:sz w:val="16"/>
-                <w:szCs w:val="21"/>
-                <w:lang w:eastAsia="ko-KR"/>
-              </w:rPr>
-              <w:t>오름차순으로</w:t>
+              <w:t>이</w:t>
+            </w:r>
+            <w:r>
+              <w:rPr>
+                <w:rFonts w:cstheme="minorHAnsi"/>
+                <w:sz w:val="16"/>
+                <w:szCs w:val="21"/>
+                <w:lang w:eastAsia="ko-KR"/>
+              </w:rPr>
+              <w:t xml:space="preserve"> </w:t>
+            </w:r>
+            <w:r>
+              <w:rPr>
+                <w:rFonts w:cstheme="minorHAnsi"/>
+                <w:sz w:val="16"/>
+                <w:szCs w:val="21"/>
+                <w:lang w:eastAsia="ko-KR"/>
+              </w:rPr>
+              <w:t>때</w:t>
+            </w:r>
+            <w:r>
+              <w:rPr>
+                <w:rFonts w:cstheme="minorHAnsi"/>
+                <w:sz w:val="16"/>
+                <w:szCs w:val="21"/>
+                <w:lang w:eastAsia="ko-KR"/>
+              </w:rPr>
+              <w:t xml:space="preserve"> </w:t>
+            </w:r>
+            <w:r>
+              <w:rPr>
+                <w:rFonts w:cstheme="minorHAnsi"/>
+                <w:sz w:val="16"/>
+                <w:szCs w:val="21"/>
+                <w:lang w:eastAsia="ko-KR"/>
+              </w:rPr>
+              <w:t>디폴트</w:t>
             </w:r>
             <w:r>
               <w:rPr>
@@ -2966,160 +3229,70 @@
                 <w:szCs w:val="21"/>
                 <w:lang w:eastAsia="ko-KR"/>
               </w:rPr>
-              <w:t xml:space="preserve">, </w:t>
-            </w:r>
-            <w:r>
-              <w:rPr>
-                <w:rFonts w:cstheme="minorHAnsi"/>
-                <w:sz w:val="16"/>
-                <w:szCs w:val="21"/>
-                <w:lang w:eastAsia="ko-KR"/>
-              </w:rPr>
-              <w:t>각</w:t>
-            </w:r>
-            <w:r>
-              <w:rPr>
-                <w:rFonts w:cstheme="minorHAnsi"/>
-                <w:sz w:val="16"/>
-                <w:szCs w:val="21"/>
-                <w:lang w:eastAsia="ko-KR"/>
-              </w:rPr>
-              <w:t xml:space="preserve"> </w:t>
-            </w:r>
-            <w:r>
-              <w:rPr>
-                <w:rFonts w:cstheme="minorHAnsi"/>
-                <w:sz w:val="16"/>
-                <w:szCs w:val="21"/>
-                <w:lang w:eastAsia="ko-KR"/>
-              </w:rPr>
-              <w:t>채용</w:t>
-            </w:r>
-            <w:r>
-              <w:rPr>
-                <w:rFonts w:cstheme="minorHAnsi"/>
-                <w:sz w:val="16"/>
-                <w:szCs w:val="21"/>
-                <w:lang w:eastAsia="ko-KR"/>
-              </w:rPr>
-              <w:t xml:space="preserve"> </w:t>
-            </w:r>
-            <w:r>
-              <w:rPr>
-                <w:rFonts w:cstheme="minorHAnsi"/>
-                <w:sz w:val="16"/>
-                <w:szCs w:val="21"/>
-                <w:lang w:eastAsia="ko-KR"/>
-              </w:rPr>
-              <w:t>정보에</w:t>
-            </w:r>
-            <w:r>
-              <w:rPr>
-                <w:rFonts w:cstheme="minorHAnsi"/>
-                <w:sz w:val="16"/>
-                <w:szCs w:val="21"/>
-                <w:lang w:eastAsia="ko-KR"/>
-              </w:rPr>
-              <w:t xml:space="preserve"> </w:t>
-            </w:r>
-            <w:r>
-              <w:rPr>
-                <w:rFonts w:cstheme="minorHAnsi"/>
-                <w:sz w:val="16"/>
-                <w:szCs w:val="21"/>
-                <w:lang w:eastAsia="ko-KR"/>
-              </w:rPr>
-              <w:t>대한</w:t>
-            </w:r>
-            <w:r>
-              <w:rPr>
-                <w:rFonts w:cstheme="minorHAnsi"/>
-                <w:sz w:val="16"/>
-                <w:szCs w:val="21"/>
-                <w:lang w:eastAsia="ko-KR"/>
-              </w:rPr>
-              <w:t xml:space="preserve"> </w:t>
-            </w:r>
-            <w:r>
-              <w:rPr>
-                <w:rFonts w:cstheme="minorHAnsi"/>
-                <w:sz w:val="16"/>
-                <w:szCs w:val="21"/>
-                <w:lang w:eastAsia="ko-KR"/>
-              </w:rPr>
-              <w:t>업무</w:t>
-            </w:r>
-            <w:r>
-              <w:rPr>
-                <w:rFonts w:cstheme="minorHAnsi"/>
-                <w:sz w:val="16"/>
-                <w:szCs w:val="21"/>
-                <w:lang w:eastAsia="ko-KR"/>
-              </w:rPr>
-              <w:t xml:space="preserve">, </w:t>
-            </w:r>
-            <w:r>
-              <w:rPr>
-                <w:rFonts w:cstheme="minorHAnsi"/>
-                <w:sz w:val="16"/>
-                <w:szCs w:val="21"/>
-                <w:lang w:eastAsia="ko-KR"/>
-              </w:rPr>
-              <w:t>신청</w:t>
-            </w:r>
-            <w:r>
-              <w:rPr>
-                <w:rFonts w:cstheme="minorHAnsi"/>
-                <w:sz w:val="16"/>
-                <w:szCs w:val="21"/>
-                <w:lang w:eastAsia="ko-KR"/>
-              </w:rPr>
-              <w:t xml:space="preserve"> </w:t>
-            </w:r>
-            <w:r>
-              <w:rPr>
-                <w:rFonts w:cstheme="minorHAnsi"/>
-                <w:sz w:val="16"/>
-                <w:szCs w:val="21"/>
-                <w:lang w:eastAsia="ko-KR"/>
-              </w:rPr>
-              <w:t>마감일</w:t>
-            </w:r>
-            <w:r>
-              <w:rPr>
-                <w:rFonts w:cstheme="minorHAnsi"/>
-                <w:sz w:val="16"/>
-                <w:szCs w:val="21"/>
-                <w:lang w:eastAsia="ko-KR"/>
-              </w:rPr>
-              <w:t xml:space="preserve"> </w:t>
-            </w:r>
-            <w:r>
-              <w:rPr>
-                <w:rFonts w:cstheme="minorHAnsi"/>
-                <w:sz w:val="16"/>
-                <w:szCs w:val="21"/>
-                <w:lang w:eastAsia="ko-KR"/>
-              </w:rPr>
-              <w:t>정보</w:t>
-            </w:r>
-            <w:r>
-              <w:rPr>
-                <w:rFonts w:cstheme="minorHAnsi"/>
-                <w:sz w:val="16"/>
-                <w:szCs w:val="21"/>
-                <w:lang w:eastAsia="ko-KR"/>
-              </w:rPr>
-              <w:t xml:space="preserve"> </w:t>
-            </w:r>
-            <w:r>
-              <w:rPr>
-                <w:rFonts w:cstheme="minorHAnsi"/>
-                <w:sz w:val="16"/>
-                <w:szCs w:val="21"/>
-                <w:lang w:eastAsia="ko-KR"/>
-              </w:rPr>
-              <w:t>출력</w:t>
+              <w:t xml:space="preserve"> </w:t>
+            </w:r>
+            <w:r>
+              <w:rPr>
+                <w:rFonts w:cstheme="minorHAnsi"/>
+                <w:sz w:val="16"/>
+                <w:szCs w:val="21"/>
+                <w:lang w:eastAsia="ko-KR"/>
+              </w:rPr>
+              <w:t>기준은</w:t>
+            </w:r>
+            <w:r>
+              <w:rPr>
+                <w:rFonts w:cstheme="minorHAnsi"/>
+                <w:sz w:val="16"/>
+                <w:szCs w:val="21"/>
+                <w:lang w:eastAsia="ko-KR"/>
+              </w:rPr>
+              <w:t xml:space="preserve"> </w:t>
+            </w:r>
+            <w:r>
+              <w:rPr>
+                <w:rFonts w:cstheme="minorHAnsi"/>
+                <w:sz w:val="16"/>
+                <w:szCs w:val="21"/>
+                <w:lang w:eastAsia="ko-KR"/>
+              </w:rPr>
+              <w:t>회사이름</w:t>
+            </w:r>
+            <w:r>
+              <w:rPr>
+                <w:rFonts w:cstheme="minorHAnsi"/>
+                <w:sz w:val="16"/>
+                <w:szCs w:val="21"/>
+                <w:lang w:eastAsia="ko-KR"/>
+              </w:rPr>
+              <w:t xml:space="preserve"> </w:t>
+            </w:r>
+            <w:r>
+              <w:rPr>
+                <w:rFonts w:cstheme="minorHAnsi"/>
+                <w:sz w:val="16"/>
+                <w:szCs w:val="21"/>
+                <w:lang w:eastAsia="ko-KR"/>
+              </w:rPr>
+              <w:t>오름차순이</w:t>
+            </w:r>
+            <w:r>
+              <w:rPr>
+                <w:rFonts w:cstheme="minorHAnsi" w:hint="eastAsia"/>
+                <w:sz w:val="16"/>
+                <w:szCs w:val="21"/>
+                <w:lang w:eastAsia="ko-KR"/>
+              </w:rPr>
+              <w:t>다</w:t>
+            </w:r>
+            <w:r>
+              <w:rPr>
+                <w:rFonts w:cstheme="minorHAnsi" w:hint="eastAsia"/>
+                <w:sz w:val="16"/>
+                <w:szCs w:val="21"/>
+                <w:lang w:eastAsia="ko-KR"/>
+              </w:rPr>
+              <w:t>.</w:t>
             </w:r>
           </w:p>
         </w:tc>
@@ -3147,44 +3320,67 @@
                 <w:szCs w:val="21"/>
                 <w:lang w:eastAsia="ko-KR"/>
               </w:rPr>
-              <w:t>마감</w:t>
-            </w:r>
-            <w:r>
-              <w:rPr>
-                <w:rFonts w:cstheme="minorHAnsi"/>
-                <w:sz w:val="16"/>
-                <w:szCs w:val="21"/>
-                <w:lang w:eastAsia="ko-KR"/>
-              </w:rPr>
-              <w:t xml:space="preserve"> </w:t>
-            </w:r>
-            <w:r>
-              <w:rPr>
-                <w:rFonts w:cstheme="minorHAnsi"/>
-                <w:sz w:val="16"/>
-                <w:szCs w:val="21"/>
-                <w:lang w:eastAsia="ko-KR"/>
-              </w:rPr>
-              <w:t>내역</w:t>
-            </w:r>
-            <w:r>
-              <w:rPr>
-                <w:rFonts w:cstheme="minorHAnsi"/>
-                <w:sz w:val="16"/>
-                <w:szCs w:val="21"/>
-                <w:lang w:eastAsia="ko-KR"/>
-              </w:rPr>
-              <w:t xml:space="preserve"> </w:t>
-            </w:r>
-            <w:r>
-              <w:rPr>
-                <w:rFonts w:cstheme="minorHAnsi"/>
-                <w:sz w:val="16"/>
-                <w:szCs w:val="21"/>
-                <w:lang w:eastAsia="ko-KR"/>
-              </w:rPr>
-              <w:t>조회</w:t>
-            </w:r>
+              <w:t>채용</w:t>
+            </w:r>
+            <w:r>
+              <w:rPr>
+                <w:rFonts w:cstheme="minorHAnsi"/>
+                <w:sz w:val="16"/>
+                <w:szCs w:val="21"/>
+                <w:lang w:eastAsia="ko-KR"/>
+              </w:rPr>
+              <w:t xml:space="preserve"> </w:t>
+            </w:r>
+            <w:r>
+              <w:rPr>
+                <w:rFonts w:cstheme="minorHAnsi"/>
+                <w:sz w:val="16"/>
+                <w:szCs w:val="21"/>
+                <w:lang w:eastAsia="ko-KR"/>
+              </w:rPr>
+              <w:t>정보</w:t>
+            </w:r>
+            <w:r>
+              <w:rPr>
+                <w:rFonts w:cstheme="minorHAnsi"/>
+                <w:sz w:val="16"/>
+                <w:szCs w:val="21"/>
+                <w:lang w:eastAsia="ko-KR"/>
+              </w:rPr>
+              <w:t xml:space="preserve"> </w:t>
+            </w:r>
+            <w:r>
+              <w:rPr>
+                <w:rFonts w:cstheme="minorHAnsi"/>
+                <w:sz w:val="16"/>
+                <w:szCs w:val="21"/>
+                <w:lang w:eastAsia="ko-KR"/>
+              </w:rPr>
+              <w:t>검색</w:t>
+            </w:r>
+            <w:r>
+              <w:rPr>
+                <w:rFonts w:cstheme="minorHAnsi"/>
+                <w:sz w:val="16"/>
+                <w:szCs w:val="21"/>
+                <w:lang w:eastAsia="ko-KR"/>
+              </w:rPr>
+              <w:t>,</w:t>
+            </w:r>
+          </w:p>
+          <w:p>
+            <w:pPr>
+              <w:pStyle w:val="a3"/>
+              <w:ind w:leftChars="0" w:left="0"/>
+              <w:jc w:val="left"/>
+              <w:cnfStyle w:val="000000000000" w:firstRow="0" w:lastRow="0" w:firstColumn="0" w:lastColumn="0" w:oddVBand="0" w:evenVBand="0" w:oddHBand="0" w:evenHBand="0" w:firstRowFirstColumn="0" w:firstRowLastColumn="0" w:lastRowFirstColumn="0" w:lastRowLastColumn="0"/>
+              <w:rPr>
+                <w:rFonts w:cstheme="minorHAnsi" w:hint="eastAsia"/>
+                <w:sz w:val="16"/>
+                <w:szCs w:val="21"/>
+                <w:lang w:eastAsia="ko-KR"/>
+              </w:rPr>
+            </w:pPr>
           </w:p>
         </w:tc>
       </w:tr>
@@ -3231,7 +3427,7 @@
                 <w:szCs w:val="21"/>
                 <w:lang w:eastAsia="ko-KR"/>
               </w:rPr>
-              <w:t>2</w:t>
+              <w:t>3</w:t>
             </w:r>
           </w:p>
         </w:tc>
@@ -3259,115 +3455,7 @@
                 <w:szCs w:val="21"/>
                 <w:lang w:eastAsia="ko-KR"/>
               </w:rPr>
-              <w:t>회사이름</w:t>
-            </w:r>
-            <w:r>
-              <w:rPr>
-                <w:rFonts w:cstheme="minorHAnsi"/>
-                <w:sz w:val="16"/>
-                <w:szCs w:val="21"/>
-                <w:lang w:eastAsia="ko-KR"/>
-              </w:rPr>
-              <w:t xml:space="preserve"> or </w:t>
-            </w:r>
-            <w:r>
-              <w:rPr>
-                <w:rFonts w:cstheme="minorHAnsi"/>
-                <w:sz w:val="16"/>
-                <w:szCs w:val="21"/>
-                <w:lang w:eastAsia="ko-KR"/>
-              </w:rPr>
-              <w:t>업무</w:t>
-            </w:r>
-            <w:r>
-              <w:rPr>
-                <w:rFonts w:cstheme="minorHAnsi"/>
-                <w:sz w:val="16"/>
-                <w:szCs w:val="21"/>
-                <w:lang w:eastAsia="ko-KR"/>
-              </w:rPr>
-              <w:t xml:space="preserve"> </w:t>
-            </w:r>
-            <w:r>
-              <w:rPr>
-                <w:rFonts w:cstheme="minorHAnsi"/>
-                <w:sz w:val="16"/>
-                <w:szCs w:val="21"/>
-                <w:lang w:eastAsia="ko-KR"/>
-              </w:rPr>
-              <w:t>검색</w:t>
-            </w:r>
-            <w:r>
-              <w:rPr>
-                <w:rFonts w:cstheme="minorHAnsi"/>
-                <w:sz w:val="16"/>
-                <w:szCs w:val="21"/>
-                <w:lang w:eastAsia="ko-KR"/>
-              </w:rPr>
-              <w:t xml:space="preserve"> </w:t>
-            </w:r>
-            <w:r>
-              <w:rPr>
-                <w:rFonts w:cstheme="minorHAnsi"/>
-                <w:sz w:val="16"/>
-                <w:szCs w:val="21"/>
-                <w:lang w:eastAsia="ko-KR"/>
-              </w:rPr>
-              <w:t>시</w:t>
-            </w:r>
-            <w:r>
-              <w:rPr>
-                <w:rFonts w:cstheme="minorHAnsi"/>
-                <w:sz w:val="16"/>
-                <w:szCs w:val="21"/>
-                <w:lang w:eastAsia="ko-KR"/>
-              </w:rPr>
-              <w:t xml:space="preserve"> </w:t>
-            </w:r>
-            <w:r>
-              <w:rPr>
-                <w:rFonts w:cstheme="minorHAnsi"/>
-                <w:sz w:val="16"/>
-                <w:szCs w:val="21"/>
-                <w:lang w:eastAsia="ko-KR"/>
-              </w:rPr>
-              <w:t>마감일이</w:t>
-            </w:r>
-            <w:r>
-              <w:rPr>
-                <w:rFonts w:cstheme="minorHAnsi"/>
-                <w:sz w:val="16"/>
-                <w:szCs w:val="21"/>
-                <w:lang w:eastAsia="ko-KR"/>
-              </w:rPr>
-              <w:t xml:space="preserve"> </w:t>
-            </w:r>
-            <w:r>
-              <w:rPr>
-                <w:rFonts w:cstheme="minorHAnsi"/>
-                <w:sz w:val="16"/>
-                <w:szCs w:val="21"/>
-                <w:lang w:eastAsia="ko-KR"/>
-              </w:rPr>
-              <w:t>지나지</w:t>
-            </w:r>
-            <w:r>
-              <w:rPr>
-                <w:rFonts w:cstheme="minorHAnsi"/>
-                <w:sz w:val="16"/>
-                <w:szCs w:val="21"/>
-                <w:lang w:eastAsia="ko-KR"/>
-              </w:rPr>
-              <w:t xml:space="preserve"> </w:t>
-            </w:r>
-            <w:r>
-              <w:rPr>
-                <w:rFonts w:cstheme="minorHAnsi"/>
-                <w:sz w:val="16"/>
-                <w:szCs w:val="21"/>
-                <w:lang w:eastAsia="ko-KR"/>
-              </w:rPr>
-              <w:t>않은</w:t>
+              <w:t>원하는</w:t>
             </w:r>
             <w:r>
               <w:rPr>
@@ -3403,241 +3491,43 @@
                 <w:szCs w:val="21"/>
                 <w:lang w:eastAsia="ko-KR"/>
               </w:rPr>
-              <w:t>정보</w:t>
-            </w:r>
-            <w:r>
-              <w:rPr>
-                <w:rFonts w:cstheme="minorHAnsi"/>
-                <w:sz w:val="16"/>
-                <w:szCs w:val="21"/>
-                <w:lang w:eastAsia="ko-KR"/>
-              </w:rPr>
-              <w:t xml:space="preserve"> </w:t>
-            </w:r>
-            <w:r>
-              <w:rPr>
-                <w:rFonts w:cstheme="minorHAnsi"/>
-                <w:sz w:val="16"/>
-                <w:szCs w:val="21"/>
-                <w:lang w:eastAsia="ko-KR"/>
-              </w:rPr>
-              <w:t>리스트</w:t>
-            </w:r>
-            <w:r>
-              <w:rPr>
-                <w:rFonts w:cstheme="minorHAnsi"/>
-                <w:sz w:val="16"/>
-                <w:szCs w:val="21"/>
-                <w:lang w:eastAsia="ko-KR"/>
-              </w:rPr>
-              <w:t>(</w:t>
-            </w:r>
-            <w:r>
-              <w:rPr>
-                <w:rFonts w:cstheme="minorHAnsi"/>
-                <w:sz w:val="16"/>
-                <w:szCs w:val="21"/>
-                <w:lang w:eastAsia="ko-KR"/>
-              </w:rPr>
-              <w:t>회사</w:t>
-            </w:r>
-            <w:r>
-              <w:rPr>
-                <w:rFonts w:cstheme="minorHAnsi"/>
-                <w:sz w:val="16"/>
-                <w:szCs w:val="21"/>
-                <w:lang w:eastAsia="ko-KR"/>
-              </w:rPr>
-              <w:t xml:space="preserve"> </w:t>
-            </w:r>
-            <w:r>
-              <w:rPr>
-                <w:rFonts w:cstheme="minorHAnsi"/>
-                <w:sz w:val="16"/>
-                <w:szCs w:val="21"/>
-                <w:lang w:eastAsia="ko-KR"/>
-              </w:rPr>
-              <w:t>이름</w:t>
-            </w:r>
-            <w:r>
-              <w:rPr>
-                <w:rFonts w:cstheme="minorHAnsi"/>
-                <w:sz w:val="16"/>
-                <w:szCs w:val="21"/>
-                <w:lang w:eastAsia="ko-KR"/>
-              </w:rPr>
-              <w:t xml:space="preserve">, </w:t>
-            </w:r>
-            <w:r>
-              <w:rPr>
-                <w:rFonts w:cstheme="minorHAnsi"/>
-                <w:sz w:val="16"/>
-                <w:szCs w:val="21"/>
-                <w:lang w:eastAsia="ko-KR"/>
-              </w:rPr>
-              <w:t>마감일</w:t>
-            </w:r>
-            <w:r>
-              <w:rPr>
-                <w:rFonts w:cstheme="minorHAnsi"/>
-                <w:sz w:val="16"/>
-                <w:szCs w:val="21"/>
-                <w:lang w:eastAsia="ko-KR"/>
-              </w:rPr>
-              <w:t xml:space="preserve"> </w:t>
-            </w:r>
-            <w:r>
-              <w:rPr>
-                <w:rFonts w:cstheme="minorHAnsi"/>
-                <w:sz w:val="16"/>
-                <w:szCs w:val="21"/>
-                <w:lang w:eastAsia="ko-KR"/>
-              </w:rPr>
-              <w:t>정보</w:t>
-            </w:r>
-            <w:r>
-              <w:rPr>
-                <w:rFonts w:cstheme="minorHAnsi"/>
-                <w:sz w:val="16"/>
-                <w:szCs w:val="21"/>
-                <w:lang w:eastAsia="ko-KR"/>
-              </w:rPr>
-              <w:t xml:space="preserve">) </w:t>
-            </w:r>
-            <w:r>
-              <w:rPr>
-                <w:rFonts w:cstheme="minorHAnsi"/>
-                <w:sz w:val="16"/>
-                <w:szCs w:val="21"/>
-                <w:lang w:eastAsia="ko-KR"/>
-              </w:rPr>
-              <w:t>출력</w:t>
-            </w:r>
-            <w:r>
-              <w:rPr>
-                <w:rFonts w:cstheme="minorHAnsi"/>
-                <w:sz w:val="16"/>
-                <w:szCs w:val="21"/>
-                <w:lang w:eastAsia="ko-KR"/>
-              </w:rPr>
-              <w:t xml:space="preserve">, </w:t>
-            </w:r>
-            <w:r>
-              <w:rPr>
-                <w:rFonts w:cstheme="minorHAnsi"/>
-                <w:sz w:val="16"/>
-                <w:szCs w:val="21"/>
-                <w:lang w:eastAsia="ko-KR"/>
-              </w:rPr>
-              <w:t>이</w:t>
-            </w:r>
-            <w:r>
-              <w:rPr>
-                <w:rFonts w:cstheme="minorHAnsi"/>
-                <w:sz w:val="16"/>
-                <w:szCs w:val="21"/>
-                <w:lang w:eastAsia="ko-KR"/>
-              </w:rPr>
-              <w:t xml:space="preserve"> </w:t>
-            </w:r>
-            <w:r>
-              <w:rPr>
-                <w:rFonts w:cstheme="minorHAnsi"/>
-                <w:sz w:val="16"/>
-                <w:szCs w:val="21"/>
-                <w:lang w:eastAsia="ko-KR"/>
-              </w:rPr>
-              <w:t>때</w:t>
-            </w:r>
-            <w:r>
-              <w:rPr>
-                <w:rFonts w:cstheme="minorHAnsi"/>
-                <w:sz w:val="16"/>
-                <w:szCs w:val="21"/>
-                <w:lang w:eastAsia="ko-KR"/>
-              </w:rPr>
-              <w:t xml:space="preserve"> </w:t>
-            </w:r>
-            <w:r>
-              <w:rPr>
-                <w:rFonts w:cstheme="minorHAnsi"/>
-                <w:sz w:val="16"/>
-                <w:szCs w:val="21"/>
-                <w:lang w:eastAsia="ko-KR"/>
-              </w:rPr>
-              <w:t>디폴트</w:t>
-            </w:r>
-            <w:r>
-              <w:rPr>
-                <w:rFonts w:cstheme="minorHAnsi"/>
-                <w:sz w:val="16"/>
-                <w:szCs w:val="21"/>
-                <w:lang w:eastAsia="ko-KR"/>
-              </w:rPr>
-              <w:t xml:space="preserve"> </w:t>
-            </w:r>
-            <w:r>
-              <w:rPr>
-                <w:rFonts w:cstheme="minorHAnsi"/>
-                <w:sz w:val="16"/>
-                <w:szCs w:val="21"/>
-                <w:lang w:eastAsia="ko-KR"/>
-              </w:rPr>
-              <w:t>정렬</w:t>
-            </w:r>
-            <w:r>
-              <w:rPr>
-                <w:rFonts w:cstheme="minorHAnsi"/>
-                <w:sz w:val="16"/>
-                <w:szCs w:val="21"/>
-                <w:lang w:eastAsia="ko-KR"/>
-              </w:rPr>
-              <w:t xml:space="preserve"> </w:t>
-            </w:r>
-            <w:r>
-              <w:rPr>
-                <w:rFonts w:cstheme="minorHAnsi"/>
-                <w:sz w:val="16"/>
-                <w:szCs w:val="21"/>
-                <w:lang w:eastAsia="ko-KR"/>
-              </w:rPr>
-              <w:t>기준은</w:t>
-            </w:r>
-            <w:r>
-              <w:rPr>
-                <w:rFonts w:cstheme="minorHAnsi"/>
-                <w:sz w:val="16"/>
-                <w:szCs w:val="21"/>
-                <w:lang w:eastAsia="ko-KR"/>
-              </w:rPr>
-              <w:t xml:space="preserve"> </w:t>
-            </w:r>
-            <w:r>
-              <w:rPr>
-                <w:rFonts w:cstheme="minorHAnsi"/>
-                <w:sz w:val="16"/>
-                <w:szCs w:val="21"/>
-                <w:lang w:eastAsia="ko-KR"/>
-              </w:rPr>
-              <w:t>회사이름</w:t>
-            </w:r>
-            <w:r>
-              <w:rPr>
-                <w:rFonts w:cstheme="minorHAnsi"/>
-                <w:sz w:val="16"/>
-                <w:szCs w:val="21"/>
-                <w:lang w:eastAsia="ko-KR"/>
-              </w:rPr>
-              <w:t xml:space="preserve"> </w:t>
-            </w:r>
-            <w:r>
-              <w:rPr>
-                <w:rFonts w:cstheme="minorHAnsi"/>
-                <w:sz w:val="16"/>
-                <w:szCs w:val="21"/>
-                <w:lang w:eastAsia="ko-KR"/>
-              </w:rPr>
-              <w:t>오름차순이며</w:t>
+              <w:t>정보에</w:t>
+            </w:r>
+            <w:r>
+              <w:rPr>
+                <w:rFonts w:cstheme="minorHAnsi"/>
+                <w:sz w:val="16"/>
+                <w:szCs w:val="21"/>
+                <w:lang w:eastAsia="ko-KR"/>
+              </w:rPr>
+              <w:t xml:space="preserve"> </w:t>
+            </w:r>
+            <w:r>
+              <w:rPr>
+                <w:rFonts w:cstheme="minorHAnsi"/>
+                <w:sz w:val="16"/>
+                <w:szCs w:val="21"/>
+                <w:lang w:eastAsia="ko-KR"/>
+              </w:rPr>
+              <w:t>지원</w:t>
+            </w:r>
+            <w:r>
+              <w:rPr>
+                <w:rFonts w:cstheme="minorHAnsi"/>
+                <w:sz w:val="16"/>
+                <w:szCs w:val="21"/>
+                <w:lang w:eastAsia="ko-KR"/>
+              </w:rPr>
+              <w:t xml:space="preserve"> </w:t>
+            </w:r>
+            <w:r>
+              <w:rPr>
+                <w:rFonts w:cstheme="minorHAnsi"/>
+                <w:sz w:val="16"/>
+                <w:szCs w:val="21"/>
+                <w:lang w:eastAsia="ko-KR"/>
+              </w:rPr>
+              <w:t>가능</w:t>
             </w:r>
           </w:p>
         </w:tc>
@@ -3665,93 +3555,7 @@
                 <w:szCs w:val="21"/>
                 <w:lang w:eastAsia="ko-KR"/>
               </w:rPr>
-              <w:t>채용</w:t>
-            </w:r>
-            <w:r>
-              <w:rPr>
-                <w:rFonts w:cstheme="minorHAnsi"/>
-                <w:sz w:val="16"/>
-                <w:szCs w:val="21"/>
-                <w:lang w:eastAsia="ko-KR"/>
-              </w:rPr>
-              <w:t xml:space="preserve"> </w:t>
-            </w:r>
-            <w:r>
-              <w:rPr>
-                <w:rFonts w:cstheme="minorHAnsi"/>
-                <w:sz w:val="16"/>
-                <w:szCs w:val="21"/>
-                <w:lang w:eastAsia="ko-KR"/>
-              </w:rPr>
-              <w:t>정보</w:t>
-            </w:r>
-            <w:r>
-              <w:rPr>
-                <w:rFonts w:cstheme="minorHAnsi"/>
-                <w:sz w:val="16"/>
-                <w:szCs w:val="21"/>
-                <w:lang w:eastAsia="ko-KR"/>
-              </w:rPr>
-              <w:t xml:space="preserve"> </w:t>
-            </w:r>
-            <w:r>
-              <w:rPr>
-                <w:rFonts w:cstheme="minorHAnsi"/>
-                <w:sz w:val="16"/>
-                <w:szCs w:val="21"/>
-                <w:lang w:eastAsia="ko-KR"/>
-              </w:rPr>
-              <w:t>검색</w:t>
-            </w:r>
-            <w:r>
-              <w:rPr>
-                <w:rFonts w:cstheme="minorHAnsi"/>
-                <w:sz w:val="16"/>
-                <w:szCs w:val="21"/>
-                <w:lang w:eastAsia="ko-KR"/>
-              </w:rPr>
-              <w:t>,</w:t>
-            </w:r>
-          </w:p>
-          <w:p>
-            <w:pPr>
-              <w:pStyle w:val="a3"/>
-              <w:ind w:leftChars="0" w:left="0"/>
-              <w:jc w:val="left"/>
-              <w:cnfStyle w:val="000000100000" w:firstRow="0" w:lastRow="0" w:firstColumn="0" w:lastColumn="0" w:oddVBand="0" w:evenVBand="0" w:oddHBand="1" w:evenHBand="0" w:firstRowFirstColumn="0" w:firstRowLastColumn="0" w:lastRowFirstColumn="0" w:lastRowLastColumn="0"/>
-              <w:rPr>
-                <w:rFonts w:cstheme="minorHAnsi"/>
-                <w:sz w:val="16"/>
-                <w:szCs w:val="21"/>
-                <w:lang w:eastAsia="ko-KR"/>
-              </w:rPr>
-            </w:pPr>
-            <w:r>
-              <w:rPr>
-                <w:rFonts w:cstheme="minorHAnsi"/>
-                <w:sz w:val="16"/>
-                <w:szCs w:val="21"/>
-                <w:lang w:eastAsia="ko-KR"/>
-              </w:rPr>
-              <w:t>업무</w:t>
-            </w:r>
-            <w:r>
-              <w:rPr>
-                <w:rFonts w:cstheme="minorHAnsi"/>
-                <w:sz w:val="16"/>
-                <w:szCs w:val="21"/>
-                <w:lang w:eastAsia="ko-KR"/>
-              </w:rPr>
-              <w:t xml:space="preserve"> </w:t>
-            </w:r>
-            <w:r>
-              <w:rPr>
-                <w:rFonts w:cstheme="minorHAnsi"/>
-                <w:sz w:val="16"/>
-                <w:szCs w:val="21"/>
-                <w:lang w:eastAsia="ko-KR"/>
-              </w:rPr>
-              <w:t>검색</w:t>
+              <w:t>지원</w:t>
             </w:r>
           </w:p>
         </w:tc>
@@ -3796,7 +3600,7 @@
                 <w:szCs w:val="21"/>
                 <w:lang w:eastAsia="ko-KR"/>
               </w:rPr>
-              <w:t>3</w:t>
+              <w:t>4</w:t>
             </w:r>
           </w:p>
         </w:tc>
@@ -3824,7 +3628,25 @@
                 <w:szCs w:val="21"/>
                 <w:lang w:eastAsia="ko-KR"/>
               </w:rPr>
-              <w:t>채용</w:t>
+              <w:t>자신의</w:t>
+            </w:r>
+            <w:r>
+              <w:rPr>
+                <w:rFonts w:cstheme="minorHAnsi"/>
+                <w:sz w:val="16"/>
+                <w:szCs w:val="21"/>
+                <w:lang w:eastAsia="ko-KR"/>
+              </w:rPr>
+              <w:t xml:space="preserve"> </w:t>
+            </w:r>
+            <w:r>
+              <w:rPr>
+                <w:rFonts w:cstheme="minorHAnsi"/>
+                <w:sz w:val="16"/>
+                <w:szCs w:val="21"/>
+                <w:lang w:eastAsia="ko-KR"/>
+              </w:rPr>
+              <w:t>지원</w:t>
             </w:r>
             <w:r>
               <w:rPr>
@@ -3851,96 +3673,6 @@
                 <w:szCs w:val="21"/>
                 <w:lang w:eastAsia="ko-KR"/>
               </w:rPr>
-              <w:t xml:space="preserve"> </w:t>
-            </w:r>
-            <w:r>
-              <w:rPr>
-                <w:rFonts w:cstheme="minorHAnsi"/>
-                <w:sz w:val="16"/>
-                <w:szCs w:val="21"/>
-                <w:lang w:eastAsia="ko-KR"/>
-              </w:rPr>
-              <w:t>선택</w:t>
-            </w:r>
-            <w:r>
-              <w:rPr>
-                <w:rFonts w:cstheme="minorHAnsi"/>
-                <w:sz w:val="16"/>
-                <w:szCs w:val="21"/>
-                <w:lang w:eastAsia="ko-KR"/>
-              </w:rPr>
-              <w:t xml:space="preserve"> </w:t>
-            </w:r>
-            <w:r>
-              <w:rPr>
-                <w:rFonts w:cstheme="minorHAnsi"/>
-                <w:sz w:val="16"/>
-                <w:szCs w:val="21"/>
-                <w:lang w:eastAsia="ko-KR"/>
-              </w:rPr>
-              <w:t>시</w:t>
-            </w:r>
-            <w:r>
-              <w:rPr>
-                <w:rFonts w:cstheme="minorHAnsi"/>
-                <w:sz w:val="16"/>
-                <w:szCs w:val="21"/>
-                <w:lang w:eastAsia="ko-KR"/>
-              </w:rPr>
-              <w:t xml:space="preserve"> </w:t>
-            </w:r>
-            <w:r>
-              <w:rPr>
-                <w:rFonts w:cstheme="minorHAnsi"/>
-                <w:sz w:val="16"/>
-                <w:szCs w:val="21"/>
-                <w:lang w:eastAsia="ko-KR"/>
-              </w:rPr>
-              <w:t>채용</w:t>
-            </w:r>
-            <w:r>
-              <w:rPr>
-                <w:rFonts w:cstheme="minorHAnsi"/>
-                <w:sz w:val="16"/>
-                <w:szCs w:val="21"/>
-                <w:lang w:eastAsia="ko-KR"/>
-              </w:rPr>
-              <w:t xml:space="preserve"> </w:t>
-            </w:r>
-            <w:r>
-              <w:rPr>
-                <w:rFonts w:cstheme="minorHAnsi"/>
-                <w:sz w:val="16"/>
-                <w:szCs w:val="21"/>
-                <w:lang w:eastAsia="ko-KR"/>
-              </w:rPr>
-              <w:t>상세</w:t>
-            </w:r>
-            <w:r>
-              <w:rPr>
-                <w:rFonts w:cstheme="minorHAnsi"/>
-                <w:sz w:val="16"/>
-                <w:szCs w:val="21"/>
-                <w:lang w:eastAsia="ko-KR"/>
-              </w:rPr>
-              <w:t xml:space="preserve"> </w:t>
-            </w:r>
-            <w:r>
-              <w:rPr>
-                <w:rFonts w:cstheme="minorHAnsi"/>
-                <w:sz w:val="16"/>
-                <w:szCs w:val="21"/>
-                <w:lang w:eastAsia="ko-KR"/>
-              </w:rPr>
-              <w:t>정보</w:t>
-            </w:r>
-            <w:r>
-              <w:rPr>
-                <w:rFonts w:cstheme="minorHAnsi"/>
-                <w:sz w:val="16"/>
-                <w:szCs w:val="21"/>
-                <w:lang w:eastAsia="ko-KR"/>
-              </w:rPr>
               <w:t>(</w:t>
             </w:r>
             <w:r>
@@ -3950,7 +3682,25 @@
                 <w:szCs w:val="21"/>
                 <w:lang w:eastAsia="ko-KR"/>
               </w:rPr>
-              <w:t>회사이름</w:t>
+              <w:t>회사</w:t>
+            </w:r>
+            <w:r>
+              <w:rPr>
+                <w:rFonts w:cstheme="minorHAnsi"/>
+                <w:sz w:val="16"/>
+                <w:szCs w:val="21"/>
+                <w:lang w:eastAsia="ko-KR"/>
+              </w:rPr>
+              <w:t xml:space="preserve"> </w:t>
+            </w:r>
+            <w:r>
+              <w:rPr>
+                <w:rFonts w:cstheme="minorHAnsi"/>
+                <w:sz w:val="16"/>
+                <w:szCs w:val="21"/>
+                <w:lang w:eastAsia="ko-KR"/>
+              </w:rPr>
+              <w:t>이름</w:t>
             </w:r>
             <w:r>
               <w:rPr>
@@ -4040,7 +3790,133 @@
                 <w:szCs w:val="21"/>
                 <w:lang w:eastAsia="ko-KR"/>
               </w:rPr>
+              <w:t>리스트</w:t>
+            </w:r>
+            <w:r>
+              <w:rPr>
+                <w:rFonts w:cstheme="minorHAnsi"/>
+                <w:sz w:val="16"/>
+                <w:szCs w:val="21"/>
+                <w:lang w:eastAsia="ko-KR"/>
+              </w:rPr>
+              <w:t xml:space="preserve"> </w:t>
+            </w:r>
+            <w:r>
+              <w:rPr>
+                <w:rFonts w:cstheme="minorHAnsi"/>
+                <w:sz w:val="16"/>
+                <w:szCs w:val="21"/>
+                <w:lang w:eastAsia="ko-KR"/>
+              </w:rPr>
               <w:t>출력</w:t>
+            </w:r>
+            <w:r>
+              <w:rPr>
+                <w:rFonts w:cstheme="minorHAnsi"/>
+                <w:sz w:val="16"/>
+                <w:szCs w:val="21"/>
+                <w:lang w:eastAsia="ko-KR"/>
+              </w:rPr>
+              <w:t xml:space="preserve">, </w:t>
+            </w:r>
+            <w:r>
+              <w:rPr>
+                <w:rFonts w:cstheme="minorHAnsi"/>
+                <w:sz w:val="16"/>
+                <w:szCs w:val="21"/>
+                <w:lang w:eastAsia="ko-KR"/>
+              </w:rPr>
+              <w:t>이</w:t>
+            </w:r>
+            <w:r>
+              <w:rPr>
+                <w:rFonts w:cstheme="minorHAnsi"/>
+                <w:sz w:val="16"/>
+                <w:szCs w:val="21"/>
+                <w:lang w:eastAsia="ko-KR"/>
+              </w:rPr>
+              <w:t xml:space="preserve"> </w:t>
+            </w:r>
+            <w:r>
+              <w:rPr>
+                <w:rFonts w:cstheme="minorHAnsi"/>
+                <w:sz w:val="16"/>
+                <w:szCs w:val="21"/>
+                <w:lang w:eastAsia="ko-KR"/>
+              </w:rPr>
+              <w:t>때</w:t>
+            </w:r>
+            <w:r>
+              <w:rPr>
+                <w:rFonts w:cstheme="minorHAnsi"/>
+                <w:sz w:val="16"/>
+                <w:szCs w:val="21"/>
+                <w:lang w:eastAsia="ko-KR"/>
+              </w:rPr>
+              <w:t xml:space="preserve"> </w:t>
+            </w:r>
+            <w:r>
+              <w:rPr>
+                <w:rFonts w:cstheme="minorHAnsi"/>
+                <w:sz w:val="16"/>
+                <w:szCs w:val="21"/>
+                <w:lang w:eastAsia="ko-KR"/>
+              </w:rPr>
+              <w:t>회사</w:t>
+            </w:r>
+            <w:r>
+              <w:rPr>
+                <w:rFonts w:cstheme="minorHAnsi"/>
+                <w:sz w:val="16"/>
+                <w:szCs w:val="21"/>
+                <w:lang w:eastAsia="ko-KR"/>
+              </w:rPr>
+              <w:t xml:space="preserve"> </w:t>
+            </w:r>
+            <w:r>
+              <w:rPr>
+                <w:rFonts w:cstheme="minorHAnsi"/>
+                <w:sz w:val="16"/>
+                <w:szCs w:val="21"/>
+                <w:lang w:eastAsia="ko-KR"/>
+              </w:rPr>
+              <w:t>이름</w:t>
+            </w:r>
+            <w:r>
+              <w:rPr>
+                <w:rFonts w:cstheme="minorHAnsi"/>
+                <w:sz w:val="16"/>
+                <w:szCs w:val="21"/>
+                <w:lang w:eastAsia="ko-KR"/>
+              </w:rPr>
+              <w:t xml:space="preserve"> </w:t>
+            </w:r>
+            <w:r>
+              <w:rPr>
+                <w:rFonts w:cstheme="minorHAnsi"/>
+                <w:sz w:val="16"/>
+                <w:szCs w:val="21"/>
+                <w:lang w:eastAsia="ko-KR"/>
+              </w:rPr>
+              <w:t>오름차순으로</w:t>
+            </w:r>
+            <w:r>
+              <w:rPr>
+                <w:rFonts w:cstheme="minorHAnsi"/>
+                <w:sz w:val="16"/>
+                <w:szCs w:val="21"/>
+                <w:lang w:eastAsia="ko-KR"/>
+              </w:rPr>
+              <w:t xml:space="preserve"> </w:t>
+            </w:r>
+            <w:r>
+              <w:rPr>
+                <w:rFonts w:cstheme="minorHAnsi"/>
+                <w:sz w:val="16"/>
+                <w:szCs w:val="21"/>
+                <w:lang w:eastAsia="ko-KR"/>
+              </w:rPr>
+              <w:t>정렬</w:t>
             </w:r>
           </w:p>
         </w:tc>
@@ -4068,25 +3944,7 @@
                 <w:szCs w:val="21"/>
                 <w:lang w:eastAsia="ko-KR"/>
               </w:rPr>
-              <w:t>채용</w:t>
-            </w:r>
-            <w:r>
-              <w:rPr>
-                <w:rFonts w:cstheme="minorHAnsi"/>
-                <w:sz w:val="16"/>
-                <w:szCs w:val="21"/>
-                <w:lang w:eastAsia="ko-KR"/>
-              </w:rPr>
-              <w:t xml:space="preserve"> </w:t>
-            </w:r>
-            <w:r>
-              <w:rPr>
-                <w:rFonts w:cstheme="minorHAnsi"/>
-                <w:sz w:val="16"/>
-                <w:szCs w:val="21"/>
-                <w:lang w:eastAsia="ko-KR"/>
-              </w:rPr>
-              <w:t>상세</w:t>
+              <w:t>지원</w:t>
             </w:r>
             <w:r>
               <w:rPr>
@@ -4105,6 +3963,24 @@
                 <w:lang w:eastAsia="ko-KR"/>
               </w:rPr>
               <w:t>정보</w:t>
+            </w:r>
+            <w:r>
+              <w:rPr>
+                <w:rFonts w:cstheme="minorHAnsi"/>
+                <w:sz w:val="16"/>
+                <w:szCs w:val="21"/>
+                <w:lang w:eastAsia="ko-KR"/>
+              </w:rPr>
+              <w:t xml:space="preserve"> </w:t>
+            </w:r>
+            <w:r>
+              <w:rPr>
+                <w:rFonts w:cstheme="minorHAnsi"/>
+                <w:sz w:val="16"/>
+                <w:szCs w:val="21"/>
+                <w:lang w:eastAsia="ko-KR"/>
+              </w:rPr>
+              <w:t>조회</w:t>
             </w:r>
           </w:p>
         </w:tc>
@@ -4152,7 +4028,7 @@
                 <w:szCs w:val="21"/>
                 <w:lang w:eastAsia="ko-KR"/>
               </w:rPr>
-              <w:t>4</w:t>
+              <w:t>5</w:t>
             </w:r>
           </w:p>
         </w:tc>
@@ -4180,43 +4056,43 @@
                 <w:szCs w:val="21"/>
                 <w:lang w:eastAsia="ko-KR"/>
               </w:rPr>
-              <w:t>원하는</w:t>
-            </w:r>
-            <w:r>
-              <w:rPr>
-                <w:rFonts w:cstheme="minorHAnsi"/>
-                <w:sz w:val="16"/>
-                <w:szCs w:val="21"/>
-                <w:lang w:eastAsia="ko-KR"/>
-              </w:rPr>
-              <w:t xml:space="preserve"> </w:t>
-            </w:r>
-            <w:r>
-              <w:rPr>
-                <w:rFonts w:cstheme="minorHAnsi"/>
-                <w:sz w:val="16"/>
-                <w:szCs w:val="21"/>
-                <w:lang w:eastAsia="ko-KR"/>
-              </w:rPr>
-              <w:t>채용</w:t>
-            </w:r>
-            <w:r>
-              <w:rPr>
-                <w:rFonts w:cstheme="minorHAnsi"/>
-                <w:sz w:val="16"/>
-                <w:szCs w:val="21"/>
-                <w:lang w:eastAsia="ko-KR"/>
-              </w:rPr>
-              <w:t xml:space="preserve"> </w:t>
-            </w:r>
-            <w:r>
-              <w:rPr>
-                <w:rFonts w:cstheme="minorHAnsi"/>
-                <w:sz w:val="16"/>
-                <w:szCs w:val="21"/>
-                <w:lang w:eastAsia="ko-KR"/>
-              </w:rPr>
-              <w:t>정보에</w:t>
+              <w:t>마감일이</w:t>
+            </w:r>
+            <w:r>
+              <w:rPr>
+                <w:rFonts w:cstheme="minorHAnsi"/>
+                <w:sz w:val="16"/>
+                <w:szCs w:val="21"/>
+                <w:lang w:eastAsia="ko-KR"/>
+              </w:rPr>
+              <w:t xml:space="preserve"> </w:t>
+            </w:r>
+            <w:r>
+              <w:rPr>
+                <w:rFonts w:cstheme="minorHAnsi"/>
+                <w:sz w:val="16"/>
+                <w:szCs w:val="21"/>
+                <w:lang w:eastAsia="ko-KR"/>
+              </w:rPr>
+              <w:t>지나지</w:t>
+            </w:r>
+            <w:r>
+              <w:rPr>
+                <w:rFonts w:cstheme="minorHAnsi"/>
+                <w:sz w:val="16"/>
+                <w:szCs w:val="21"/>
+                <w:lang w:eastAsia="ko-KR"/>
+              </w:rPr>
+              <w:t xml:space="preserve"> </w:t>
+            </w:r>
+            <w:r>
+              <w:rPr>
+                <w:rFonts w:cstheme="minorHAnsi"/>
+                <w:sz w:val="16"/>
+                <w:szCs w:val="21"/>
+                <w:lang w:eastAsia="ko-KR"/>
+              </w:rPr>
+              <w:t>않은</w:t>
             </w:r>
             <w:r>
               <w:rPr>
@@ -4252,7 +4128,7 @@
                 <w:szCs w:val="21"/>
                 <w:lang w:eastAsia="ko-KR"/>
               </w:rPr>
-              <w:t>가능</w:t>
+              <w:t>취소</w:t>
             </w:r>
           </w:p>
         </w:tc>
@@ -4281,6 +4157,24 @@
                 <w:lang w:eastAsia="ko-KR"/>
               </w:rPr>
               <w:t>지원</w:t>
+            </w:r>
+            <w:r>
+              <w:rPr>
+                <w:rFonts w:cstheme="minorHAnsi"/>
+                <w:sz w:val="16"/>
+                <w:szCs w:val="21"/>
+                <w:lang w:eastAsia="ko-KR"/>
+              </w:rPr>
+              <w:t xml:space="preserve"> </w:t>
+            </w:r>
+            <w:r>
+              <w:rPr>
+                <w:rFonts w:cstheme="minorHAnsi"/>
+                <w:sz w:val="16"/>
+                <w:szCs w:val="21"/>
+                <w:lang w:eastAsia="ko-KR"/>
+              </w:rPr>
+              <w:t>취소</w:t>
             </w:r>
           </w:p>
         </w:tc>
@@ -4325,7 +4219,7 @@
                 <w:szCs w:val="21"/>
                 <w:lang w:eastAsia="ko-KR"/>
               </w:rPr>
-              <w:t>5</w:t>
+              <w:t>6</w:t>
             </w:r>
           </w:p>
         </w:tc>
@@ -4353,7 +4247,43 @@
                 <w:szCs w:val="21"/>
                 <w:lang w:eastAsia="ko-KR"/>
               </w:rPr>
-              <w:t>자신의</w:t>
+              <w:t>마감</w:t>
+            </w:r>
+            <w:r>
+              <w:rPr>
+                <w:rFonts w:cstheme="minorHAnsi"/>
+                <w:sz w:val="16"/>
+                <w:szCs w:val="21"/>
+                <w:lang w:eastAsia="ko-KR"/>
+              </w:rPr>
+              <w:t xml:space="preserve"> </w:t>
+            </w:r>
+            <w:r>
+              <w:rPr>
+                <w:rFonts w:cstheme="minorHAnsi"/>
+                <w:sz w:val="16"/>
+                <w:szCs w:val="21"/>
+                <w:lang w:eastAsia="ko-KR"/>
+              </w:rPr>
+              <w:t>시간이</w:t>
+            </w:r>
+            <w:r>
+              <w:rPr>
+                <w:rFonts w:cstheme="minorHAnsi"/>
+                <w:sz w:val="16"/>
+                <w:szCs w:val="21"/>
+                <w:lang w:eastAsia="ko-KR"/>
+              </w:rPr>
+              <w:t xml:space="preserve"> </w:t>
+            </w:r>
+            <w:r>
+              <w:rPr>
+                <w:rFonts w:cstheme="minorHAnsi"/>
+                <w:sz w:val="16"/>
+                <w:szCs w:val="21"/>
+                <w:lang w:eastAsia="ko-KR"/>
+              </w:rPr>
+              <w:t>지난</w:t>
             </w:r>
             <w:r>
               <w:rPr>
@@ -4398,250 +4328,34 @@
                 <w:szCs w:val="21"/>
                 <w:lang w:eastAsia="ko-KR"/>
               </w:rPr>
-              <w:t>(</w:t>
-            </w:r>
-            <w:r>
-              <w:rPr>
-                <w:rFonts w:cstheme="minorHAnsi"/>
-                <w:sz w:val="16"/>
-                <w:szCs w:val="21"/>
-                <w:lang w:eastAsia="ko-KR"/>
-              </w:rPr>
-              <w:t>회사</w:t>
-            </w:r>
-            <w:r>
-              <w:rPr>
-                <w:rFonts w:cstheme="minorHAnsi"/>
-                <w:sz w:val="16"/>
-                <w:szCs w:val="21"/>
-                <w:lang w:eastAsia="ko-KR"/>
-              </w:rPr>
-              <w:t xml:space="preserve"> </w:t>
-            </w:r>
-            <w:r>
-              <w:rPr>
-                <w:rFonts w:cstheme="minorHAnsi"/>
-                <w:sz w:val="16"/>
-                <w:szCs w:val="21"/>
-                <w:lang w:eastAsia="ko-KR"/>
-              </w:rPr>
-              <w:t>이름</w:t>
-            </w:r>
-            <w:r>
-              <w:rPr>
-                <w:rFonts w:cstheme="minorHAnsi"/>
-                <w:sz w:val="16"/>
-                <w:szCs w:val="21"/>
-                <w:lang w:eastAsia="ko-KR"/>
-              </w:rPr>
-              <w:t xml:space="preserve">, </w:t>
-            </w:r>
-            <w:r>
-              <w:rPr>
-                <w:rFonts w:cstheme="minorHAnsi"/>
-                <w:sz w:val="16"/>
-                <w:szCs w:val="21"/>
-                <w:lang w:eastAsia="ko-KR"/>
-              </w:rPr>
-              <w:t>업무</w:t>
-            </w:r>
-            <w:r>
-              <w:rPr>
-                <w:rFonts w:cstheme="minorHAnsi"/>
-                <w:sz w:val="16"/>
-                <w:szCs w:val="21"/>
-                <w:lang w:eastAsia="ko-KR"/>
-              </w:rPr>
-              <w:t xml:space="preserve">, </w:t>
-            </w:r>
-            <w:r>
-              <w:rPr>
-                <w:rFonts w:cstheme="minorHAnsi"/>
-                <w:sz w:val="16"/>
-                <w:szCs w:val="21"/>
-                <w:lang w:eastAsia="ko-KR"/>
-              </w:rPr>
-              <w:t>인원수</w:t>
-            </w:r>
-            <w:r>
-              <w:rPr>
-                <w:rFonts w:cstheme="minorHAnsi"/>
-                <w:sz w:val="16"/>
-                <w:szCs w:val="21"/>
-                <w:lang w:eastAsia="ko-KR"/>
-              </w:rPr>
-              <w:t xml:space="preserve">, </w:t>
-            </w:r>
-            <w:r>
-              <w:rPr>
-                <w:rFonts w:cstheme="minorHAnsi"/>
-                <w:sz w:val="16"/>
-                <w:szCs w:val="21"/>
-                <w:lang w:eastAsia="ko-KR"/>
-              </w:rPr>
-              <w:t>신청</w:t>
-            </w:r>
-            <w:r>
-              <w:rPr>
-                <w:rFonts w:cstheme="minorHAnsi"/>
-                <w:sz w:val="16"/>
-                <w:szCs w:val="21"/>
-                <w:lang w:eastAsia="ko-KR"/>
-              </w:rPr>
-              <w:t xml:space="preserve"> </w:t>
-            </w:r>
-            <w:r>
-              <w:rPr>
-                <w:rFonts w:cstheme="minorHAnsi"/>
-                <w:sz w:val="16"/>
-                <w:szCs w:val="21"/>
-                <w:lang w:eastAsia="ko-KR"/>
-              </w:rPr>
-              <w:t>마감일</w:t>
-            </w:r>
-            <w:r>
-              <w:rPr>
-                <w:rFonts w:cstheme="minorHAnsi"/>
-                <w:sz w:val="16"/>
-                <w:szCs w:val="21"/>
-                <w:lang w:eastAsia="ko-KR"/>
-              </w:rPr>
-              <w:t xml:space="preserve">) </w:t>
-            </w:r>
-            <w:r>
-              <w:rPr>
-                <w:rFonts w:cstheme="minorHAnsi"/>
-                <w:sz w:val="16"/>
-                <w:szCs w:val="21"/>
-                <w:lang w:eastAsia="ko-KR"/>
-              </w:rPr>
-              <w:t>리스트</w:t>
-            </w:r>
-            <w:r>
-              <w:rPr>
-                <w:rFonts w:cstheme="minorHAnsi"/>
-                <w:sz w:val="16"/>
-                <w:szCs w:val="21"/>
-                <w:lang w:eastAsia="ko-KR"/>
-              </w:rPr>
-              <w:t xml:space="preserve"> </w:t>
-            </w:r>
-            <w:r>
-              <w:rPr>
-                <w:rFonts w:cstheme="minorHAnsi"/>
-                <w:sz w:val="16"/>
-                <w:szCs w:val="21"/>
-                <w:lang w:eastAsia="ko-KR"/>
-              </w:rPr>
-              <w:t>출력</w:t>
-            </w:r>
-            <w:r>
-              <w:rPr>
-                <w:rFonts w:cstheme="minorHAnsi"/>
-                <w:sz w:val="16"/>
-                <w:szCs w:val="21"/>
-                <w:lang w:eastAsia="ko-KR"/>
-              </w:rPr>
-              <w:t xml:space="preserve">, </w:t>
-            </w:r>
-            <w:r>
-              <w:rPr>
-                <w:rFonts w:cstheme="minorHAnsi"/>
-                <w:sz w:val="16"/>
-                <w:szCs w:val="21"/>
-                <w:lang w:eastAsia="ko-KR"/>
-              </w:rPr>
-              <w:t>이</w:t>
-            </w:r>
-            <w:r>
-              <w:rPr>
-                <w:rFonts w:cstheme="minorHAnsi"/>
-                <w:sz w:val="16"/>
-                <w:szCs w:val="21"/>
-                <w:lang w:eastAsia="ko-KR"/>
-              </w:rPr>
-              <w:t xml:space="preserve"> </w:t>
-            </w:r>
-            <w:r>
-              <w:rPr>
-                <w:rFonts w:cstheme="minorHAnsi"/>
-                <w:sz w:val="16"/>
-                <w:szCs w:val="21"/>
-                <w:lang w:eastAsia="ko-KR"/>
-              </w:rPr>
-              <w:t>때</w:t>
-            </w:r>
-            <w:r>
-              <w:rPr>
-                <w:rFonts w:cstheme="minorHAnsi"/>
-                <w:sz w:val="16"/>
-                <w:szCs w:val="21"/>
-                <w:lang w:eastAsia="ko-KR"/>
-              </w:rPr>
-              <w:t xml:space="preserve"> </w:t>
-            </w:r>
-            <w:r>
-              <w:rPr>
-                <w:rFonts w:cstheme="minorHAnsi"/>
-                <w:sz w:val="16"/>
-                <w:szCs w:val="21"/>
-                <w:lang w:eastAsia="ko-KR"/>
-              </w:rPr>
-              <w:t>회사</w:t>
-            </w:r>
-            <w:r>
-              <w:rPr>
-                <w:rFonts w:cstheme="minorHAnsi"/>
-                <w:sz w:val="16"/>
-                <w:szCs w:val="21"/>
-                <w:lang w:eastAsia="ko-KR"/>
-              </w:rPr>
-              <w:t xml:space="preserve"> </w:t>
-            </w:r>
-            <w:r>
-              <w:rPr>
-                <w:rFonts w:cstheme="minorHAnsi"/>
-                <w:sz w:val="16"/>
-                <w:szCs w:val="21"/>
-                <w:lang w:eastAsia="ko-KR"/>
-              </w:rPr>
-              <w:t>이름</w:t>
-            </w:r>
-            <w:r>
-              <w:rPr>
-                <w:rFonts w:cstheme="minorHAnsi"/>
-                <w:sz w:val="16"/>
-                <w:szCs w:val="21"/>
-                <w:lang w:eastAsia="ko-KR"/>
-              </w:rPr>
-              <w:t xml:space="preserve"> </w:t>
-            </w:r>
-            <w:r>
-              <w:rPr>
-                <w:rFonts w:cstheme="minorHAnsi"/>
-                <w:sz w:val="16"/>
-                <w:szCs w:val="21"/>
-                <w:lang w:eastAsia="ko-KR"/>
-              </w:rPr>
-              <w:t>오름차순으로</w:t>
-            </w:r>
-            <w:r>
-              <w:rPr>
-                <w:rFonts w:cstheme="minorHAnsi"/>
-                <w:sz w:val="16"/>
-                <w:szCs w:val="21"/>
-                <w:lang w:eastAsia="ko-KR"/>
-              </w:rPr>
-              <w:t xml:space="preserve"> </w:t>
-            </w:r>
-            <w:r>
-              <w:rPr>
-                <w:rFonts w:cstheme="minorHAnsi"/>
-                <w:sz w:val="16"/>
-                <w:szCs w:val="21"/>
-                <w:lang w:eastAsia="ko-KR"/>
-              </w:rPr>
-              <w:t>정렬</w:t>
+              <w:t xml:space="preserve"> </w:t>
+            </w:r>
+            <w:r>
+              <w:rPr>
+                <w:rFonts w:cstheme="minorHAnsi"/>
+                <w:sz w:val="16"/>
+                <w:szCs w:val="21"/>
+                <w:lang w:eastAsia="ko-KR"/>
+              </w:rPr>
+              <w:t>삭제</w:t>
+            </w:r>
+            <w:r>
+              <w:rPr>
+                <w:rFonts w:cstheme="minorHAnsi"/>
+                <w:sz w:val="16"/>
+                <w:szCs w:val="21"/>
+                <w:lang w:eastAsia="ko-KR"/>
+              </w:rPr>
+              <w:t xml:space="preserve"> </w:t>
+            </w:r>
+            <w:r>
+              <w:rPr>
+                <w:rFonts w:cstheme="minorHAnsi"/>
+                <w:sz w:val="16"/>
+                <w:szCs w:val="21"/>
+                <w:lang w:eastAsia="ko-KR"/>
+              </w:rPr>
+              <w:t>가능</w:t>
             </w:r>
           </w:p>
         </w:tc>
@@ -4705,7 +4419,7 @@
                 <w:szCs w:val="21"/>
                 <w:lang w:eastAsia="ko-KR"/>
               </w:rPr>
-              <w:t>조회</w:t>
+              <w:t>삭제</w:t>
             </w:r>
           </w:p>
         </w:tc>
@@ -4735,7 +4449,7 @@
             </w:pPr>
             <w:r>
               <w:rPr>
-                <w:rFonts w:cstheme="minorHAnsi"/>
+                <w:rFonts w:cstheme="minorHAnsi" w:hint="eastAsia"/>
                 <w:b w:val="0"/>
                 <w:bCs w:val="0"/>
                 <w:sz w:val="16"/>
@@ -4753,7 +4467,7 @@
                 <w:szCs w:val="21"/>
                 <w:lang w:eastAsia="ko-KR"/>
               </w:rPr>
-              <w:t>6</w:t>
+              <w:t>7</w:t>
             </w:r>
           </w:p>
         </w:tc>
@@ -4768,7 +4482,7 @@
               <w:jc w:val="left"/>
               <w:cnfStyle w:val="000000100000" w:firstRow="0" w:lastRow="0" w:firstColumn="0" w:lastColumn="0" w:oddVBand="0" w:evenVBand="0" w:oddHBand="1" w:evenHBand="0" w:firstRowFirstColumn="0" w:firstRowLastColumn="0" w:lastRowFirstColumn="0" w:lastRowLastColumn="0"/>
               <w:rPr>
-                <w:rFonts w:cstheme="minorHAnsi"/>
+                <w:rFonts w:cstheme="minorHAnsi" w:hint="eastAsia"/>
                 <w:sz w:val="16"/>
                 <w:szCs w:val="21"/>
                 <w:lang w:eastAsia="ko-KR"/>
@@ -4781,79 +4495,169 @@
                 <w:szCs w:val="21"/>
                 <w:lang w:eastAsia="ko-KR"/>
               </w:rPr>
-              <w:t>마감일이</w:t>
-            </w:r>
-            <w:r>
-              <w:rPr>
-                <w:rFonts w:cstheme="minorHAnsi"/>
-                <w:sz w:val="16"/>
-                <w:szCs w:val="21"/>
-                <w:lang w:eastAsia="ko-KR"/>
-              </w:rPr>
-              <w:t xml:space="preserve"> </w:t>
-            </w:r>
-            <w:r>
-              <w:rPr>
-                <w:rFonts w:cstheme="minorHAnsi"/>
-                <w:sz w:val="16"/>
-                <w:szCs w:val="21"/>
-                <w:lang w:eastAsia="ko-KR"/>
-              </w:rPr>
-              <w:t>지나지</w:t>
-            </w:r>
-            <w:r>
-              <w:rPr>
-                <w:rFonts w:cstheme="minorHAnsi"/>
-                <w:sz w:val="16"/>
-                <w:szCs w:val="21"/>
-                <w:lang w:eastAsia="ko-KR"/>
-              </w:rPr>
-              <w:t xml:space="preserve"> </w:t>
-            </w:r>
-            <w:r>
-              <w:rPr>
-                <w:rFonts w:cstheme="minorHAnsi"/>
-                <w:sz w:val="16"/>
-                <w:szCs w:val="21"/>
-                <w:lang w:eastAsia="ko-KR"/>
-              </w:rPr>
-              <w:t>않은</w:t>
-            </w:r>
-            <w:r>
-              <w:rPr>
-                <w:rFonts w:cstheme="minorHAnsi"/>
-                <w:sz w:val="16"/>
-                <w:szCs w:val="21"/>
-                <w:lang w:eastAsia="ko-KR"/>
-              </w:rPr>
-              <w:t xml:space="preserve"> </w:t>
-            </w:r>
-            <w:r>
-              <w:rPr>
-                <w:rFonts w:cstheme="minorHAnsi"/>
-                <w:sz w:val="16"/>
-                <w:szCs w:val="21"/>
-                <w:lang w:eastAsia="ko-KR"/>
-              </w:rPr>
-              <w:t>지원</w:t>
-            </w:r>
-            <w:r>
-              <w:rPr>
-                <w:rFonts w:cstheme="minorHAnsi"/>
-                <w:sz w:val="16"/>
-                <w:szCs w:val="21"/>
-                <w:lang w:eastAsia="ko-KR"/>
-              </w:rPr>
-              <w:t xml:space="preserve"> </w:t>
-            </w:r>
-            <w:r>
-              <w:rPr>
-                <w:rFonts w:cstheme="minorHAnsi"/>
-                <w:sz w:val="16"/>
-                <w:szCs w:val="21"/>
-                <w:lang w:eastAsia="ko-KR"/>
-              </w:rPr>
-              <w:t>취소</w:t>
+              <w:t>자신이</w:t>
+            </w:r>
+            <w:r>
+              <w:rPr>
+                <w:rFonts w:cstheme="minorHAnsi"/>
+                <w:sz w:val="16"/>
+                <w:szCs w:val="21"/>
+                <w:lang w:eastAsia="ko-KR"/>
+              </w:rPr>
+              <w:t xml:space="preserve"> </w:t>
+            </w:r>
+            <w:r>
+              <w:rPr>
+                <w:rFonts w:cstheme="minorHAnsi"/>
+                <w:sz w:val="16"/>
+                <w:szCs w:val="21"/>
+                <w:lang w:eastAsia="ko-KR"/>
+              </w:rPr>
+              <w:t>등록한</w:t>
+            </w:r>
+            <w:r>
+              <w:rPr>
+                <w:rFonts w:cstheme="minorHAnsi"/>
+                <w:sz w:val="16"/>
+                <w:szCs w:val="21"/>
+                <w:lang w:eastAsia="ko-KR"/>
+              </w:rPr>
+              <w:t xml:space="preserve"> </w:t>
+            </w:r>
+            <w:r>
+              <w:rPr>
+                <w:rFonts w:cstheme="minorHAnsi"/>
+                <w:sz w:val="16"/>
+                <w:szCs w:val="21"/>
+                <w:lang w:eastAsia="ko-KR"/>
+              </w:rPr>
+              <w:t>모든</w:t>
+            </w:r>
+            <w:r>
+              <w:rPr>
+                <w:rFonts w:cstheme="minorHAnsi"/>
+                <w:sz w:val="16"/>
+                <w:szCs w:val="21"/>
+                <w:lang w:eastAsia="ko-KR"/>
+              </w:rPr>
+              <w:t xml:space="preserve"> </w:t>
+            </w:r>
+            <w:r>
+              <w:rPr>
+                <w:rFonts w:cstheme="minorHAnsi"/>
+                <w:sz w:val="16"/>
+                <w:szCs w:val="21"/>
+                <w:lang w:eastAsia="ko-KR"/>
+              </w:rPr>
+              <w:t>채용</w:t>
+            </w:r>
+            <w:r>
+              <w:rPr>
+                <w:rFonts w:cstheme="minorHAnsi"/>
+                <w:sz w:val="16"/>
+                <w:szCs w:val="21"/>
+                <w:lang w:eastAsia="ko-KR"/>
+              </w:rPr>
+              <w:t xml:space="preserve"> </w:t>
+            </w:r>
+            <w:r>
+              <w:rPr>
+                <w:rFonts w:cstheme="minorHAnsi"/>
+                <w:sz w:val="16"/>
+                <w:szCs w:val="21"/>
+                <w:lang w:eastAsia="ko-KR"/>
+              </w:rPr>
+              <w:t>정보에</w:t>
+            </w:r>
+            <w:r>
+              <w:rPr>
+                <w:rFonts w:cstheme="minorHAnsi"/>
+                <w:sz w:val="16"/>
+                <w:szCs w:val="21"/>
+                <w:lang w:eastAsia="ko-KR"/>
+              </w:rPr>
+              <w:t xml:space="preserve"> </w:t>
+            </w:r>
+            <w:r>
+              <w:rPr>
+                <w:rFonts w:cstheme="minorHAnsi"/>
+                <w:sz w:val="16"/>
+                <w:szCs w:val="21"/>
+                <w:lang w:eastAsia="ko-KR"/>
+              </w:rPr>
+              <w:t>대한</w:t>
+            </w:r>
+            <w:r>
+              <w:rPr>
+                <w:rFonts w:cstheme="minorHAnsi"/>
+                <w:sz w:val="16"/>
+                <w:szCs w:val="21"/>
+                <w:lang w:eastAsia="ko-KR"/>
+              </w:rPr>
+              <w:t xml:space="preserve"> </w:t>
+            </w:r>
+            <w:r>
+              <w:rPr>
+                <w:rFonts w:cstheme="minorHAnsi"/>
+                <w:sz w:val="16"/>
+                <w:szCs w:val="21"/>
+                <w:lang w:eastAsia="ko-KR"/>
+              </w:rPr>
+              <w:t>업무별</w:t>
+            </w:r>
+            <w:r>
+              <w:rPr>
+                <w:rFonts w:cstheme="minorHAnsi"/>
+                <w:sz w:val="16"/>
+                <w:szCs w:val="21"/>
+                <w:lang w:eastAsia="ko-KR"/>
+              </w:rPr>
+              <w:t xml:space="preserve"> </w:t>
+            </w:r>
+            <w:r>
+              <w:rPr>
+                <w:rFonts w:cstheme="minorHAnsi"/>
+                <w:sz w:val="16"/>
+                <w:szCs w:val="21"/>
+                <w:lang w:eastAsia="ko-KR"/>
+              </w:rPr>
+              <w:t>지원자</w:t>
+            </w:r>
+            <w:r>
+              <w:rPr>
+                <w:rFonts w:cstheme="minorHAnsi"/>
+                <w:sz w:val="16"/>
+                <w:szCs w:val="21"/>
+                <w:lang w:eastAsia="ko-KR"/>
+              </w:rPr>
+              <w:t xml:space="preserve"> </w:t>
+            </w:r>
+            <w:r>
+              <w:rPr>
+                <w:rFonts w:cstheme="minorHAnsi"/>
+                <w:sz w:val="16"/>
+                <w:szCs w:val="21"/>
+                <w:lang w:eastAsia="ko-KR"/>
+              </w:rPr>
+              <w:t>수</w:t>
+            </w:r>
+            <w:r>
+              <w:rPr>
+                <w:rFonts w:cstheme="minorHAnsi"/>
+                <w:sz w:val="16"/>
+                <w:szCs w:val="21"/>
+                <w:lang w:eastAsia="ko-KR"/>
+              </w:rPr>
+              <w:t xml:space="preserve"> </w:t>
+            </w:r>
+            <w:r>
+              <w:rPr>
+                <w:rFonts w:cstheme="minorHAnsi"/>
+                <w:sz w:val="16"/>
+                <w:szCs w:val="21"/>
+                <w:lang w:eastAsia="ko-KR"/>
+              </w:rPr>
+              <w:t>출력</w:t>
             </w:r>
           </w:p>
         </w:tc>
@@ -4881,25 +4685,43 @@
                 <w:szCs w:val="21"/>
                 <w:lang w:eastAsia="ko-KR"/>
               </w:rPr>
-              <w:t>지원</w:t>
-            </w:r>
-            <w:r>
-              <w:rPr>
-                <w:rFonts w:cstheme="minorHAnsi"/>
-                <w:sz w:val="16"/>
-                <w:szCs w:val="21"/>
-                <w:lang w:eastAsia="ko-KR"/>
-              </w:rPr>
-              <w:t xml:space="preserve"> </w:t>
-            </w:r>
-            <w:r>
-              <w:rPr>
-                <w:rFonts w:cstheme="minorHAnsi"/>
-                <w:sz w:val="16"/>
-                <w:szCs w:val="21"/>
-                <w:lang w:eastAsia="ko-KR"/>
-              </w:rPr>
-              <w:t>취소</w:t>
+              <w:t>채용</w:t>
+            </w:r>
+            <w:r>
+              <w:rPr>
+                <w:rFonts w:cstheme="minorHAnsi"/>
+                <w:sz w:val="16"/>
+                <w:szCs w:val="21"/>
+                <w:lang w:eastAsia="ko-KR"/>
+              </w:rPr>
+              <w:t xml:space="preserve"> </w:t>
+            </w:r>
+            <w:r>
+              <w:rPr>
+                <w:rFonts w:cstheme="minorHAnsi"/>
+                <w:sz w:val="16"/>
+                <w:szCs w:val="21"/>
+                <w:lang w:eastAsia="ko-KR"/>
+              </w:rPr>
+              <w:t>정보</w:t>
+            </w:r>
+            <w:r>
+              <w:rPr>
+                <w:rFonts w:cstheme="minorHAnsi"/>
+                <w:sz w:val="16"/>
+                <w:szCs w:val="21"/>
+                <w:lang w:eastAsia="ko-KR"/>
+              </w:rPr>
+              <w:t xml:space="preserve"> </w:t>
+            </w:r>
+            <w:r>
+              <w:rPr>
+                <w:rFonts w:cstheme="minorHAnsi"/>
+                <w:sz w:val="16"/>
+                <w:szCs w:val="21"/>
+                <w:lang w:eastAsia="ko-KR"/>
+              </w:rPr>
+              <w:t>통계</w:t>
             </w:r>
           </w:p>
         </w:tc>
@@ -4944,7 +4766,7 @@
                 <w:szCs w:val="21"/>
                 <w:lang w:eastAsia="ko-KR"/>
               </w:rPr>
-              <w:t>7</w:t>
+              <w:t>8</w:t>
             </w:r>
           </w:p>
         </w:tc>
@@ -4972,43 +4794,79 @@
                 <w:szCs w:val="21"/>
                 <w:lang w:eastAsia="ko-KR"/>
               </w:rPr>
-              <w:t>마감</w:t>
-            </w:r>
-            <w:r>
-              <w:rPr>
-                <w:rFonts w:cstheme="minorHAnsi"/>
-                <w:sz w:val="16"/>
-                <w:szCs w:val="21"/>
-                <w:lang w:eastAsia="ko-KR"/>
-              </w:rPr>
-              <w:t xml:space="preserve"> </w:t>
-            </w:r>
-            <w:r>
-              <w:rPr>
-                <w:rFonts w:cstheme="minorHAnsi"/>
-                <w:sz w:val="16"/>
-                <w:szCs w:val="21"/>
-                <w:lang w:eastAsia="ko-KR"/>
-              </w:rPr>
-              <w:t>시간이</w:t>
-            </w:r>
-            <w:r>
-              <w:rPr>
-                <w:rFonts w:cstheme="minorHAnsi"/>
-                <w:sz w:val="16"/>
-                <w:szCs w:val="21"/>
-                <w:lang w:eastAsia="ko-KR"/>
-              </w:rPr>
-              <w:t xml:space="preserve"> </w:t>
-            </w:r>
-            <w:r>
-              <w:rPr>
-                <w:rFonts w:cstheme="minorHAnsi"/>
-                <w:sz w:val="16"/>
-                <w:szCs w:val="21"/>
-                <w:lang w:eastAsia="ko-KR"/>
-              </w:rPr>
-              <w:t>지난</w:t>
+              <w:t>자신이</w:t>
+            </w:r>
+            <w:r>
+              <w:rPr>
+                <w:rFonts w:cstheme="minorHAnsi"/>
+                <w:sz w:val="16"/>
+                <w:szCs w:val="21"/>
+                <w:lang w:eastAsia="ko-KR"/>
+              </w:rPr>
+              <w:t xml:space="preserve"> </w:t>
+            </w:r>
+            <w:r>
+              <w:rPr>
+                <w:rFonts w:cstheme="minorHAnsi"/>
+                <w:sz w:val="16"/>
+                <w:szCs w:val="21"/>
+                <w:lang w:eastAsia="ko-KR"/>
+              </w:rPr>
+              <w:t>지원한</w:t>
+            </w:r>
+            <w:r>
+              <w:rPr>
+                <w:rFonts w:cstheme="minorHAnsi"/>
+                <w:sz w:val="16"/>
+                <w:szCs w:val="21"/>
+                <w:lang w:eastAsia="ko-KR"/>
+              </w:rPr>
+              <w:t xml:space="preserve"> </w:t>
+            </w:r>
+            <w:r>
+              <w:rPr>
+                <w:rFonts w:cstheme="minorHAnsi"/>
+                <w:sz w:val="16"/>
+                <w:szCs w:val="21"/>
+                <w:lang w:eastAsia="ko-KR"/>
+              </w:rPr>
+              <w:t>정보에</w:t>
+            </w:r>
+            <w:r>
+              <w:rPr>
+                <w:rFonts w:cstheme="minorHAnsi"/>
+                <w:sz w:val="16"/>
+                <w:szCs w:val="21"/>
+                <w:lang w:eastAsia="ko-KR"/>
+              </w:rPr>
+              <w:t xml:space="preserve"> </w:t>
+            </w:r>
+            <w:r>
+              <w:rPr>
+                <w:rFonts w:cstheme="minorHAnsi"/>
+                <w:sz w:val="16"/>
+                <w:szCs w:val="21"/>
+                <w:lang w:eastAsia="ko-KR"/>
+              </w:rPr>
+              <w:t>대해</w:t>
+            </w:r>
+            <w:r>
+              <w:rPr>
+                <w:rFonts w:cstheme="minorHAnsi"/>
+                <w:sz w:val="16"/>
+                <w:szCs w:val="21"/>
+                <w:lang w:eastAsia="ko-KR"/>
+              </w:rPr>
+              <w:t xml:space="preserve"> </w:t>
+            </w:r>
+            <w:r>
+              <w:rPr>
+                <w:rFonts w:cstheme="minorHAnsi"/>
+                <w:sz w:val="16"/>
+                <w:szCs w:val="21"/>
+                <w:lang w:eastAsia="ko-KR"/>
+              </w:rPr>
+              <w:t>월별</w:t>
             </w:r>
             <w:r>
               <w:rPr>
@@ -5044,43 +4902,25 @@
                 <w:szCs w:val="21"/>
                 <w:lang w:eastAsia="ko-KR"/>
               </w:rPr>
-              <w:t>정보</w:t>
-            </w:r>
-            <w:r>
-              <w:rPr>
-                <w:rFonts w:cstheme="minorHAnsi"/>
-                <w:sz w:val="16"/>
-                <w:szCs w:val="21"/>
-                <w:lang w:eastAsia="ko-KR"/>
-              </w:rPr>
-              <w:t xml:space="preserve"> </w:t>
-            </w:r>
-            <w:r>
-              <w:rPr>
-                <w:rFonts w:cstheme="minorHAnsi"/>
-                <w:sz w:val="16"/>
-                <w:szCs w:val="21"/>
-                <w:lang w:eastAsia="ko-KR"/>
-              </w:rPr>
-              <w:t>삭제</w:t>
-            </w:r>
-            <w:r>
-              <w:rPr>
-                <w:rFonts w:cstheme="minorHAnsi"/>
-                <w:sz w:val="16"/>
-                <w:szCs w:val="21"/>
-                <w:lang w:eastAsia="ko-KR"/>
-              </w:rPr>
-              <w:t xml:space="preserve"> </w:t>
-            </w:r>
-            <w:r>
-              <w:rPr>
-                <w:rFonts w:cstheme="minorHAnsi"/>
-                <w:sz w:val="16"/>
-                <w:szCs w:val="21"/>
-                <w:lang w:eastAsia="ko-KR"/>
-              </w:rPr>
-              <w:t>가능</w:t>
+              <w:t>횟수</w:t>
+            </w:r>
+            <w:r>
+              <w:rPr>
+                <w:rFonts w:cstheme="minorHAnsi"/>
+                <w:sz w:val="16"/>
+                <w:szCs w:val="21"/>
+                <w:lang w:eastAsia="ko-KR"/>
+              </w:rPr>
+              <w:t xml:space="preserve"> </w:t>
+            </w:r>
+            <w:r>
+              <w:rPr>
+                <w:rFonts w:cstheme="minorHAnsi"/>
+                <w:sz w:val="16"/>
+                <w:szCs w:val="21"/>
+                <w:lang w:eastAsia="ko-KR"/>
+              </w:rPr>
+              <w:t>출력</w:t>
             </w:r>
           </w:p>
         </w:tc>
@@ -5144,7 +4984,7 @@
                 <w:szCs w:val="21"/>
                 <w:lang w:eastAsia="ko-KR"/>
               </w:rPr>
-              <w:t>삭제</w:t>
+              <w:t>통계</w:t>
             </w:r>
           </w:p>
         </w:tc>
@@ -5192,7 +5032,7 @@
                 <w:szCs w:val="21"/>
                 <w:lang w:eastAsia="ko-KR"/>
               </w:rPr>
-              <w:t>8</w:t>
+              <w:t>9</w:t>
             </w:r>
           </w:p>
         </w:tc>
@@ -5213,294 +5053,6 @@
                 <w:lang w:eastAsia="ko-KR"/>
               </w:rPr>
             </w:pPr>
-            <w:r>
-              <w:rPr>
-                <w:rFonts w:cstheme="minorHAnsi"/>
-                <w:sz w:val="16"/>
-                <w:szCs w:val="21"/>
-                <w:lang w:eastAsia="ko-KR"/>
-              </w:rPr>
-              <w:t>자신이</w:t>
-            </w:r>
-            <w:r>
-              <w:rPr>
-                <w:rFonts w:cstheme="minorHAnsi"/>
-                <w:sz w:val="16"/>
-                <w:szCs w:val="21"/>
-                <w:lang w:eastAsia="ko-KR"/>
-              </w:rPr>
-              <w:t xml:space="preserve"> </w:t>
-            </w:r>
-            <w:r>
-              <w:rPr>
-                <w:rFonts w:cstheme="minorHAnsi"/>
-                <w:sz w:val="16"/>
-                <w:szCs w:val="21"/>
-                <w:lang w:eastAsia="ko-KR"/>
-              </w:rPr>
-              <w:t>등록한</w:t>
-            </w:r>
-            <w:r>
-              <w:rPr>
-                <w:rFonts w:cstheme="minorHAnsi"/>
-                <w:sz w:val="16"/>
-                <w:szCs w:val="21"/>
-                <w:lang w:eastAsia="ko-KR"/>
-              </w:rPr>
-              <w:t xml:space="preserve"> </w:t>
-            </w:r>
-            <w:r>
-              <w:rPr>
-                <w:rFonts w:cstheme="minorHAnsi"/>
-                <w:sz w:val="16"/>
-                <w:szCs w:val="21"/>
-                <w:lang w:eastAsia="ko-KR"/>
-              </w:rPr>
-              <w:t>모든</w:t>
-            </w:r>
-            <w:r>
-              <w:rPr>
-                <w:rFonts w:cstheme="minorHAnsi"/>
-                <w:sz w:val="16"/>
-                <w:szCs w:val="21"/>
-                <w:lang w:eastAsia="ko-KR"/>
-              </w:rPr>
-              <w:t xml:space="preserve"> </w:t>
-            </w:r>
-            <w:r>
-              <w:rPr>
-                <w:rFonts w:cstheme="minorHAnsi"/>
-                <w:sz w:val="16"/>
-                <w:szCs w:val="21"/>
-                <w:lang w:eastAsia="ko-KR"/>
-              </w:rPr>
-              <w:t>채용</w:t>
-            </w:r>
-            <w:r>
-              <w:rPr>
-                <w:rFonts w:cstheme="minorHAnsi"/>
-                <w:sz w:val="16"/>
-                <w:szCs w:val="21"/>
-                <w:lang w:eastAsia="ko-KR"/>
-              </w:rPr>
-              <w:t xml:space="preserve"> </w:t>
-            </w:r>
-            <w:r>
-              <w:rPr>
-                <w:rFonts w:cstheme="minorHAnsi"/>
-                <w:sz w:val="16"/>
-                <w:szCs w:val="21"/>
-                <w:lang w:eastAsia="ko-KR"/>
-              </w:rPr>
-              <w:t>정보에</w:t>
-            </w:r>
-            <w:r>
-              <w:rPr>
-                <w:rFonts w:cstheme="minorHAnsi"/>
-                <w:sz w:val="16"/>
-                <w:szCs w:val="21"/>
-                <w:lang w:eastAsia="ko-KR"/>
-              </w:rPr>
-              <w:t xml:space="preserve"> </w:t>
-            </w:r>
-            <w:r>
-              <w:rPr>
-                <w:rFonts w:cstheme="minorHAnsi"/>
-                <w:sz w:val="16"/>
-                <w:szCs w:val="21"/>
-                <w:lang w:eastAsia="ko-KR"/>
-              </w:rPr>
-              <w:t>대한</w:t>
-            </w:r>
-            <w:r>
-              <w:rPr>
-                <w:rFonts w:cstheme="minorHAnsi"/>
-                <w:sz w:val="16"/>
-                <w:szCs w:val="21"/>
-                <w:lang w:eastAsia="ko-KR"/>
-              </w:rPr>
-              <w:t xml:space="preserve"> </w:t>
-            </w:r>
-            <w:r>
-              <w:rPr>
-                <w:rFonts w:cstheme="minorHAnsi"/>
-                <w:sz w:val="16"/>
-                <w:szCs w:val="21"/>
-                <w:lang w:eastAsia="ko-KR"/>
-              </w:rPr>
-              <w:t>업무별</w:t>
-            </w:r>
-            <w:r>
-              <w:rPr>
-                <w:rFonts w:cstheme="minorHAnsi"/>
-                <w:sz w:val="16"/>
-                <w:szCs w:val="21"/>
-                <w:lang w:eastAsia="ko-KR"/>
-              </w:rPr>
-              <w:t xml:space="preserve"> </w:t>
-            </w:r>
-            <w:r>
-              <w:rPr>
-                <w:rFonts w:cstheme="minorHAnsi"/>
-                <w:sz w:val="16"/>
-                <w:szCs w:val="21"/>
-                <w:lang w:eastAsia="ko-KR"/>
-              </w:rPr>
-              <w:t>지원자</w:t>
-            </w:r>
-            <w:r>
-              <w:rPr>
-                <w:rFonts w:cstheme="minorHAnsi"/>
-                <w:sz w:val="16"/>
-                <w:szCs w:val="21"/>
-                <w:lang w:eastAsia="ko-KR"/>
-              </w:rPr>
-              <w:t xml:space="preserve"> </w:t>
-            </w:r>
-            <w:r>
-              <w:rPr>
-                <w:rFonts w:cstheme="minorHAnsi"/>
-                <w:sz w:val="16"/>
-                <w:szCs w:val="21"/>
-                <w:lang w:eastAsia="ko-KR"/>
-              </w:rPr>
-              <w:t>수</w:t>
-            </w:r>
-            <w:r>
-              <w:rPr>
-                <w:rFonts w:cstheme="minorHAnsi"/>
-                <w:sz w:val="16"/>
-                <w:szCs w:val="21"/>
-                <w:lang w:eastAsia="ko-KR"/>
-              </w:rPr>
-              <w:t xml:space="preserve"> </w:t>
-            </w:r>
-            <w:r>
-              <w:rPr>
-                <w:rFonts w:cstheme="minorHAnsi"/>
-                <w:sz w:val="16"/>
-                <w:szCs w:val="21"/>
-                <w:lang w:eastAsia="ko-KR"/>
-              </w:rPr>
-              <w:t>출력</w:t>
-            </w:r>
-            <w:r>
-              <w:rPr>
-                <w:rFonts w:cstheme="minorHAnsi"/>
-                <w:sz w:val="16"/>
-                <w:szCs w:val="21"/>
-                <w:lang w:eastAsia="ko-KR"/>
-              </w:rPr>
-              <w:t xml:space="preserve">, </w:t>
-            </w:r>
-            <w:r>
-              <w:rPr>
-                <w:rFonts w:cstheme="minorHAnsi"/>
-                <w:sz w:val="16"/>
-                <w:szCs w:val="21"/>
-                <w:lang w:eastAsia="ko-KR"/>
-              </w:rPr>
-              <w:br/>
-            </w:r>
-            <w:r>
-              <w:rPr>
-                <w:rFonts w:cstheme="minorHAnsi"/>
-                <w:sz w:val="16"/>
-                <w:szCs w:val="21"/>
-                <w:lang w:eastAsia="ko-KR"/>
-              </w:rPr>
-              <w:t>또한</w:t>
-            </w:r>
-            <w:r>
-              <w:rPr>
-                <w:rFonts w:cstheme="minorHAnsi"/>
-                <w:sz w:val="16"/>
-                <w:szCs w:val="21"/>
-                <w:lang w:eastAsia="ko-KR"/>
-              </w:rPr>
-              <w:t xml:space="preserve"> </w:t>
-            </w:r>
-            <w:r>
-              <w:rPr>
-                <w:rFonts w:cstheme="minorHAnsi"/>
-                <w:sz w:val="16"/>
-                <w:szCs w:val="21"/>
-                <w:lang w:eastAsia="ko-KR"/>
-              </w:rPr>
-              <w:t>신청</w:t>
-            </w:r>
-            <w:r>
-              <w:rPr>
-                <w:rFonts w:cstheme="minorHAnsi"/>
-                <w:sz w:val="16"/>
-                <w:szCs w:val="21"/>
-                <w:lang w:eastAsia="ko-KR"/>
-              </w:rPr>
-              <w:t xml:space="preserve"> </w:t>
-            </w:r>
-            <w:r>
-              <w:rPr>
-                <w:rFonts w:cstheme="minorHAnsi"/>
-                <w:sz w:val="16"/>
-                <w:szCs w:val="21"/>
-                <w:lang w:eastAsia="ko-KR"/>
-              </w:rPr>
-              <w:t>마감</w:t>
-            </w:r>
-            <w:r>
-              <w:rPr>
-                <w:rFonts w:cstheme="minorHAnsi"/>
-                <w:sz w:val="16"/>
-                <w:szCs w:val="21"/>
-                <w:lang w:eastAsia="ko-KR"/>
-              </w:rPr>
-              <w:t xml:space="preserve"> </w:t>
-            </w:r>
-            <w:r>
-              <w:rPr>
-                <w:rFonts w:cstheme="minorHAnsi"/>
-                <w:sz w:val="16"/>
-                <w:szCs w:val="21"/>
-                <w:lang w:eastAsia="ko-KR"/>
-              </w:rPr>
-              <w:t>시간</w:t>
-            </w:r>
-            <w:r>
-              <w:rPr>
-                <w:rFonts w:cstheme="minorHAnsi"/>
-                <w:sz w:val="16"/>
-                <w:szCs w:val="21"/>
-                <w:lang w:eastAsia="ko-KR"/>
-              </w:rPr>
-              <w:t xml:space="preserve"> </w:t>
-            </w:r>
-            <w:r>
-              <w:rPr>
-                <w:rFonts w:cstheme="minorHAnsi"/>
-                <w:sz w:val="16"/>
-                <w:szCs w:val="21"/>
-                <w:lang w:eastAsia="ko-KR"/>
-              </w:rPr>
-              <w:t>기준으로</w:t>
-            </w:r>
-            <w:r>
-              <w:rPr>
-                <w:rFonts w:cstheme="minorHAnsi"/>
-                <w:sz w:val="16"/>
-                <w:szCs w:val="21"/>
-                <w:lang w:eastAsia="ko-KR"/>
-              </w:rPr>
-              <w:t xml:space="preserve"> </w:t>
-            </w:r>
-            <w:r>
-              <w:rPr>
-                <w:rFonts w:cstheme="minorHAnsi"/>
-                <w:sz w:val="16"/>
-                <w:szCs w:val="21"/>
-                <w:lang w:eastAsia="ko-KR"/>
-              </w:rPr>
-              <w:t>정렬</w:t>
-            </w:r>
           </w:p>
         </w:tc>
         <w:tc>
@@ -5520,51 +5072,6 @@
                 <w:lang w:eastAsia="ko-KR"/>
               </w:rPr>
             </w:pPr>
-            <w:r>
-              <w:rPr>
-                <w:rFonts w:cstheme="minorHAnsi"/>
-                <w:sz w:val="16"/>
-                <w:szCs w:val="21"/>
-                <w:lang w:eastAsia="ko-KR"/>
-              </w:rPr>
-              <w:t>채용</w:t>
-            </w:r>
-            <w:r>
-              <w:rPr>
-                <w:rFonts w:cstheme="minorHAnsi"/>
-                <w:sz w:val="16"/>
-                <w:szCs w:val="21"/>
-                <w:lang w:eastAsia="ko-KR"/>
-              </w:rPr>
-              <w:t xml:space="preserve"> </w:t>
-            </w:r>
-            <w:r>
-              <w:rPr>
-                <w:rFonts w:cstheme="minorHAnsi"/>
-                <w:sz w:val="16"/>
-                <w:szCs w:val="21"/>
-                <w:lang w:eastAsia="ko-KR"/>
-              </w:rPr>
-              <w:t>정보</w:t>
-            </w:r>
-            <w:r>
-              <w:rPr>
-                <w:rFonts w:cstheme="minorHAnsi"/>
-                <w:sz w:val="16"/>
-                <w:szCs w:val="21"/>
-                <w:lang w:eastAsia="ko-KR"/>
-              </w:rPr>
-              <w:t xml:space="preserve"> </w:t>
-            </w:r>
-            <w:r>
-              <w:rPr>
-                <w:rFonts w:cstheme="minorHAnsi"/>
-                <w:sz w:val="16"/>
-                <w:szCs w:val="21"/>
-                <w:lang w:eastAsia="ko-KR"/>
-              </w:rPr>
-              <w:t>통계</w:t>
-            </w:r>
           </w:p>
         </w:tc>
       </w:tr>
@@ -5588,28 +5095,6 @@
                 <w:lang w:eastAsia="ko-KR"/>
               </w:rPr>
             </w:pPr>
-            <w:r>
-              <w:rPr>
-                <w:rFonts w:cstheme="minorHAnsi" w:hint="eastAsia"/>
-                <w:b w:val="0"/>
-                <w:bCs w:val="0"/>
-                <w:sz w:val="16"/>
-                <w:szCs w:val="21"/>
-                <w:lang w:eastAsia="ko-KR"/>
-              </w:rPr>
-              <w:t>1</w:t>
-            </w:r>
-            <w:r>
-              <w:rPr>
-                <w:rFonts w:cstheme="minorHAnsi"/>
-                <w:b w:val="0"/>
-                <w:bCs w:val="0"/>
-                <w:sz w:val="16"/>
-                <w:szCs w:val="21"/>
-                <w:lang w:eastAsia="ko-KR"/>
-              </w:rPr>
-              <w:t>9</w:t>
-            </w:r>
           </w:p>
         </w:tc>
         <w:tc>
@@ -5632,141 +5117,6 @@
                 <w:lang w:eastAsia="ko-KR"/>
               </w:rPr>
             </w:pPr>
-            <w:r>
-              <w:rPr>
-                <w:rFonts w:cstheme="minorHAnsi"/>
-                <w:sz w:val="16"/>
-                <w:szCs w:val="21"/>
-                <w:lang w:eastAsia="ko-KR"/>
-              </w:rPr>
-              <w:t>자신이</w:t>
-            </w:r>
-            <w:r>
-              <w:rPr>
-                <w:rFonts w:cstheme="minorHAnsi"/>
-                <w:sz w:val="16"/>
-                <w:szCs w:val="21"/>
-                <w:lang w:eastAsia="ko-KR"/>
-              </w:rPr>
-              <w:t xml:space="preserve"> </w:t>
-            </w:r>
-            <w:r>
-              <w:rPr>
-                <w:rFonts w:cstheme="minorHAnsi"/>
-                <w:sz w:val="16"/>
-                <w:szCs w:val="21"/>
-                <w:lang w:eastAsia="ko-KR"/>
-              </w:rPr>
-              <w:t>지원한</w:t>
-            </w:r>
-            <w:r>
-              <w:rPr>
-                <w:rFonts w:cstheme="minorHAnsi"/>
-                <w:sz w:val="16"/>
-                <w:szCs w:val="21"/>
-                <w:lang w:eastAsia="ko-KR"/>
-              </w:rPr>
-              <w:t xml:space="preserve"> </w:t>
-            </w:r>
-            <w:r>
-              <w:rPr>
-                <w:rFonts w:cstheme="minorHAnsi"/>
-                <w:sz w:val="16"/>
-                <w:szCs w:val="21"/>
-                <w:lang w:eastAsia="ko-KR"/>
-              </w:rPr>
-              <w:t>정보에</w:t>
-            </w:r>
-            <w:r>
-              <w:rPr>
-                <w:rFonts w:cstheme="minorHAnsi"/>
-                <w:sz w:val="16"/>
-                <w:szCs w:val="21"/>
-                <w:lang w:eastAsia="ko-KR"/>
-              </w:rPr>
-              <w:t xml:space="preserve"> </w:t>
-            </w:r>
-            <w:r>
-              <w:rPr>
-                <w:rFonts w:cstheme="minorHAnsi"/>
-                <w:sz w:val="16"/>
-                <w:szCs w:val="21"/>
-                <w:lang w:eastAsia="ko-KR"/>
-              </w:rPr>
-              <w:t>대해</w:t>
-            </w:r>
-            <w:r>
-              <w:rPr>
-                <w:rFonts w:cstheme="minorHAnsi"/>
-                <w:sz w:val="16"/>
-                <w:szCs w:val="21"/>
-                <w:lang w:eastAsia="ko-KR"/>
-              </w:rPr>
-              <w:t xml:space="preserve"> </w:t>
-            </w:r>
-            <w:r>
-              <w:rPr>
-                <w:rFonts w:cstheme="minorHAnsi"/>
-                <w:sz w:val="16"/>
-                <w:szCs w:val="21"/>
-                <w:lang w:eastAsia="ko-KR"/>
-              </w:rPr>
-              <w:t>월별</w:t>
-            </w:r>
-            <w:r>
-              <w:rPr>
-                <w:rFonts w:cstheme="minorHAnsi"/>
-                <w:sz w:val="16"/>
-                <w:szCs w:val="21"/>
-                <w:lang w:eastAsia="ko-KR"/>
-              </w:rPr>
-              <w:t xml:space="preserve"> </w:t>
-            </w:r>
-            <w:r>
-              <w:rPr>
-                <w:rFonts w:cstheme="minorHAnsi"/>
-                <w:sz w:val="16"/>
-                <w:szCs w:val="21"/>
-                <w:lang w:eastAsia="ko-KR"/>
-              </w:rPr>
-              <w:t>지원</w:t>
-            </w:r>
-            <w:r>
-              <w:rPr>
-                <w:rFonts w:cstheme="minorHAnsi"/>
-                <w:sz w:val="16"/>
-                <w:szCs w:val="21"/>
-                <w:lang w:eastAsia="ko-KR"/>
-              </w:rPr>
-              <w:t xml:space="preserve"> </w:t>
-            </w:r>
-            <w:r>
-              <w:rPr>
-                <w:rFonts w:cstheme="minorHAnsi"/>
-                <w:sz w:val="16"/>
-                <w:szCs w:val="21"/>
-                <w:lang w:eastAsia="ko-KR"/>
-              </w:rPr>
-              <w:t>횟수</w:t>
-            </w:r>
-            <w:r>
-              <w:rPr>
-                <w:rFonts w:cstheme="minorHAnsi"/>
-                <w:sz w:val="16"/>
-                <w:szCs w:val="21"/>
-                <w:lang w:eastAsia="ko-KR"/>
-              </w:rPr>
-              <w:t xml:space="preserve"> </w:t>
-            </w:r>
-            <w:r>
-              <w:rPr>
-                <w:rFonts w:cstheme="minorHAnsi"/>
-                <w:sz w:val="16"/>
-                <w:szCs w:val="21"/>
-                <w:lang w:eastAsia="ko-KR"/>
-              </w:rPr>
-              <w:t>출력</w:t>
-            </w:r>
           </w:p>
         </w:tc>
         <w:tc>
@@ -5786,51 +5136,6 @@
                 <w:lang w:eastAsia="ko-KR"/>
               </w:rPr>
             </w:pPr>
-            <w:r>
-              <w:rPr>
-                <w:rFonts w:cstheme="minorHAnsi"/>
-                <w:sz w:val="16"/>
-                <w:szCs w:val="21"/>
-                <w:lang w:eastAsia="ko-KR"/>
-              </w:rPr>
-              <w:t>지원</w:t>
-            </w:r>
-            <w:r>
-              <w:rPr>
-                <w:rFonts w:cstheme="minorHAnsi"/>
-                <w:sz w:val="16"/>
-                <w:szCs w:val="21"/>
-                <w:lang w:eastAsia="ko-KR"/>
-              </w:rPr>
-              <w:t xml:space="preserve"> </w:t>
-            </w:r>
-            <w:r>
-              <w:rPr>
-                <w:rFonts w:cstheme="minorHAnsi"/>
-                <w:sz w:val="16"/>
-                <w:szCs w:val="21"/>
-                <w:lang w:eastAsia="ko-KR"/>
-              </w:rPr>
-              <w:t>정보</w:t>
-            </w:r>
-            <w:r>
-              <w:rPr>
-                <w:rFonts w:cstheme="minorHAnsi"/>
-                <w:sz w:val="16"/>
-                <w:szCs w:val="21"/>
-                <w:lang w:eastAsia="ko-KR"/>
-              </w:rPr>
-              <w:t xml:space="preserve"> </w:t>
-            </w:r>
-            <w:r>
-              <w:rPr>
-                <w:rFonts w:cstheme="minorHAnsi"/>
-                <w:sz w:val="16"/>
-                <w:szCs w:val="21"/>
-                <w:lang w:eastAsia="ko-KR"/>
-              </w:rPr>
-              <w:t>통계</w:t>
-            </w:r>
           </w:p>
         </w:tc>
       </w:tr>
@@ -7071,6 +6376,7 @@
               </w:rPr>
               <w:t xml:space="preserve"> </w:t>
             </w:r>
+            <w:proofErr w:type="spellStart"/>
             <w:r>
               <w:rPr>
                 <w:rFonts w:cstheme="minorHAnsi"/>
@@ -7082,6 +6388,7 @@
               </w:rPr>
               <w:t>선택시</w:t>
             </w:r>
+            <w:proofErr w:type="spellEnd"/>
             <w:r>
               <w:rPr>
                 <w:rFonts w:cstheme="minorHAnsi"/>
@@ -7633,6 +6940,7 @@
               </w:rPr>
               <w:t xml:space="preserve">. </w:t>
             </w:r>
+            <w:proofErr w:type="spellStart"/>
             <w:r>
               <w:rPr>
                 <w:rFonts w:cstheme="minorHAnsi" w:hint="eastAsia"/>
@@ -7642,6 +6950,7 @@
               </w:rPr>
               <w:t>회원용</w:t>
             </w:r>
+            <w:proofErr w:type="spellEnd"/>
             <w:r>
               <w:rPr>
                 <w:rFonts w:cstheme="minorHAnsi" w:hint="eastAsia"/>
@@ -8333,6 +7642,7 @@
               </w:rPr>
               <w:t xml:space="preserve"> </w:t>
             </w:r>
+            <w:proofErr w:type="spellStart"/>
             <w:r>
               <w:rPr>
                 <w:rFonts w:cstheme="minorHAnsi"/>
@@ -8342,6 +7652,7 @@
               </w:rPr>
               <w:t>정보창</w:t>
             </w:r>
+            <w:proofErr w:type="spellEnd"/>
             <w:r>
               <w:rPr>
                 <w:rFonts w:cstheme="minorHAnsi"/>
@@ -8825,6 +8136,19 @@
         <w:jc w:val="left"/>
         <w:rPr>
           <w:rFonts w:cstheme="minorHAnsi"/>
+          <w:b/>
+          <w:bCs/>
+          <w:sz w:val="24"/>
+          <w:szCs w:val="36"/>
+          <w:lang w:eastAsia="ko-KR"/>
+        </w:rPr>
+      </w:pPr>
+    </w:p>
+    <w:p>
+      <w:pPr>
+        <w:jc w:val="left"/>
+        <w:rPr>
+          <w:rFonts w:cstheme="minorHAnsi" w:hint="eastAsia"/>
           <w:b/>
           <w:bCs/>
           <w:sz w:val="24"/>
@@ -9085,7 +8409,7 @@
               <w:ind w:leftChars="0" w:left="0"/>
               <w:jc w:val="left"/>
               <w:rPr>
-                <w:rFonts w:cstheme="minorHAnsi" w:hint="eastAsia"/>
+                <w:rFonts w:cstheme="minorHAnsi"/>
                 <w:b w:val="0"/>
                 <w:bCs w:val="0"/>
                 <w:sz w:val="16"/>
@@ -9390,7 +8714,7 @@
               <w:jc w:val="left"/>
               <w:cnfStyle w:val="000000100000" w:firstRow="0" w:lastRow="0" w:firstColumn="0" w:lastColumn="0" w:oddVBand="0" w:evenVBand="0" w:oddHBand="1" w:evenHBand="0" w:firstRowFirstColumn="0" w:firstRowLastColumn="0" w:lastRowFirstColumn="0" w:lastRowLastColumn="0"/>
               <w:rPr>
-                <w:rFonts w:cstheme="minorHAnsi" w:hint="eastAsia"/>
+                <w:rFonts w:cstheme="minorHAnsi"/>
                 <w:sz w:val="16"/>
                 <w:szCs w:val="21"/>
                 <w:lang w:eastAsia="ko-KR"/>
@@ -9607,7 +8931,7 @@
       <w:pPr>
         <w:jc w:val="left"/>
         <w:rPr>
-          <w:rFonts w:cstheme="minorHAnsi" w:hint="eastAsia"/>
+          <w:rFonts w:cstheme="minorHAnsi"/>
           <w:sz w:val="16"/>
           <w:szCs w:val="21"/>
           <w:lang w:eastAsia="ko-KR"/>
@@ -9629,7 +8953,29 @@
       <w:pPr>
         <w:jc w:val="left"/>
         <w:rPr>
+          <w:rFonts w:cstheme="minorHAnsi"/>
+          <w:sz w:val="16"/>
+          <w:szCs w:val="21"/>
+          <w:lang w:eastAsia="ko-KR"/>
+        </w:rPr>
+      </w:pPr>
+    </w:p>
+    <w:p>
+      <w:pPr>
+        <w:jc w:val="left"/>
+        <w:rPr>
           <w:rFonts w:cstheme="minorHAnsi" w:hint="eastAsia"/>
+          <w:sz w:val="16"/>
+          <w:szCs w:val="21"/>
+          <w:lang w:eastAsia="ko-KR"/>
+        </w:rPr>
+      </w:pPr>
+    </w:p>
+    <w:p>
+      <w:pPr>
+        <w:jc w:val="left"/>
+        <w:rPr>
+          <w:rFonts w:cstheme="minorHAnsi"/>
           <w:b/>
           <w:bCs/>
           <w:sz w:val="16"/>
@@ -9809,7 +9155,7 @@
               <w:ind w:leftChars="0" w:left="0"/>
               <w:jc w:val="left"/>
               <w:rPr>
-                <w:rFonts w:cstheme="minorHAnsi" w:hint="eastAsia"/>
+                <w:rFonts w:cstheme="minorHAnsi"/>
                 <w:b w:val="0"/>
                 <w:bCs w:val="0"/>
                 <w:sz w:val="16"/>
@@ -9984,7 +9330,7 @@
               <w:jc w:val="left"/>
               <w:cnfStyle w:val="000000100000" w:firstRow="0" w:lastRow="0" w:firstColumn="0" w:lastColumn="0" w:oddVBand="0" w:evenVBand="0" w:oddHBand="1" w:evenHBand="0" w:firstRowFirstColumn="0" w:firstRowLastColumn="0" w:lastRowFirstColumn="0" w:lastRowLastColumn="0"/>
               <w:rPr>
-                <w:rFonts w:cstheme="minorHAnsi" w:hint="eastAsia"/>
+                <w:rFonts w:cstheme="minorHAnsi"/>
                 <w:sz w:val="16"/>
                 <w:szCs w:val="21"/>
                 <w:lang w:eastAsia="ko-KR"/>
@@ -10219,7 +9565,7 @@
               <w:jc w:val="left"/>
               <w:cnfStyle w:val="000000100000" w:firstRow="0" w:lastRow="0" w:firstColumn="0" w:lastColumn="0" w:oddVBand="0" w:evenVBand="0" w:oddHBand="1" w:evenHBand="0" w:firstRowFirstColumn="0" w:firstRowLastColumn="0" w:lastRowFirstColumn="0" w:lastRowLastColumn="0"/>
               <w:rPr>
-                <w:rFonts w:cstheme="minorHAnsi" w:hint="eastAsia"/>
+                <w:rFonts w:cstheme="minorHAnsi"/>
                 <w:sz w:val="16"/>
                 <w:szCs w:val="21"/>
                 <w:lang w:eastAsia="ko-KR"/>
@@ -10296,10 +9642,9 @@
       <w:pPr>
         <w:jc w:val="left"/>
         <w:rPr>
-          <w:rFonts w:cstheme="minorHAnsi" w:hint="eastAsia"/>
+          <w:rFonts w:asciiTheme="minorEastAsia" w:hAnsiTheme="minorEastAsia" w:cstheme="minorHAnsi"/>
           <w:sz w:val="16"/>
-          <w:szCs w:val="21"/>
-          <w:lang w:eastAsia="ko-KR"/>
+          <w:szCs w:val="16"/>
         </w:rPr>
       </w:pPr>
     </w:p>
@@ -10307,10 +9652,9 @@
       <w:pPr>
         <w:jc w:val="left"/>
         <w:rPr>
-          <w:rFonts w:ascii="Arial Unicode MS" w:eastAsia="Arial Unicode MS" w:hAnsi="Arial Unicode MS" w:cs="Arial Unicode MS"/>
+          <w:rFonts w:asciiTheme="minorEastAsia" w:hAnsiTheme="minorEastAsia" w:cstheme="minorHAnsi"/>
           <w:sz w:val="16"/>
           <w:szCs w:val="16"/>
-          <w:lang w:eastAsia="ko-KR"/>
         </w:rPr>
       </w:pPr>
     </w:p>
@@ -10318,10 +9662,19 @@
       <w:pPr>
         <w:jc w:val="left"/>
         <w:rPr>
-          <w:rFonts w:ascii="Arial Unicode MS" w:eastAsia="Arial Unicode MS" w:hAnsi="Arial Unicode MS" w:cs="Arial Unicode MS"/>
+          <w:rFonts w:asciiTheme="minorEastAsia" w:hAnsiTheme="minorEastAsia" w:cstheme="minorHAnsi"/>
           <w:sz w:val="16"/>
           <w:szCs w:val="16"/>
-          <w:lang w:val="ko-KR" w:eastAsia="ko-KR"/>
+        </w:rPr>
+      </w:pPr>
+    </w:p>
+    <w:p>
+      <w:pPr>
+        <w:jc w:val="left"/>
+        <w:rPr>
+          <w:rFonts w:asciiTheme="minorEastAsia" w:hAnsiTheme="minorEastAsia" w:cstheme="minorHAnsi" w:hint="eastAsia"/>
+          <w:sz w:val="16"/>
+          <w:szCs w:val="16"/>
         </w:rPr>
       </w:pPr>
     </w:p>
@@ -10346,7 +9699,472 @@
           <w:szCs w:val="16"/>
           <w:lang w:val="ko-KR" w:eastAsia="ko-KR"/>
         </w:rPr>
-        <w:t>마감 내역 조회</w:t>
+        <w:lastRenderedPageBreak/>
+        <w:t>채용 정보 검색</w:t>
+      </w:r>
+    </w:p>
+    <w:tbl>
+      <w:tblPr>
+        <w:tblStyle w:val="2"/>
+        <w:tblW w:w="0" w:type="auto"/>
+        <w:tblLook w:val="04A0" w:firstRow="1" w:lastRow="0" w:firstColumn="1" w:lastColumn="0" w:noHBand="0" w:noVBand="1"/>
+      </w:tblPr>
+      <w:tblGrid>
+        <w:gridCol w:w="4508"/>
+        <w:gridCol w:w="4508"/>
+      </w:tblGrid>
+      <w:tr>
+        <w:trPr>
+          <w:cnfStyle w:val="100000000000" w:firstRow="1" w:lastRow="0" w:firstColumn="0" w:lastColumn="0" w:oddVBand="0" w:evenVBand="0" w:oddHBand="0" w:evenHBand="0" w:firstRowFirstColumn="0" w:firstRowLastColumn="0" w:lastRowFirstColumn="0" w:lastRowLastColumn="0"/>
+        </w:trPr>
+        <w:tc>
+          <w:tcPr>
+            <w:cnfStyle w:val="001000000000" w:firstRow="0" w:lastRow="0" w:firstColumn="1" w:lastColumn="0" w:oddVBand="0" w:evenVBand="0" w:oddHBand="0" w:evenHBand="0" w:firstRowFirstColumn="0" w:firstRowLastColumn="0" w:lastRowFirstColumn="0" w:lastRowLastColumn="0"/>
+            <w:tcW w:w="4508" w:type="dxa"/>
+          </w:tcPr>
+          <w:p>
+            <w:pPr>
+              <w:jc w:val="left"/>
+              <w:rPr>
+                <w:rFonts w:asciiTheme="minorEastAsia" w:hAnsiTheme="minorEastAsia" w:cstheme="minorHAnsi"/>
+                <w:b w:val="0"/>
+                <w:bCs w:val="0"/>
+                <w:sz w:val="16"/>
+                <w:szCs w:val="16"/>
+              </w:rPr>
+            </w:pPr>
+            <w:r>
+              <w:rPr>
+                <w:rFonts w:asciiTheme="minorEastAsia" w:hAnsiTheme="minorEastAsia" w:cstheme="minorHAnsi"/>
+                <w:b w:val="0"/>
+                <w:bCs w:val="0"/>
+                <w:sz w:val="16"/>
+                <w:szCs w:val="16"/>
+              </w:rPr>
+              <w:t>Actor Action</w:t>
+            </w:r>
+          </w:p>
+        </w:tc>
+        <w:tc>
+          <w:tcPr>
+            <w:tcW w:w="4508" w:type="dxa"/>
+          </w:tcPr>
+          <w:p>
+            <w:pPr>
+              <w:jc w:val="left"/>
+              <w:cnfStyle w:val="100000000000" w:firstRow="1" w:lastRow="0" w:firstColumn="0" w:lastColumn="0" w:oddVBand="0" w:evenVBand="0" w:oddHBand="0" w:evenHBand="0" w:firstRowFirstColumn="0" w:firstRowLastColumn="0" w:lastRowFirstColumn="0" w:lastRowLastColumn="0"/>
+              <w:rPr>
+                <w:rFonts w:asciiTheme="minorEastAsia" w:hAnsiTheme="minorEastAsia" w:cstheme="minorHAnsi"/>
+                <w:b w:val="0"/>
+                <w:bCs w:val="0"/>
+                <w:sz w:val="16"/>
+                <w:szCs w:val="16"/>
+              </w:rPr>
+            </w:pPr>
+            <w:r>
+              <w:rPr>
+                <w:rFonts w:asciiTheme="minorEastAsia" w:hAnsiTheme="minorEastAsia" w:cstheme="minorHAnsi"/>
+                <w:b w:val="0"/>
+                <w:bCs w:val="0"/>
+                <w:sz w:val="16"/>
+                <w:szCs w:val="16"/>
+              </w:rPr>
+              <w:t>System Response</w:t>
+            </w:r>
+          </w:p>
+        </w:tc>
+      </w:tr>
+      <w:tr>
+        <w:trPr>
+          <w:cnfStyle w:val="000000100000" w:firstRow="0" w:lastRow="0" w:firstColumn="0" w:lastColumn="0" w:oddVBand="0" w:evenVBand="0" w:oddHBand="1" w:evenHBand="0" w:firstRowFirstColumn="0" w:firstRowLastColumn="0" w:lastRowFirstColumn="0" w:lastRowLastColumn="0"/>
+        </w:trPr>
+        <w:tc>
+          <w:tcPr>
+            <w:cnfStyle w:val="001000000000" w:firstRow="0" w:lastRow="0" w:firstColumn="1" w:lastColumn="0" w:oddVBand="0" w:evenVBand="0" w:oddHBand="0" w:evenHBand="0" w:firstRowFirstColumn="0" w:firstRowLastColumn="0" w:lastRowFirstColumn="0" w:lastRowLastColumn="0"/>
+            <w:tcW w:w="4508" w:type="dxa"/>
+          </w:tcPr>
+          <w:p>
+            <w:pPr>
+              <w:jc w:val="left"/>
+              <w:rPr>
+                <w:rFonts w:asciiTheme="minorEastAsia" w:hAnsiTheme="minorEastAsia" w:cstheme="minorHAnsi" w:hint="eastAsia"/>
+                <w:b w:val="0"/>
+                <w:bCs w:val="0"/>
+                <w:sz w:val="16"/>
+                <w:szCs w:val="16"/>
+                <w:lang w:eastAsia="ko-KR"/>
+              </w:rPr>
+            </w:pPr>
+            <w:r>
+              <w:rPr>
+                <w:rFonts w:asciiTheme="minorEastAsia" w:hAnsiTheme="minorEastAsia" w:cstheme="minorHAnsi"/>
+                <w:b w:val="0"/>
+                <w:bCs w:val="0"/>
+                <w:sz w:val="16"/>
+                <w:szCs w:val="16"/>
+              </w:rPr>
+              <w:t xml:space="preserve">1. </w:t>
+            </w:r>
+            <w:r>
+              <w:rPr>
+                <w:rFonts w:asciiTheme="minorEastAsia" w:hAnsiTheme="minorEastAsia" w:cstheme="minorHAnsi" w:hint="eastAsia"/>
+                <w:b w:val="0"/>
+                <w:bCs w:val="0"/>
+                <w:sz w:val="16"/>
+                <w:szCs w:val="16"/>
+                <w:lang w:eastAsia="ko-KR"/>
+              </w:rPr>
+              <w:t xml:space="preserve">입력 파일에 </w:t>
+            </w:r>
+            <w:r>
+              <w:rPr>
+                <w:rFonts w:asciiTheme="minorEastAsia" w:hAnsiTheme="minorEastAsia" w:cstheme="minorHAnsi"/>
+                <w:b w:val="0"/>
+                <w:bCs w:val="0"/>
+                <w:sz w:val="16"/>
+                <w:szCs w:val="16"/>
+                <w:lang w:eastAsia="ko-KR"/>
+              </w:rPr>
+              <w:t>“4 1 [</w:t>
+            </w:r>
+            <w:r>
+              <w:rPr>
+                <w:rFonts w:asciiTheme="minorEastAsia" w:hAnsiTheme="minorEastAsia" w:cstheme="minorHAnsi" w:hint="eastAsia"/>
+                <w:b w:val="0"/>
+                <w:bCs w:val="0"/>
+                <w:sz w:val="16"/>
+                <w:szCs w:val="16"/>
+                <w:lang w:eastAsia="ko-KR"/>
+              </w:rPr>
+              <w:t>회사이름</w:t>
+            </w:r>
+            <w:r>
+              <w:rPr>
+                <w:rFonts w:asciiTheme="minorEastAsia" w:hAnsiTheme="minorEastAsia" w:cstheme="minorHAnsi"/>
+                <w:b w:val="0"/>
+                <w:bCs w:val="0"/>
+                <w:sz w:val="16"/>
+                <w:szCs w:val="16"/>
+                <w:lang w:eastAsia="ko-KR"/>
+              </w:rPr>
+              <w:t xml:space="preserve">]” </w:t>
+            </w:r>
+            <w:r>
+              <w:rPr>
+                <w:rFonts w:asciiTheme="minorEastAsia" w:hAnsiTheme="minorEastAsia" w:cstheme="minorHAnsi" w:hint="eastAsia"/>
+                <w:b w:val="0"/>
+                <w:bCs w:val="0"/>
+                <w:sz w:val="16"/>
+                <w:szCs w:val="16"/>
+                <w:lang w:eastAsia="ko-KR"/>
+              </w:rPr>
+              <w:t>입력</w:t>
+            </w:r>
+          </w:p>
+        </w:tc>
+        <w:tc>
+          <w:tcPr>
+            <w:tcW w:w="4508" w:type="dxa"/>
+          </w:tcPr>
+          <w:p>
+            <w:pPr>
+              <w:jc w:val="left"/>
+              <w:cnfStyle w:val="000000100000" w:firstRow="0" w:lastRow="0" w:firstColumn="0" w:lastColumn="0" w:oddVBand="0" w:evenVBand="0" w:oddHBand="1" w:evenHBand="0" w:firstRowFirstColumn="0" w:firstRowLastColumn="0" w:lastRowFirstColumn="0" w:lastRowLastColumn="0"/>
+              <w:rPr>
+                <w:rFonts w:asciiTheme="minorEastAsia" w:hAnsiTheme="minorEastAsia" w:cstheme="minorHAnsi"/>
+                <w:color w:val="000000"/>
+                <w:sz w:val="16"/>
+                <w:szCs w:val="16"/>
+                <w:u w:color="000000"/>
+                <w:lang w:eastAsia="ko-KR"/>
+                <w14:textOutline w14:w="0" w14:cap="flat" w14:cmpd="sng" w14:algn="ctr">
+                  <w14:noFill/>
+                  <w14:prstDash w14:val="solid"/>
+                  <w14:bevel/>
+                </w14:textOutline>
+              </w:rPr>
+            </w:pPr>
+            <w:r>
+              <w:rPr>
+                <w:rFonts w:asciiTheme="minorEastAsia" w:hAnsiTheme="minorEastAsia" w:cstheme="minorHAnsi"/>
+                <w:color w:val="000000"/>
+                <w:sz w:val="16"/>
+                <w:szCs w:val="16"/>
+                <w:u w:color="000000"/>
+                <w14:textOutline w14:w="0" w14:cap="flat" w14:cmpd="sng" w14:algn="ctr">
+                  <w14:noFill/>
+                  <w14:prstDash w14:val="solid"/>
+                  <w14:bevel/>
+                </w14:textOutline>
+              </w:rPr>
+              <w:t xml:space="preserve">2. </w:t>
+            </w:r>
+            <w:r>
+              <w:rPr>
+                <w:rFonts w:asciiTheme="minorEastAsia" w:hAnsiTheme="minorEastAsia" w:cstheme="minorHAnsi" w:hint="eastAsia"/>
+                <w:color w:val="000000"/>
+                <w:sz w:val="16"/>
+                <w:szCs w:val="16"/>
+                <w:u w:color="000000"/>
+                <w:lang w:eastAsia="ko-KR"/>
+                <w14:textOutline w14:w="0" w14:cap="flat" w14:cmpd="sng" w14:algn="ctr">
+                  <w14:noFill/>
+                  <w14:prstDash w14:val="solid"/>
+                  <w14:bevel/>
+                </w14:textOutline>
+              </w:rPr>
+              <w:t>출력 파일에</w:t>
+            </w:r>
+          </w:p>
+          <w:p>
+            <w:pPr>
+              <w:jc w:val="left"/>
+              <w:cnfStyle w:val="000000100000" w:firstRow="0" w:lastRow="0" w:firstColumn="0" w:lastColumn="0" w:oddVBand="0" w:evenVBand="0" w:oddHBand="1" w:evenHBand="0" w:firstRowFirstColumn="0" w:firstRowLastColumn="0" w:lastRowFirstColumn="0" w:lastRowLastColumn="0"/>
+              <w:rPr>
+                <w:rFonts w:asciiTheme="minorEastAsia" w:hAnsiTheme="minorEastAsia" w:cstheme="minorHAnsi"/>
+                <w:sz w:val="16"/>
+                <w:szCs w:val="16"/>
+                <w:lang w:eastAsia="ko-KR"/>
+              </w:rPr>
+            </w:pPr>
+            <w:r>
+              <w:rPr>
+                <w:rFonts w:asciiTheme="minorEastAsia" w:hAnsiTheme="minorEastAsia" w:cstheme="minorHAnsi"/>
+                <w:sz w:val="16"/>
+                <w:szCs w:val="16"/>
+                <w:lang w:eastAsia="ko-KR"/>
+              </w:rPr>
+              <w:t xml:space="preserve">“4.1. </w:t>
+            </w:r>
+            <w:r>
+              <w:rPr>
+                <w:rFonts w:asciiTheme="minorEastAsia" w:hAnsiTheme="minorEastAsia" w:cstheme="minorHAnsi" w:hint="eastAsia"/>
+                <w:sz w:val="16"/>
+                <w:szCs w:val="16"/>
+                <w:lang w:eastAsia="ko-KR"/>
+              </w:rPr>
+              <w:t>채용</w:t>
+            </w:r>
+            <w:r>
+              <w:rPr>
+                <w:rFonts w:asciiTheme="minorEastAsia" w:hAnsiTheme="minorEastAsia" w:cstheme="minorHAnsi" w:hint="eastAsia"/>
+                <w:sz w:val="16"/>
+                <w:szCs w:val="16"/>
+                <w:lang w:eastAsia="ko-KR"/>
+              </w:rPr>
+              <w:t xml:space="preserve"> </w:t>
+            </w:r>
+            <w:r>
+              <w:rPr>
+                <w:rFonts w:asciiTheme="minorEastAsia" w:hAnsiTheme="minorEastAsia" w:cstheme="minorHAnsi" w:hint="eastAsia"/>
+                <w:sz w:val="16"/>
+                <w:szCs w:val="16"/>
+                <w:lang w:eastAsia="ko-KR"/>
+              </w:rPr>
+              <w:t>정보</w:t>
+            </w:r>
+            <w:r>
+              <w:rPr>
+                <w:rFonts w:asciiTheme="minorEastAsia" w:hAnsiTheme="minorEastAsia" w:cstheme="minorHAnsi" w:hint="eastAsia"/>
+                <w:sz w:val="16"/>
+                <w:szCs w:val="16"/>
+                <w:lang w:eastAsia="ko-KR"/>
+              </w:rPr>
+              <w:t xml:space="preserve"> </w:t>
+            </w:r>
+            <w:r>
+              <w:rPr>
+                <w:rFonts w:asciiTheme="minorEastAsia" w:hAnsiTheme="minorEastAsia" w:cstheme="minorHAnsi" w:hint="eastAsia"/>
+                <w:sz w:val="16"/>
+                <w:szCs w:val="16"/>
+                <w:lang w:eastAsia="ko-KR"/>
+              </w:rPr>
+              <w:t>검색</w:t>
+            </w:r>
+          </w:p>
+          <w:p>
+            <w:pPr>
+              <w:jc w:val="left"/>
+              <w:cnfStyle w:val="000000100000" w:firstRow="0" w:lastRow="0" w:firstColumn="0" w:lastColumn="0" w:oddVBand="0" w:evenVBand="0" w:oddHBand="1" w:evenHBand="0" w:firstRowFirstColumn="0" w:firstRowLastColumn="0" w:lastRowFirstColumn="0" w:lastRowLastColumn="0"/>
+              <w:rPr>
+                <w:rFonts w:asciiTheme="minorEastAsia" w:hAnsiTheme="minorEastAsia" w:cstheme="minorHAnsi" w:hint="eastAsia"/>
+                <w:sz w:val="16"/>
+                <w:szCs w:val="16"/>
+                <w:lang w:eastAsia="ko-KR"/>
+              </w:rPr>
+            </w:pPr>
+            <w:r>
+              <w:rPr>
+                <w:rFonts w:asciiTheme="minorEastAsia" w:hAnsiTheme="minorEastAsia" w:cstheme="minorHAnsi"/>
+                <w:sz w:val="16"/>
+                <w:szCs w:val="16"/>
+                <w:lang w:eastAsia="ko-KR"/>
+              </w:rPr>
+              <w:t>&gt;{[</w:t>
+            </w:r>
+            <w:r>
+              <w:rPr>
+                <w:rFonts w:asciiTheme="minorEastAsia" w:hAnsiTheme="minorEastAsia" w:cstheme="minorHAnsi" w:hint="eastAsia"/>
+                <w:sz w:val="16"/>
+                <w:szCs w:val="16"/>
+                <w:lang w:eastAsia="ko-KR"/>
+              </w:rPr>
+              <w:t>회사이름</w:t>
+            </w:r>
+            <w:r>
+              <w:rPr>
+                <w:rFonts w:asciiTheme="minorEastAsia" w:hAnsiTheme="minorEastAsia" w:cstheme="minorHAnsi"/>
+                <w:sz w:val="16"/>
+                <w:szCs w:val="16"/>
+                <w:lang w:eastAsia="ko-KR"/>
+              </w:rPr>
+              <w:t>] [</w:t>
+            </w:r>
+            <w:r>
+              <w:rPr>
+                <w:rFonts w:asciiTheme="minorEastAsia" w:hAnsiTheme="minorEastAsia" w:cstheme="minorHAnsi" w:hint="eastAsia"/>
+                <w:sz w:val="16"/>
+                <w:szCs w:val="16"/>
+                <w:lang w:eastAsia="ko-KR"/>
+              </w:rPr>
+              <w:t>사업자번호</w:t>
+            </w:r>
+            <w:r>
+              <w:rPr>
+                <w:rFonts w:asciiTheme="minorEastAsia" w:hAnsiTheme="minorEastAsia" w:cstheme="minorHAnsi"/>
+                <w:sz w:val="16"/>
+                <w:szCs w:val="16"/>
+                <w:lang w:eastAsia="ko-KR"/>
+              </w:rPr>
+              <w:t>] [</w:t>
+            </w:r>
+            <w:r>
+              <w:rPr>
+                <w:rFonts w:asciiTheme="minorEastAsia" w:hAnsiTheme="minorEastAsia" w:cstheme="minorHAnsi" w:hint="eastAsia"/>
+                <w:sz w:val="16"/>
+                <w:szCs w:val="16"/>
+                <w:lang w:eastAsia="ko-KR"/>
+              </w:rPr>
+              <w:t>업무</w:t>
+            </w:r>
+            <w:r>
+              <w:rPr>
+                <w:rFonts w:asciiTheme="minorEastAsia" w:hAnsiTheme="minorEastAsia" w:cstheme="minorHAnsi"/>
+                <w:sz w:val="16"/>
+                <w:szCs w:val="16"/>
+                <w:lang w:eastAsia="ko-KR"/>
+              </w:rPr>
+              <w:t>] [</w:t>
+            </w:r>
+            <w:r>
+              <w:rPr>
+                <w:rFonts w:asciiTheme="minorEastAsia" w:hAnsiTheme="minorEastAsia" w:cstheme="minorHAnsi" w:hint="eastAsia"/>
+                <w:sz w:val="16"/>
+                <w:szCs w:val="16"/>
+                <w:lang w:eastAsia="ko-KR"/>
+              </w:rPr>
+              <w:t>인원 수</w:t>
+            </w:r>
+            <w:r>
+              <w:rPr>
+                <w:rFonts w:asciiTheme="minorEastAsia" w:hAnsiTheme="minorEastAsia" w:cstheme="minorHAnsi"/>
+                <w:sz w:val="16"/>
+                <w:szCs w:val="16"/>
+                <w:lang w:eastAsia="ko-KR"/>
+              </w:rPr>
+              <w:t>] [</w:t>
+            </w:r>
+            <w:r>
+              <w:rPr>
+                <w:rFonts w:asciiTheme="minorEastAsia" w:hAnsiTheme="minorEastAsia" w:cstheme="minorHAnsi" w:hint="eastAsia"/>
+                <w:sz w:val="16"/>
+                <w:szCs w:val="16"/>
+                <w:lang w:eastAsia="ko-KR"/>
+              </w:rPr>
+              <w:t>신청마감일</w:t>
+            </w:r>
+            <w:r>
+              <w:rPr>
+                <w:rFonts w:asciiTheme="minorEastAsia" w:hAnsiTheme="minorEastAsia" w:cstheme="minorHAnsi"/>
+                <w:sz w:val="16"/>
+                <w:szCs w:val="16"/>
+                <w:lang w:eastAsia="ko-KR"/>
+              </w:rPr>
+              <w:t>]}*</w:t>
+            </w:r>
+            <w:r>
+              <w:rPr>
+                <w:rFonts w:asciiTheme="minorEastAsia" w:hAnsiTheme="minorEastAsia" w:cstheme="minorHAnsi"/>
+                <w:sz w:val="16"/>
+                <w:szCs w:val="16"/>
+                <w:lang w:eastAsia="ko-KR"/>
+              </w:rPr>
+              <w:t>”</w:t>
+            </w:r>
+            <w:r>
+              <w:rPr>
+                <w:rFonts w:asciiTheme="minorEastAsia" w:hAnsiTheme="minorEastAsia" w:cstheme="minorHAnsi"/>
+                <w:sz w:val="16"/>
+                <w:szCs w:val="16"/>
+                <w:lang w:eastAsia="ko-KR"/>
+              </w:rPr>
+              <w:t xml:space="preserve"> </w:t>
+            </w:r>
+            <w:r>
+              <w:rPr>
+                <w:rFonts w:asciiTheme="minorEastAsia" w:hAnsiTheme="minorEastAsia" w:cstheme="minorHAnsi" w:hint="eastAsia"/>
+                <w:sz w:val="16"/>
+                <w:szCs w:val="16"/>
+                <w:lang w:eastAsia="ko-KR"/>
+              </w:rPr>
+              <w:t>출력</w:t>
+            </w:r>
+          </w:p>
+        </w:tc>
+      </w:tr>
+    </w:tbl>
+    <w:p>
+      <w:pPr>
+        <w:jc w:val="left"/>
+        <w:rPr>
+          <w:rFonts w:asciiTheme="minorEastAsia" w:hAnsiTheme="minorEastAsia" w:cstheme="minorHAnsi"/>
+          <w:sz w:val="16"/>
+          <w:szCs w:val="16"/>
+        </w:rPr>
+      </w:pPr>
+    </w:p>
+    <w:p>
+      <w:pPr>
+        <w:jc w:val="left"/>
+        <w:rPr>
+          <w:rFonts w:asciiTheme="minorEastAsia" w:hAnsiTheme="minorEastAsia" w:cstheme="minorHAnsi" w:hint="eastAsia"/>
+          <w:sz w:val="16"/>
+          <w:szCs w:val="16"/>
+        </w:rPr>
+      </w:pPr>
+    </w:p>
+    <w:p>
+      <w:pPr>
+        <w:jc w:val="left"/>
+        <w:rPr>
+          <w:rFonts w:asciiTheme="minorEastAsia" w:hAnsiTheme="minorEastAsia" w:cstheme="minorHAnsi"/>
+          <w:b/>
+          <w:bCs/>
+          <w:sz w:val="16"/>
+          <w:szCs w:val="16"/>
+          <w:lang w:val="ko-KR" w:eastAsia="ko-KR"/>
+        </w:rPr>
+      </w:pPr>
+      <w:r>
+        <w:rPr>
+          <w:rFonts w:asciiTheme="minorEastAsia" w:hAnsiTheme="minorEastAsia" w:cstheme="minorHAnsi"/>
+          <w:b/>
+          <w:bCs/>
+          <w:sz w:val="16"/>
+          <w:szCs w:val="16"/>
+          <w:lang w:val="ko-KR" w:eastAsia="ko-KR"/>
+        </w:rPr>
+        <w:t>채용 정보 통계: 회사회원</w:t>
       </w:r>
     </w:p>
     <w:tbl>
@@ -10471,13 +10289,35 @@
             <w:pPr>
               <w:jc w:val="left"/>
               <w:rPr>
+                <w:rFonts w:asciiTheme="minorEastAsia" w:hAnsiTheme="minorEastAsia" w:cstheme="minorHAnsi" w:hint="eastAsia"/>
+                <w:b w:val="0"/>
+                <w:bCs w:val="0"/>
+                <w:sz w:val="16"/>
+                <w:szCs w:val="16"/>
+                <w:lang w:eastAsia="ko-KR"/>
+              </w:rPr>
+            </w:pPr>
+            <w:r>
+              <w:rPr>
                 <w:rFonts w:asciiTheme="minorEastAsia" w:hAnsiTheme="minorEastAsia" w:cstheme="minorHAnsi"/>
                 <w:b w:val="0"/>
                 <w:bCs w:val="0"/>
                 <w:sz w:val="16"/>
                 <w:szCs w:val="16"/>
               </w:rPr>
-            </w:pPr>
+              <w:t xml:space="preserve">1. </w:t>
+            </w:r>
+            <w:r>
+              <w:rPr>
+                <w:rFonts w:asciiTheme="minorEastAsia" w:hAnsiTheme="minorEastAsia" w:cstheme="minorHAnsi" w:hint="eastAsia"/>
+                <w:b w:val="0"/>
+                <w:bCs w:val="0"/>
+                <w:sz w:val="16"/>
+                <w:szCs w:val="16"/>
+                <w:lang w:eastAsia="ko-KR"/>
+              </w:rPr>
+              <w:t xml:space="preserve">입력 파일에 </w:t>
+            </w:r>
             <w:r>
               <w:rPr>
                 <w:rFonts w:asciiTheme="minorEastAsia" w:hAnsiTheme="minorEastAsia" w:cstheme="minorHAnsi"/>
@@ -10485,19 +10325,20 @@
                 <w:bCs w:val="0"/>
                 <w:sz w:val="16"/>
                 <w:szCs w:val="16"/>
-              </w:rPr>
-              <w:t xml:space="preserve">1. </w:t>
-            </w:r>
-            <w:r>
-              <w:rPr>
-                <w:rFonts w:asciiTheme="minorEastAsia" w:hAnsiTheme="minorEastAsia" w:cstheme="minorHAnsi"/>
-                <w:b w:val="0"/>
-                <w:bCs w:val="0"/>
-                <w:sz w:val="16"/>
-                <w:szCs w:val="16"/>
-                <w:lang w:val="ko-KR" w:eastAsia="ko-KR"/>
-              </w:rPr>
-              <w:t>없음</w:t>
+                <w:lang w:eastAsia="ko-KR"/>
+              </w:rPr>
+              <w:t xml:space="preserve">“5 1” </w:t>
+            </w:r>
+            <w:r>
+              <w:rPr>
+                <w:rFonts w:asciiTheme="minorEastAsia" w:hAnsiTheme="minorEastAsia" w:cstheme="minorHAnsi" w:hint="eastAsia"/>
+                <w:b w:val="0"/>
+                <w:bCs w:val="0"/>
+                <w:sz w:val="16"/>
+                <w:szCs w:val="16"/>
+                <w:lang w:eastAsia="ko-KR"/>
+              </w:rPr>
+              <w:t>입력</w:t>
             </w:r>
           </w:p>
         </w:tc>
@@ -10511,236 +10352,16 @@
               <w:cnfStyle w:val="000000100000" w:firstRow="0" w:lastRow="0" w:firstColumn="0" w:lastColumn="0" w:oddVBand="0" w:evenVBand="0" w:oddHBand="1" w:evenHBand="0" w:firstRowFirstColumn="0" w:firstRowLastColumn="0" w:lastRowFirstColumn="0" w:lastRowLastColumn="0"/>
               <w:rPr>
                 <w:rFonts w:asciiTheme="minorEastAsia" w:hAnsiTheme="minorEastAsia" w:cstheme="minorHAnsi"/>
-                <w:sz w:val="16"/>
-                <w:szCs w:val="16"/>
-              </w:rPr>
-            </w:pPr>
-            <w:r>
-              <w:rPr>
-                <w:rFonts w:asciiTheme="minorEastAsia" w:hAnsiTheme="minorEastAsia" w:cstheme="minorHAnsi"/>
-                <w:sz w:val="16"/>
-                <w:szCs w:val="16"/>
-                <w:lang w:val="ko-KR" w:eastAsia="ko-KR"/>
-              </w:rPr>
-              <w:t>2</w:t>
-            </w:r>
-            <w:r>
-              <w:rPr>
-                <w:rFonts w:asciiTheme="minorEastAsia" w:hAnsiTheme="minorEastAsia" w:cstheme="minorHAnsi"/>
-                <w:sz w:val="16"/>
-                <w:szCs w:val="16"/>
-              </w:rPr>
-              <w:t xml:space="preserve">. </w:t>
-            </w:r>
-            <w:r>
-              <w:rPr>
-                <w:rFonts w:asciiTheme="minorEastAsia" w:hAnsiTheme="minorEastAsia" w:cstheme="minorHAnsi"/>
-                <w:sz w:val="16"/>
-                <w:szCs w:val="16"/>
-                <w:lang w:val="ko-KR" w:eastAsia="ko-KR"/>
-              </w:rPr>
-              <w:t>마감일의 오름차순으로 정렬된 각 채용 정보들의 정보(업무, 신청 마감일)를 화면에 출력</w:t>
-            </w:r>
-          </w:p>
-        </w:tc>
-        <w:tc>
-          <w:tcPr>
-            <w:tcW w:w="4508" w:type="dxa"/>
-          </w:tcPr>
-          <w:p>
-            <w:pPr>
-              <w:jc w:val="left"/>
-              <w:cnfStyle w:val="000000100000" w:firstRow="0" w:lastRow="0" w:firstColumn="0" w:lastColumn="0" w:oddVBand="0" w:evenVBand="0" w:oddHBand="1" w:evenHBand="0" w:firstRowFirstColumn="0" w:firstRowLastColumn="0" w:lastRowFirstColumn="0" w:lastRowLastColumn="0"/>
-              <w:rPr>
-                <w:rFonts w:asciiTheme="minorEastAsia" w:hAnsiTheme="minorEastAsia" w:cstheme="minorHAnsi"/>
-                <w:b/>
-                <w:bCs/>
-                <w:sz w:val="16"/>
-                <w:szCs w:val="16"/>
-              </w:rPr>
-            </w:pPr>
-          </w:p>
-        </w:tc>
-        <w:tc>
-          <w:tcPr>
-            <w:tcW w:w="4508" w:type="dxa"/>
-          </w:tcPr>
-          <w:p>
-            <w:pPr>
-              <w:jc w:val="left"/>
-              <w:cnfStyle w:val="000000100000" w:firstRow="0" w:lastRow="0" w:firstColumn="0" w:lastColumn="0" w:oddVBand="0" w:evenVBand="0" w:oddHBand="1" w:evenHBand="0" w:firstRowFirstColumn="0" w:firstRowLastColumn="0" w:lastRowFirstColumn="0" w:lastRowLastColumn="0"/>
-              <w:rPr>
-                <w:rFonts w:asciiTheme="minorEastAsia" w:hAnsiTheme="minorEastAsia" w:cstheme="minorHAnsi"/>
-                <w:b/>
-                <w:bCs/>
-                <w:sz w:val="16"/>
-                <w:szCs w:val="16"/>
-              </w:rPr>
-            </w:pPr>
-          </w:p>
-        </w:tc>
-      </w:tr>
-    </w:tbl>
-    <w:p>
-      <w:pPr>
-        <w:jc w:val="left"/>
-        <w:rPr>
-          <w:rFonts w:asciiTheme="minorEastAsia" w:hAnsiTheme="minorEastAsia" w:cstheme="minorHAnsi"/>
-          <w:sz w:val="16"/>
-          <w:szCs w:val="16"/>
-        </w:rPr>
-      </w:pPr>
-    </w:p>
-    <w:p>
-      <w:pPr>
-        <w:jc w:val="left"/>
-        <w:rPr>
-          <w:rFonts w:asciiTheme="minorEastAsia" w:hAnsiTheme="minorEastAsia" w:cstheme="minorHAnsi"/>
-          <w:b/>
-          <w:bCs/>
-          <w:sz w:val="16"/>
-          <w:szCs w:val="16"/>
-          <w:lang w:val="ko-KR" w:eastAsia="ko-KR"/>
-        </w:rPr>
-      </w:pPr>
-      <w:r>
-        <w:rPr>
-          <w:rFonts w:asciiTheme="minorEastAsia" w:hAnsiTheme="minorEastAsia" w:cstheme="minorHAnsi"/>
-          <w:b/>
-          <w:bCs/>
-          <w:sz w:val="16"/>
-          <w:szCs w:val="16"/>
-          <w:lang w:val="ko-KR" w:eastAsia="ko-KR"/>
-        </w:rPr>
-        <w:t>채용 정보 검색</w:t>
-      </w:r>
-    </w:p>
-    <w:tbl>
-      <w:tblPr>
-        <w:tblStyle w:val="2"/>
-        <w:tblW w:w="0" w:type="auto"/>
-        <w:tblLook w:val="04A0" w:firstRow="1" w:lastRow="0" w:firstColumn="1" w:lastColumn="0" w:noHBand="0" w:noVBand="1"/>
-      </w:tblPr>
-      <w:tblGrid>
-        <w:gridCol w:w="4508"/>
-        <w:gridCol w:w="4508"/>
-      </w:tblGrid>
-      <w:tr>
-        <w:trPr>
-          <w:cnfStyle w:val="100000000000" w:firstRow="1" w:lastRow="0" w:firstColumn="0" w:lastColumn="0" w:oddVBand="0" w:evenVBand="0" w:oddHBand="0" w:evenHBand="0" w:firstRowFirstColumn="0" w:firstRowLastColumn="0" w:lastRowFirstColumn="0" w:lastRowLastColumn="0"/>
-        </w:trPr>
-        <w:tc>
-          <w:tcPr>
-            <w:cnfStyle w:val="001000000000" w:firstRow="0" w:lastRow="0" w:firstColumn="1" w:lastColumn="0" w:oddVBand="0" w:evenVBand="0" w:oddHBand="0" w:evenHBand="0" w:firstRowFirstColumn="0" w:firstRowLastColumn="0" w:lastRowFirstColumn="0" w:lastRowLastColumn="0"/>
-            <w:tcW w:w="4508" w:type="dxa"/>
-          </w:tcPr>
-          <w:p>
-            <w:pPr>
-              <w:jc w:val="left"/>
-              <w:rPr>
-                <w:rFonts w:asciiTheme="minorEastAsia" w:hAnsiTheme="minorEastAsia" w:cstheme="minorHAnsi"/>
-                <w:b w:val="0"/>
-                <w:bCs w:val="0"/>
-                <w:sz w:val="16"/>
-                <w:szCs w:val="16"/>
-              </w:rPr>
-            </w:pPr>
-            <w:r>
-              <w:rPr>
-                <w:rFonts w:asciiTheme="minorEastAsia" w:hAnsiTheme="minorEastAsia" w:cstheme="minorHAnsi"/>
-                <w:b w:val="0"/>
-                <w:bCs w:val="0"/>
-                <w:sz w:val="16"/>
-                <w:szCs w:val="16"/>
-              </w:rPr>
-              <w:t>Actor Action</w:t>
-            </w:r>
-          </w:p>
-        </w:tc>
-        <w:tc>
-          <w:tcPr>
-            <w:tcW w:w="4508" w:type="dxa"/>
-          </w:tcPr>
-          <w:p>
-            <w:pPr>
-              <w:jc w:val="left"/>
-              <w:cnfStyle w:val="100000000000" w:firstRow="1" w:lastRow="0" w:firstColumn="0" w:lastColumn="0" w:oddVBand="0" w:evenVBand="0" w:oddHBand="0" w:evenHBand="0" w:firstRowFirstColumn="0" w:firstRowLastColumn="0" w:lastRowFirstColumn="0" w:lastRowLastColumn="0"/>
-              <w:rPr>
-                <w:rFonts w:asciiTheme="minorEastAsia" w:hAnsiTheme="minorEastAsia" w:cstheme="minorHAnsi"/>
-                <w:b w:val="0"/>
-                <w:bCs w:val="0"/>
-                <w:sz w:val="16"/>
-                <w:szCs w:val="16"/>
-              </w:rPr>
-            </w:pPr>
-            <w:r>
-              <w:rPr>
-                <w:rFonts w:asciiTheme="minorEastAsia" w:hAnsiTheme="minorEastAsia" w:cstheme="minorHAnsi"/>
-                <w:b w:val="0"/>
-                <w:bCs w:val="0"/>
-                <w:sz w:val="16"/>
-                <w:szCs w:val="16"/>
-              </w:rPr>
-              <w:t>System Response</w:t>
-            </w:r>
-          </w:p>
-        </w:tc>
-      </w:tr>
-      <w:tr>
-        <w:trPr>
-          <w:cnfStyle w:val="000000100000" w:firstRow="0" w:lastRow="0" w:firstColumn="0" w:lastColumn="0" w:oddVBand="0" w:evenVBand="0" w:oddHBand="1" w:evenHBand="0" w:firstRowFirstColumn="0" w:firstRowLastColumn="0" w:lastRowFirstColumn="0" w:lastRowLastColumn="0"/>
-        </w:trPr>
-        <w:tc>
-          <w:tcPr>
-            <w:cnfStyle w:val="001000000000" w:firstRow="0" w:lastRow="0" w:firstColumn="1" w:lastColumn="0" w:oddVBand="0" w:evenVBand="0" w:oddHBand="0" w:evenHBand="0" w:firstRowFirstColumn="0" w:firstRowLastColumn="0" w:lastRowFirstColumn="0" w:lastRowLastColumn="0"/>
-            <w:tcW w:w="4508" w:type="dxa"/>
-          </w:tcPr>
-          <w:p>
-            <w:pPr>
-              <w:jc w:val="left"/>
-              <w:rPr>
-                <w:rFonts w:asciiTheme="minorEastAsia" w:hAnsiTheme="minorEastAsia" w:cstheme="minorHAnsi"/>
-                <w:b w:val="0"/>
-                <w:bCs w:val="0"/>
-                <w:sz w:val="16"/>
-                <w:szCs w:val="16"/>
-              </w:rPr>
-            </w:pPr>
-            <w:r>
-              <w:rPr>
-                <w:rFonts w:asciiTheme="minorEastAsia" w:hAnsiTheme="minorEastAsia" w:cstheme="minorHAnsi"/>
-                <w:b w:val="0"/>
-                <w:bCs w:val="0"/>
-                <w:sz w:val="16"/>
-                <w:szCs w:val="16"/>
-              </w:rPr>
-              <w:t xml:space="preserve">1. </w:t>
-            </w:r>
-            <w:r>
-              <w:rPr>
-                <w:rFonts w:asciiTheme="minorEastAsia" w:hAnsiTheme="minorEastAsia" w:cstheme="minorHAnsi"/>
-                <w:b w:val="0"/>
-                <w:bCs w:val="0"/>
-                <w:sz w:val="16"/>
-                <w:szCs w:val="16"/>
-                <w:lang w:val="ko-KR" w:eastAsia="ko-KR"/>
-              </w:rPr>
-              <w:t>없음</w:t>
-            </w:r>
-          </w:p>
-        </w:tc>
-        <w:tc>
-          <w:tcPr>
-            <w:tcW w:w="4508" w:type="dxa"/>
-          </w:tcPr>
-          <w:p>
-            <w:pPr>
-              <w:jc w:val="left"/>
-              <w:cnfStyle w:val="000000100000" w:firstRow="0" w:lastRow="0" w:firstColumn="0" w:lastColumn="0" w:oddVBand="0" w:evenVBand="0" w:oddHBand="1" w:evenHBand="0" w:firstRowFirstColumn="0" w:firstRowLastColumn="0" w:lastRowFirstColumn="0" w:lastRowLastColumn="0"/>
-              <w:rPr>
-                <w:rFonts w:asciiTheme="minorEastAsia" w:hAnsiTheme="minorEastAsia" w:cstheme="minorHAnsi"/>
-                <w:sz w:val="16"/>
-                <w:szCs w:val="16"/>
+                <w:color w:val="000000"/>
+                <w:sz w:val="16"/>
+                <w:szCs w:val="16"/>
+                <w:u w:color="000000"/>
+                <w:lang w:eastAsia="ko-KR"/>
+                <w14:textOutline w14:w="0" w14:cap="flat" w14:cmpd="sng" w14:algn="ctr">
+                  <w14:noFill/>
+                  <w14:prstDash w14:val="solid"/>
+                  <w14:bevel/>
+                </w14:textOutline>
               </w:rPr>
             </w:pPr>
             <w:r>
@@ -10756,375 +10377,87 @@
                   <w14:bevel/>
                 </w14:textOutline>
               </w:rPr>
-              <w:t>2. 채용정보 검색 화면 출력</w:t>
-            </w:r>
-          </w:p>
-        </w:tc>
-      </w:tr>
-      <w:tr>
-        <w:tc>
-          <w:tcPr>
-            <w:cnfStyle w:val="001000000000" w:firstRow="0" w:lastRow="0" w:firstColumn="1" w:lastColumn="0" w:oddVBand="0" w:evenVBand="0" w:oddHBand="0" w:evenHBand="0" w:firstRowFirstColumn="0" w:firstRowLastColumn="0" w:lastRowFirstColumn="0" w:lastRowLastColumn="0"/>
-            <w:tcW w:w="4508" w:type="dxa"/>
-          </w:tcPr>
-          <w:p>
-            <w:pPr>
-              <w:jc w:val="left"/>
-              <w:rPr>
-                <w:rFonts w:asciiTheme="minorEastAsia" w:hAnsiTheme="minorEastAsia" w:cstheme="minorHAnsi"/>
-                <w:b w:val="0"/>
-                <w:bCs w:val="0"/>
-                <w:sz w:val="16"/>
-                <w:szCs w:val="16"/>
-              </w:rPr>
-            </w:pPr>
-            <w:r>
-              <w:rPr>
-                <w:rFonts w:asciiTheme="minorEastAsia" w:hAnsiTheme="minorEastAsia" w:cstheme="minorHAnsi"/>
-                <w:b w:val="0"/>
-                <w:bCs w:val="0"/>
+              <w:t xml:space="preserve">2. </w:t>
+            </w:r>
+            <w:r>
+              <w:rPr>
+                <w:rFonts w:asciiTheme="minorEastAsia" w:hAnsiTheme="minorEastAsia" w:cstheme="minorHAnsi" w:hint="eastAsia"/>
                 <w:color w:val="000000"/>
                 <w:sz w:val="16"/>
                 <w:szCs w:val="16"/>
                 <w:u w:color="000000"/>
+                <w:lang w:eastAsia="ko-KR"/>
                 <w14:textOutline w14:w="0" w14:cap="flat" w14:cmpd="sng" w14:algn="ctr">
                   <w14:noFill/>
                   <w14:prstDash w14:val="solid"/>
                   <w14:bevel/>
                 </w14:textOutline>
               </w:rPr>
-              <w:t>3. Actor가 채용 정보를 검색</w:t>
+              <w:t>출력 파일에</w:t>
             </w:r>
           </w:p>
-        </w:tc>
-        <w:tc>
-          <w:tcPr>
-            <w:tcW w:w="4508" w:type="dxa"/>
-          </w:tcPr>
           <w:p>
             <w:pPr>
               <w:jc w:val="left"/>
-              <w:cnfStyle w:val="000000000000" w:firstRow="0" w:lastRow="0" w:firstColumn="0" w:lastColumn="0" w:oddVBand="0" w:evenVBand="0" w:oddHBand="0" w:evenHBand="0" w:firstRowFirstColumn="0" w:firstRowLastColumn="0" w:lastRowFirstColumn="0" w:lastRowLastColumn="0"/>
-              <w:rPr>
-                <w:rFonts w:asciiTheme="minorEastAsia" w:hAnsiTheme="minorEastAsia" w:cstheme="minorHAnsi"/>
-                <w:sz w:val="16"/>
-                <w:szCs w:val="16"/>
-              </w:rPr>
-            </w:pPr>
-            <w:r>
-              <w:rPr>
-                <w:rFonts w:asciiTheme="minorEastAsia" w:hAnsiTheme="minorEastAsia" w:cstheme="minorHAnsi"/>
+              <w:cnfStyle w:val="000000100000" w:firstRow="0" w:lastRow="0" w:firstColumn="0" w:lastColumn="0" w:oddVBand="0" w:evenVBand="0" w:oddHBand="1" w:evenHBand="0" w:firstRowFirstColumn="0" w:firstRowLastColumn="0" w:lastRowFirstColumn="0" w:lastRowLastColumn="0"/>
+              <w:rPr>
+                <w:rFonts w:asciiTheme="minorEastAsia" w:hAnsiTheme="minorEastAsia" w:cstheme="minorHAnsi" w:hint="eastAsia"/>
                 <w:color w:val="000000"/>
                 <w:sz w:val="16"/>
                 <w:szCs w:val="16"/>
                 <w:u w:color="000000"/>
+                <w:lang w:eastAsia="ko-KR"/>
                 <w14:textOutline w14:w="0" w14:cap="flat" w14:cmpd="sng" w14:algn="ctr">
                   <w14:noFill/>
                   <w14:prstDash w14:val="solid"/>
                   <w14:bevel/>
                 </w14:textOutline>
               </w:rPr>
-              <w:t>4. 해당 채용 정보에 대한 채용 정보 리스트(회사이름, 마감일 정보)를 회사이름의 오름차순으로 출력</w:t>
-            </w:r>
-          </w:p>
-        </w:tc>
-      </w:tr>
-      <w:tr>
-        <w:trPr>
-          <w:cnfStyle w:val="000000100000" w:firstRow="0" w:lastRow="0" w:firstColumn="0" w:lastColumn="0" w:oddVBand="0" w:evenVBand="0" w:oddHBand="1" w:evenHBand="0" w:firstRowFirstColumn="0" w:firstRowLastColumn="0" w:lastRowFirstColumn="0" w:lastRowLastColumn="0"/>
-        </w:trPr>
-        <w:tc>
-          <w:tcPr>
-            <w:cnfStyle w:val="001000000000" w:firstRow="0" w:lastRow="0" w:firstColumn="1" w:lastColumn="0" w:oddVBand="0" w:evenVBand="0" w:oddHBand="0" w:evenHBand="0" w:firstRowFirstColumn="0" w:firstRowLastColumn="0" w:lastRowFirstColumn="0" w:lastRowLastColumn="0"/>
-            <w:tcW w:w="9016" w:type="dxa"/>
-            <w:gridSpan w:val="2"/>
-          </w:tcPr>
-          <w:p>
-            <w:pPr>
+            </w:pPr>
+            <w:r>
               <w:rPr>
                 <w:rFonts w:asciiTheme="minorEastAsia" w:hAnsiTheme="minorEastAsia" w:cstheme="minorHAnsi"/>
-                <w:b w:val="0"/>
-                <w:bCs w:val="0"/>
-              </w:rPr>
-            </w:pPr>
-            <w:r>
-              <w:rPr>
-                <w:rFonts w:asciiTheme="minorEastAsia" w:hAnsiTheme="minorEastAsia" w:cstheme="minorHAnsi"/>
-                <w:b w:val="0"/>
-                <w:bCs w:val="0"/>
-              </w:rPr>
-              <w:t>Extensions</w:t>
-            </w:r>
-          </w:p>
-          <w:p>
-            <w:pPr>
-              <w:rPr>
-                <w:rFonts w:asciiTheme="minorEastAsia" w:hAnsiTheme="minorEastAsia" w:cstheme="minorHAnsi"/>
-                <w:sz w:val="16"/>
-                <w:szCs w:val="16"/>
-                <w:lang w:val="ko-KR" w:eastAsia="ko-KR"/>
-              </w:rPr>
-            </w:pPr>
-            <w:r>
-              <w:rPr>
-                <w:rFonts w:asciiTheme="minorEastAsia" w:hAnsiTheme="minorEastAsia" w:cstheme="minorHAnsi"/>
-                <w:b w:val="0"/>
-                <w:bCs w:val="0"/>
-                <w:sz w:val="16"/>
-                <w:szCs w:val="16"/>
-                <w:lang w:val="ko-KR" w:eastAsia="ko-KR"/>
-              </w:rPr>
-              <w:t>2번 단계에서 검색 화면에서 업무로 검색 시에도 채용 정보 리스트 출력</w:t>
-            </w:r>
-          </w:p>
-          <w:p>
-            <w:pPr>
-              <w:rPr>
-                <w:rFonts w:asciiTheme="minorEastAsia" w:hAnsiTheme="minorEastAsia" w:cstheme="minorHAnsi"/>
-                <w:b w:val="0"/>
-                <w:bCs w:val="0"/>
                 <w:color w:val="000000"/>
                 <w:sz w:val="16"/>
                 <w:szCs w:val="16"/>
                 <w:u w:color="000000"/>
+                <w:lang w:eastAsia="ko-KR"/>
                 <w14:textOutline w14:w="0" w14:cap="flat" w14:cmpd="sng" w14:algn="ctr">
                   <w14:noFill/>
                   <w14:prstDash w14:val="solid"/>
                   <w14:bevel/>
                 </w14:textOutline>
               </w:rPr>
-            </w:pPr>
-            <w:r>
-              <w:rPr>
-                <w:rFonts w:asciiTheme="minorEastAsia" w:hAnsiTheme="minorEastAsia" w:cstheme="minorHAnsi"/>
-                <w:b w:val="0"/>
-                <w:bCs w:val="0"/>
-                <w:sz w:val="16"/>
-                <w:szCs w:val="16"/>
-                <w:lang w:val="ko-KR" w:eastAsia="ko-KR"/>
-              </w:rPr>
-              <w:t>4번 단계에서 채용 정보를 선택하면 해당 채용 정보의 상세 페이지를 출력</w:t>
-            </w:r>
-          </w:p>
-        </w:tc>
-      </w:tr>
-    </w:tbl>
-    <w:p>
-      <w:pPr>
-        <w:jc w:val="left"/>
-        <w:rPr>
-          <w:rFonts w:asciiTheme="minorEastAsia" w:hAnsiTheme="minorEastAsia" w:cstheme="minorHAnsi"/>
-          <w:sz w:val="16"/>
-          <w:szCs w:val="16"/>
-        </w:rPr>
-      </w:pPr>
-    </w:p>
-    <w:p>
-      <w:pPr>
-        <w:jc w:val="left"/>
-        <w:rPr>
-          <w:rFonts w:asciiTheme="minorEastAsia" w:hAnsiTheme="minorEastAsia" w:cstheme="minorHAnsi"/>
-          <w:b/>
-          <w:bCs/>
-          <w:sz w:val="16"/>
-          <w:szCs w:val="16"/>
-          <w:lang w:val="ko-KR" w:eastAsia="ko-KR"/>
-        </w:rPr>
-      </w:pPr>
-      <w:r>
-        <w:rPr>
-          <w:rFonts w:asciiTheme="minorEastAsia" w:hAnsiTheme="minorEastAsia" w:cstheme="minorHAnsi"/>
-          <w:b/>
-          <w:bCs/>
-          <w:sz w:val="16"/>
-          <w:szCs w:val="16"/>
-          <w:lang w:val="ko-KR" w:eastAsia="ko-KR"/>
-        </w:rPr>
-        <w:t>채용 정보 통계: 회사회원</w:t>
-      </w:r>
-    </w:p>
-    <w:tbl>
-      <w:tblPr>
-        <w:tblStyle w:val="2"/>
-        <w:tblW w:w="18032" w:type="dxa"/>
-        <w:tblLook w:val="04A0" w:firstRow="1" w:lastRow="0" w:firstColumn="1" w:lastColumn="0" w:noHBand="0" w:noVBand="1"/>
-      </w:tblPr>
-      <w:tblGrid>
-        <w:gridCol w:w="4508"/>
-        <w:gridCol w:w="4508"/>
-        <w:gridCol w:w="4508"/>
-        <w:gridCol w:w="4508"/>
-      </w:tblGrid>
-      <w:tr>
-        <w:trPr>
-          <w:cnfStyle w:val="100000000000" w:firstRow="1" w:lastRow="0" w:firstColumn="0" w:lastColumn="0" w:oddVBand="0" w:evenVBand="0" w:oddHBand="0" w:evenHBand="0" w:firstRowFirstColumn="0" w:firstRowLastColumn="0" w:lastRowFirstColumn="0" w:lastRowLastColumn="0"/>
-        </w:trPr>
-        <w:tc>
-          <w:tcPr>
-            <w:cnfStyle w:val="001000000000" w:firstRow="0" w:lastRow="0" w:firstColumn="1" w:lastColumn="0" w:oddVBand="0" w:evenVBand="0" w:oddHBand="0" w:evenHBand="0" w:firstRowFirstColumn="0" w:firstRowLastColumn="0" w:lastRowFirstColumn="0" w:lastRowLastColumn="0"/>
-            <w:tcW w:w="4508" w:type="dxa"/>
-          </w:tcPr>
-          <w:p>
-            <w:pPr>
-              <w:jc w:val="left"/>
-              <w:rPr>
-                <w:rFonts w:asciiTheme="minorEastAsia" w:hAnsiTheme="minorEastAsia" w:cstheme="minorHAnsi"/>
-                <w:b w:val="0"/>
-                <w:bCs w:val="0"/>
-                <w:sz w:val="16"/>
-                <w:szCs w:val="16"/>
-              </w:rPr>
-            </w:pPr>
-            <w:r>
-              <w:rPr>
-                <w:rFonts w:asciiTheme="minorEastAsia" w:hAnsiTheme="minorEastAsia" w:cstheme="minorHAnsi"/>
-                <w:b w:val="0"/>
-                <w:bCs w:val="0"/>
-                <w:sz w:val="16"/>
-                <w:szCs w:val="16"/>
-              </w:rPr>
-              <w:t>Actor Action</w:t>
-            </w:r>
-          </w:p>
-        </w:tc>
-        <w:tc>
-          <w:tcPr>
-            <w:tcW w:w="4508" w:type="dxa"/>
-          </w:tcPr>
-          <w:p>
-            <w:pPr>
-              <w:jc w:val="left"/>
-              <w:cnfStyle w:val="100000000000" w:firstRow="1" w:lastRow="0" w:firstColumn="0" w:lastColumn="0" w:oddVBand="0" w:evenVBand="0" w:oddHBand="0" w:evenHBand="0" w:firstRowFirstColumn="0" w:firstRowLastColumn="0" w:lastRowFirstColumn="0" w:lastRowLastColumn="0"/>
-              <w:rPr>
-                <w:rFonts w:asciiTheme="minorEastAsia" w:hAnsiTheme="minorEastAsia" w:cstheme="minorHAnsi"/>
-                <w:b w:val="0"/>
-                <w:bCs w:val="0"/>
-                <w:sz w:val="16"/>
-                <w:szCs w:val="16"/>
-              </w:rPr>
-            </w:pPr>
-            <w:r>
-              <w:rPr>
-                <w:rFonts w:asciiTheme="minorEastAsia" w:hAnsiTheme="minorEastAsia" w:cstheme="minorHAnsi"/>
-                <w:b w:val="0"/>
-                <w:bCs w:val="0"/>
-                <w:sz w:val="16"/>
-                <w:szCs w:val="16"/>
-              </w:rPr>
-              <w:t>System Response</w:t>
-            </w:r>
-          </w:p>
-        </w:tc>
-        <w:tc>
-          <w:tcPr>
-            <w:tcW w:w="4508" w:type="dxa"/>
-          </w:tcPr>
-          <w:p>
-            <w:pPr>
-              <w:jc w:val="left"/>
-              <w:cnfStyle w:val="100000000000" w:firstRow="1" w:lastRow="0" w:firstColumn="0" w:lastColumn="0" w:oddVBand="0" w:evenVBand="0" w:oddHBand="0" w:evenHBand="0" w:firstRowFirstColumn="0" w:firstRowLastColumn="0" w:lastRowFirstColumn="0" w:lastRowLastColumn="0"/>
-              <w:rPr>
-                <w:rFonts w:asciiTheme="minorEastAsia" w:hAnsiTheme="minorEastAsia" w:cstheme="minorHAnsi"/>
-                <w:b w:val="0"/>
-                <w:bCs w:val="0"/>
-                <w:sz w:val="16"/>
-                <w:szCs w:val="16"/>
-              </w:rPr>
-            </w:pPr>
-          </w:p>
-        </w:tc>
-        <w:tc>
-          <w:tcPr>
-            <w:tcW w:w="4508" w:type="dxa"/>
-          </w:tcPr>
-          <w:p>
-            <w:pPr>
-              <w:jc w:val="left"/>
-              <w:cnfStyle w:val="100000000000" w:firstRow="1" w:lastRow="0" w:firstColumn="0" w:lastColumn="0" w:oddVBand="0" w:evenVBand="0" w:oddHBand="0" w:evenHBand="0" w:firstRowFirstColumn="0" w:firstRowLastColumn="0" w:lastRowFirstColumn="0" w:lastRowLastColumn="0"/>
-              <w:rPr>
-                <w:rFonts w:asciiTheme="minorEastAsia" w:hAnsiTheme="minorEastAsia" w:cstheme="minorHAnsi"/>
-                <w:b w:val="0"/>
-                <w:bCs w:val="0"/>
-                <w:sz w:val="16"/>
-                <w:szCs w:val="16"/>
-              </w:rPr>
-            </w:pPr>
-          </w:p>
-        </w:tc>
-      </w:tr>
-      <w:tr>
-        <w:trPr>
-          <w:cnfStyle w:val="000000100000" w:firstRow="0" w:lastRow="0" w:firstColumn="0" w:lastColumn="0" w:oddVBand="0" w:evenVBand="0" w:oddHBand="1" w:evenHBand="0" w:firstRowFirstColumn="0" w:firstRowLastColumn="0" w:lastRowFirstColumn="0" w:lastRowLastColumn="0"/>
-        </w:trPr>
-        <w:tc>
-          <w:tcPr>
-            <w:cnfStyle w:val="001000000000" w:firstRow="0" w:lastRow="0" w:firstColumn="1" w:lastColumn="0" w:oddVBand="0" w:evenVBand="0" w:oddHBand="0" w:evenHBand="0" w:firstRowFirstColumn="0" w:firstRowLastColumn="0" w:lastRowFirstColumn="0" w:lastRowLastColumn="0"/>
-            <w:tcW w:w="4508" w:type="dxa"/>
-          </w:tcPr>
-          <w:p>
-            <w:pPr>
-              <w:jc w:val="left"/>
-              <w:rPr>
-                <w:rFonts w:asciiTheme="minorEastAsia" w:hAnsiTheme="minorEastAsia" w:cstheme="minorHAnsi"/>
-                <w:b w:val="0"/>
-                <w:bCs w:val="0"/>
-                <w:sz w:val="16"/>
-                <w:szCs w:val="16"/>
-                <w:lang w:eastAsia="ko-KR"/>
-              </w:rPr>
-            </w:pPr>
-            <w:r>
-              <w:rPr>
-                <w:rFonts w:asciiTheme="minorEastAsia" w:hAnsiTheme="minorEastAsia" w:cstheme="minorHAnsi"/>
-                <w:b w:val="0"/>
-                <w:bCs w:val="0"/>
-                <w:sz w:val="16"/>
-                <w:szCs w:val="16"/>
-              </w:rPr>
-              <w:t xml:space="preserve">1. </w:t>
+              <w:t>“</w:t>
             </w:r>
             <w:r>
               <w:rPr>
                 <w:rFonts w:asciiTheme="minorEastAsia" w:hAnsiTheme="minorEastAsia" w:cstheme="minorHAnsi" w:hint="eastAsia"/>
-                <w:b w:val="0"/>
-                <w:bCs w:val="0"/>
-                <w:sz w:val="16"/>
-                <w:szCs w:val="16"/>
-                <w:lang w:eastAsia="ko-KR"/>
-              </w:rPr>
-              <w:t>없음</w:t>
-            </w:r>
-          </w:p>
-        </w:tc>
-        <w:tc>
-          <w:tcPr>
-            <w:tcW w:w="4508" w:type="dxa"/>
-          </w:tcPr>
-          <w:p>
-            <w:pPr>
-              <w:jc w:val="left"/>
-              <w:cnfStyle w:val="000000100000" w:firstRow="0" w:lastRow="0" w:firstColumn="0" w:lastColumn="0" w:oddVBand="0" w:evenVBand="0" w:oddHBand="1" w:evenHBand="0" w:firstRowFirstColumn="0" w:firstRowLastColumn="0" w:lastRowFirstColumn="0" w:lastRowLastColumn="0"/>
-              <w:rPr>
-                <w:rFonts w:asciiTheme="minorEastAsia" w:hAnsiTheme="minorEastAsia" w:cstheme="minorHAnsi"/>
-                <w:sz w:val="16"/>
-                <w:szCs w:val="16"/>
-              </w:rPr>
-            </w:pPr>
-            <w:r>
-              <w:rPr>
-                <w:rFonts w:asciiTheme="minorEastAsia" w:hAnsiTheme="minorEastAsia" w:cstheme="minorHAnsi"/>
                 <w:color w:val="000000"/>
                 <w:sz w:val="16"/>
                 <w:szCs w:val="16"/>
                 <w:u w:color="000000"/>
+                <w:lang w:eastAsia="ko-KR"/>
                 <w14:textOutline w14:w="0" w14:cap="flat" w14:cmpd="sng" w14:algn="ctr">
                   <w14:noFill/>
                   <w14:prstDash w14:val="solid"/>
                   <w14:bevel/>
                 </w14:textOutline>
               </w:rPr>
-              <w:t>2. 모든 채용 정보에 대한 마감시간 기준</w:t>
-            </w:r>
+              <w:t>5.1. 지원 정보 통계</w:t>
+            </w:r>
+          </w:p>
+          <w:p>
+            <w:pPr>
+              <w:jc w:val="left"/>
+              <w:cnfStyle w:val="000000100000" w:firstRow="0" w:lastRow="0" w:firstColumn="0" w:lastColumn="0" w:oddVBand="0" w:evenVBand="0" w:oddHBand="1" w:evenHBand="0" w:firstRowFirstColumn="0" w:firstRowLastColumn="0" w:lastRowFirstColumn="0" w:lastRowLastColumn="0"/>
+              <w:rPr>
+                <w:rFonts w:asciiTheme="minorEastAsia" w:hAnsiTheme="minorEastAsia" w:cstheme="minorHAnsi" w:hint="eastAsia"/>
+                <w:sz w:val="16"/>
+                <w:szCs w:val="16"/>
+                <w:lang w:eastAsia="ko-KR"/>
+              </w:rPr>
+            </w:pPr>
             <w:r>
               <w:rPr>
                 <w:rFonts w:asciiTheme="minorEastAsia" w:hAnsiTheme="minorEastAsia" w:cstheme="minorHAnsi" w:hint="eastAsia"/>
@@ -11139,7 +10472,7 @@
                   <w14:bevel/>
                 </w14:textOutline>
               </w:rPr>
-              <w:t xml:space="preserve"> </w:t>
+              <w:t>&gt; { [업무] [지원자 수] }*</w:t>
             </w:r>
             <w:r>
               <w:rPr>
@@ -11148,13 +10481,30 @@
                 <w:sz w:val="16"/>
                 <w:szCs w:val="16"/>
                 <w:u w:color="000000"/>
+                <w:lang w:eastAsia="ko-KR"/>
                 <w14:textOutline w14:w="0" w14:cap="flat" w14:cmpd="sng" w14:algn="ctr">
                   <w14:noFill/>
                   <w14:prstDash w14:val="solid"/>
                   <w14:bevel/>
                 </w14:textOutline>
               </w:rPr>
-              <w:t>업무별 지원자 수 출력</w:t>
+              <w:t xml:space="preserve">” </w:t>
+            </w:r>
+            <w:r>
+              <w:rPr>
+                <w:rFonts w:asciiTheme="minorEastAsia" w:hAnsiTheme="minorEastAsia" w:cstheme="minorHAnsi" w:hint="eastAsia"/>
+                <w:color w:val="000000"/>
+                <w:sz w:val="16"/>
+                <w:szCs w:val="16"/>
+                <w:u w:color="000000"/>
+                <w:lang w:eastAsia="ko-KR"/>
+                <w14:textOutline w14:w="0" w14:cap="flat" w14:cmpd="sng" w14:algn="ctr">
+                  <w14:noFill/>
+                  <w14:prstDash w14:val="solid"/>
+                  <w14:bevel/>
+                </w14:textOutline>
+              </w:rPr>
+              <w:t>출력</w:t>
             </w:r>
           </w:p>
         </w:tc>
@@ -15486,6 +14836,7 @@
                 <w:sz w:val="16"/>
                 <w:szCs w:val="16"/>
               </w:rPr>
+              <w:lastRenderedPageBreak/>
               <w:t xml:space="preserve">1. </w:t>
             </w:r>
             <w:r>
@@ -16888,7 +16239,7 @@
 </file>
 
 <file path=word/numbering.xml><?xml version="1.0" encoding="utf-8"?>
-<w:numbering xmlns:wpc="http://schemas.microsoft.com/office/word/2010/wordprocessingCanvas" xmlns:cx="http://schemas.microsoft.com/office/drawing/2014/chartex" xmlns:cx1="http://schemas.microsoft.com/office/drawing/2015/9/8/chartex" xmlns:cx2="http://schemas.microsoft.com/office/drawing/2015/10/21/chartex" xmlns:cx3="http://schemas.microsoft.com/office/drawing/2016/5/9/chartex" xmlns:cx4="http://schemas.microsoft.com/office/drawing/2016/5/10/chartex" xmlns:cx5="http://schemas.microsoft.com/office/drawing/2016/5/11/chartex" xmlns:cx6="http://schemas.microsoft.com/office/drawing/2016/5/12/chartex" xmlns:cx7="http://schemas.microsoft.com/office/drawing/2016/5/13/chartex" xmlns:cx8="http://schemas.microsoft.com/office/drawing/2016/5/14/chartex" xmlns:mc="http://schemas.openxmlformats.org/markup-compatibility/2006" xmlns:aink="http://schemas.microsoft.com/office/drawing/2016/ink" xmlns:am3d="http://schemas.microsoft.com/office/drawing/2017/model3d" xmlns:o="urn:schemas-microsoft-com:office:office" xmlns:oel="http://schemas.microsoft.com/office/2019/extlst" xmlns:r="http://schemas.openxmlformats.org/officeDocument/2006/relationships" xmlns:m="http://schemas.openxmlformats.org/officeDocument/2006/math" xmlns:v="urn:schemas-microsoft-com:vml" xmlns:wp14="http://schemas.microsoft.com/office/word/2010/wordprocessingDrawing" xmlns:wp="http://schemas.openxmlformats.org/drawingml/2006/wordprocessingDrawing" xmlns:w10="urn:schemas-microsoft-com:office:word" xmlns:w="http://schemas.openxmlformats.org/wordprocessingml/2006/main" xmlns:w14="http://schemas.microsoft.com/office/word/2010/wordml" xmlns:w15="http://schemas.microsoft.com/office/word/2012/wordml" xmlns:w16cex="http://schemas.microsoft.com/office/word/2018/wordml/cex" xmlns:w16cid="http://schemas.microsoft.com/office/word/2016/wordml/cid" xmlns:w16="http://schemas.microsoft.com/office/word/2018/wordml" xmlns:w16sdtdh="http://schemas.microsoft.com/office/word/2020/wordml/sdtdatahash" xmlns:w16se="http://schemas.microsoft.com/office/word/2015/wordml/symex" xmlns:wpg="http://schemas.microsoft.com/office/word/2010/wordprocessingGroup" xmlns:wpi="http://schemas.microsoft.com/office/word/2010/wordprocessingInk" xmlns:wne="http://schemas.microsoft.com/office/word/2006/wordml" xmlns:wps="http://schemas.microsoft.com/office/word/2010/wordprocessingShape" mc:Ignorable="w14 w15 w16se w16cid w16 w16cex w16sdtdh wp14">
+<w:numbering xmlns:wpc="http://schemas.microsoft.com/office/word/2010/wordprocessingCanvas" xmlns:cx="http://schemas.microsoft.com/office/drawing/2014/chartex" xmlns:cx1="http://schemas.microsoft.com/office/drawing/2015/9/8/chartex" xmlns:cx2="http://schemas.microsoft.com/office/drawing/2015/10/21/chartex" xmlns:cx3="http://schemas.microsoft.com/office/drawing/2016/5/9/chartex" xmlns:cx4="http://schemas.microsoft.com/office/drawing/2016/5/10/chartex" xmlns:cx5="http://schemas.microsoft.com/office/drawing/2016/5/11/chartex" xmlns:cx6="http://schemas.microsoft.com/office/drawing/2016/5/12/chartex" xmlns:cx7="http://schemas.microsoft.com/office/drawing/2016/5/13/chartex" xmlns:cx8="http://schemas.microsoft.com/office/drawing/2016/5/14/chartex" xmlns:mc="http://schemas.openxmlformats.org/markup-compatibility/2006" xmlns:aink="http://schemas.microsoft.com/office/drawing/2016/ink" xmlns:am3d="http://schemas.microsoft.com/office/drawing/2017/model3d" xmlns:o="urn:schemas-microsoft-com:office:office" xmlns:r="http://schemas.openxmlformats.org/officeDocument/2006/relationships" xmlns:m="http://schemas.openxmlformats.org/officeDocument/2006/math" xmlns:v="urn:schemas-microsoft-com:vml" xmlns:wp14="http://schemas.microsoft.com/office/word/2010/wordprocessingDrawing" xmlns:wp="http://schemas.openxmlformats.org/drawingml/2006/wordprocessingDrawing" xmlns:w10="urn:schemas-microsoft-com:office:word" xmlns:w="http://schemas.openxmlformats.org/wordprocessingml/2006/main" xmlns:w14="http://schemas.microsoft.com/office/word/2010/wordml" xmlns:w15="http://schemas.microsoft.com/office/word/2012/wordml" xmlns:w16cex="http://schemas.microsoft.com/office/word/2018/wordml/cex" xmlns:w16cid="http://schemas.microsoft.com/office/word/2016/wordml/cid" xmlns:w16="http://schemas.microsoft.com/office/word/2018/wordml" xmlns:w16sdtdh="http://schemas.microsoft.com/office/word/2020/wordml/sdtdatahash" xmlns:w16se="http://schemas.microsoft.com/office/word/2015/wordml/symex" xmlns:wpg="http://schemas.microsoft.com/office/word/2010/wordprocessingGroup" xmlns:wpi="http://schemas.microsoft.com/office/word/2010/wordprocessingInk" xmlns:wne="http://schemas.microsoft.com/office/word/2006/wordml" xmlns:wps="http://schemas.microsoft.com/office/word/2010/wordprocessingShape" mc:Ignorable="w14 w15 w16se w16cid w16 w16cex w16sdtdh wp14">
   <w:abstractNum w:abstractNumId="0" w15:restartNumberingAfterBreak="0">
     <w:nsid w:val="31485E60"/>
     <w:multiLevelType w:val="hybridMultilevel"/>
@@ -17333,19 +16684,19 @@
       </w:pPr>
     </w:lvl>
   </w:abstractNum>
-  <w:num w:numId="1" w16cid:durableId="1575235132">
+  <w:num w:numId="1">
     <w:abstractNumId w:val="4"/>
   </w:num>
-  <w:num w:numId="2" w16cid:durableId="500853202">
+  <w:num w:numId="2">
     <w:abstractNumId w:val="1"/>
   </w:num>
-  <w:num w:numId="3" w16cid:durableId="1278682913">
+  <w:num w:numId="3">
     <w:abstractNumId w:val="0"/>
   </w:num>
-  <w:num w:numId="4" w16cid:durableId="1690178628">
+  <w:num w:numId="4">
     <w:abstractNumId w:val="3"/>
   </w:num>
-  <w:num w:numId="5" w16cid:durableId="193347108">
+  <w:num w:numId="5">
     <w:abstractNumId w:val="2"/>
   </w:num>
 </w:numbering>
@@ -17359,7 +16710,7 @@
         <w:rFonts w:asciiTheme="minorHAnsi" w:eastAsiaTheme="minorEastAsia" w:hAnsiTheme="minorHAnsi" w:cstheme="minorBidi"/>
         <w:kern w:val="2"/>
         <w:szCs w:val="24"/>
-        <w:lang w:val="en-US" w:eastAsia="ko-Kore-KR" w:bidi="ar-SA"/>
+        <w:lang w:val="en-US" w:bidi="ar-SA"/>
       </w:rPr>
     </w:rPrDefault>
     <w:pPrDefault>

</xml_diff>